<commit_message>
add composite DP, and text on it in doc
</commit_message>
<xml_diff>
--- a/ex02/A15 Ex02 ShacharLangbeheim 066679580 KerenorBerkers 043464072.docx
+++ b/ex02/A15 Ex02 ShacharLangbeheim 066679580 KerenorBerkers 043464072.docx
@@ -5,9 +5,6 @@
     <w:p>
       <w:pPr>
         <w:pStyle w:val="3"/>
-        <w:rPr>
-          <w:rtl/>
-        </w:rPr>
       </w:pPr>
     </w:p>
     <w:p>
@@ -44,39 +41,7 @@
           <w:rFonts w:hint="cs"/>
           <w:rtl/>
         </w:rPr>
-        <w:t xml:space="preserve">בדיקה אלו אנשים מתעניינים </w:t>
-      </w:r>
-      <w:proofErr w:type="spellStart"/>
-      <w:r>
-        <w:rPr>
-          <w:rFonts w:hint="cs"/>
-          <w:rtl/>
-        </w:rPr>
-        <w:t>בפוסטים</w:t>
-      </w:r>
-      <w:proofErr w:type="spellEnd"/>
-      <w:r>
-        <w:rPr>
-          <w:rFonts w:hint="cs"/>
-          <w:rtl/>
-        </w:rPr>
-        <w:t xml:space="preserve"> (סטטוסים וכו') </w:t>
-      </w:r>
-      <w:proofErr w:type="spellStart"/>
-      <w:r>
-        <w:rPr>
-          <w:rFonts w:hint="cs"/>
-          <w:rtl/>
-        </w:rPr>
-        <w:t>שהיוזר</w:t>
-      </w:r>
-      <w:proofErr w:type="spellEnd"/>
-      <w:r>
-        <w:rPr>
-          <w:rFonts w:hint="cs"/>
-          <w:rtl/>
-        </w:rPr>
-        <w:t xml:space="preserve"> מפרסם בפרק זמן ספציפי.  </w:t>
+        <w:t xml:space="preserve">בדיקה אלו אנשים מתעניינים בפוסטים (סטטוסים וכו') שהיוזר מפרסם בפרק זמן ספציפי.  </w:t>
       </w:r>
       <w:r>
         <w:rPr>
@@ -102,23 +67,7 @@
           <w:rFonts w:hint="cs"/>
           <w:rtl/>
         </w:rPr>
-        <w:t xml:space="preserve">) </w:t>
-      </w:r>
-      <w:proofErr w:type="spellStart"/>
-      <w:r>
-        <w:rPr>
-          <w:rFonts w:hint="cs"/>
-          <w:rtl/>
-        </w:rPr>
-        <w:t>לפוסטים</w:t>
-      </w:r>
-      <w:proofErr w:type="spellEnd"/>
-      <w:r>
-        <w:rPr>
-          <w:rFonts w:hint="cs"/>
-          <w:rtl/>
-        </w:rPr>
-        <w:t>.</w:t>
+        <w:t>) לפוסטים.</w:t>
       </w:r>
       <w:r>
         <w:rPr>
@@ -160,37 +109,12 @@
         <w:spacing w:after="0" w:line="240" w:lineRule="auto"/>
         <w:ind w:right="-426"/>
       </w:pPr>
-      <w:proofErr w:type="spellStart"/>
-      <w:r>
-        <w:rPr>
-          <w:rFonts w:hint="cs"/>
-          <w:rtl/>
-        </w:rPr>
-        <w:t>פילטור</w:t>
-      </w:r>
-      <w:proofErr w:type="spellEnd"/>
-      <w:r>
-        <w:rPr>
-          <w:rFonts w:hint="cs"/>
-          <w:rtl/>
-        </w:rPr>
-        <w:t xml:space="preserve"> חברים ומיילים ע"י פילטרים </w:t>
-      </w:r>
-      <w:proofErr w:type="spellStart"/>
-      <w:r>
-        <w:rPr>
-          <w:rFonts w:hint="cs"/>
-          <w:rtl/>
-        </w:rPr>
-        <w:t>מקונפגים</w:t>
-      </w:r>
-      <w:proofErr w:type="spellEnd"/>
-      <w:r>
-        <w:rPr>
-          <w:rFonts w:hint="cs"/>
-          <w:rtl/>
-        </w:rPr>
-        <w:t xml:space="preserve"> מראש.</w:t>
+      <w:r>
+        <w:rPr>
+          <w:rFonts w:hint="cs"/>
+          <w:rtl/>
+        </w:rPr>
+        <w:t>פילטור חברים ומיילים ע"י פילטרים מקונפגים מראש.</w:t>
       </w:r>
       <w:r>
         <w:rPr>
@@ -252,105 +176,87 @@
           <w:rFonts w:hint="cs"/>
           <w:rtl/>
         </w:rPr>
+        <w:t xml:space="preserve"> באפלקיציה.</w:t>
+      </w:r>
+      <w:r>
+        <w:rPr>
+          <w:rtl/>
+        </w:rPr>
+        <w:br/>
+      </w:r>
+      <w:r>
+        <w:rPr>
+          <w:rFonts w:hint="cs"/>
+          <w:rtl/>
+        </w:rPr>
+        <w:t xml:space="preserve">את רשימת החברים המצומצמת (והמורחבת) ניתן לראות בכרטיסיית </w:t>
+      </w:r>
+      <w:r>
+        <w:t>friends</w:t>
+      </w:r>
+      <w:r>
+        <w:rPr>
+          <w:rFonts w:hint="cs"/>
+          <w:rtl/>
+        </w:rPr>
+        <w:t xml:space="preserve"> באפליקציה.</w:t>
+      </w:r>
+      <w:r>
+        <w:rPr>
+          <w:rtl/>
+        </w:rPr>
+        <w:br/>
+      </w:r>
+      <w:r>
+        <w:rPr>
+          <w:rFonts w:hint="cs"/>
+          <w:rtl/>
+        </w:rPr>
+        <w:t xml:space="preserve">את שרשורי ההודעות המצומצמת (והמורחבת) ניתן לראות בכרטיסיית </w:t>
+      </w:r>
+      <w:r>
+        <w:t>messages</w:t>
+      </w:r>
+      <w:r>
+        <w:rPr>
+          <w:rFonts w:hint="cs"/>
+          <w:rtl/>
+        </w:rPr>
+        <w:t xml:space="preserve"> באפליקציה.</w:t>
+      </w:r>
+    </w:p>
+    <w:p>
+      <w:pPr>
+        <w:pStyle w:val="3"/>
+        <w:rPr>
+          <w:rtl/>
+        </w:rPr>
+      </w:pPr>
+      <w:r>
+        <w:rPr>
+          <w:rFonts w:hint="cs"/>
+          <w:rtl/>
+        </w:rPr>
+        <w:t xml:space="preserve">תבנית מס' 1 </w:t>
+      </w:r>
+      <w:r>
+        <w:rPr>
+          <w:rtl/>
+        </w:rPr>
+        <w:t>–</w:t>
+      </w:r>
+      <w:r>
+        <w:rPr>
+          <w:rFonts w:hint="cs"/>
+          <w:rtl/>
+        </w:rPr>
         <w:t xml:space="preserve"> </w:t>
       </w:r>
-      <w:proofErr w:type="spellStart"/>
-      <w:r>
-        <w:rPr>
-          <w:rFonts w:hint="cs"/>
-          <w:rtl/>
-        </w:rPr>
-        <w:t>באפלקיציה</w:t>
-      </w:r>
-      <w:proofErr w:type="spellEnd"/>
-      <w:r>
-        <w:rPr>
-          <w:rFonts w:hint="cs"/>
-          <w:rtl/>
-        </w:rPr>
-        <w:t>.</w:t>
-      </w:r>
-      <w:r>
-        <w:rPr>
-          <w:rtl/>
-        </w:rPr>
-        <w:br/>
-      </w:r>
-      <w:r>
-        <w:rPr>
-          <w:rFonts w:hint="cs"/>
-          <w:rtl/>
-        </w:rPr>
-        <w:t xml:space="preserve">את רשימת החברים המצומצמת (והמורחבת) ניתן לראות בכרטיסיית </w:t>
-      </w:r>
-      <w:r>
-        <w:t>friends</w:t>
-      </w:r>
-      <w:r>
-        <w:rPr>
-          <w:rFonts w:hint="cs"/>
-          <w:rtl/>
-        </w:rPr>
-        <w:t xml:space="preserve"> באפליקציה.</w:t>
-      </w:r>
-      <w:r>
-        <w:rPr>
-          <w:rtl/>
-        </w:rPr>
-        <w:br/>
-      </w:r>
-      <w:r>
-        <w:rPr>
-          <w:rFonts w:hint="cs"/>
-          <w:rtl/>
-        </w:rPr>
-        <w:t xml:space="preserve">את שרשורי ההודעות המצומצמת (והמורחבת) ניתן לראות בכרטיסיית </w:t>
-      </w:r>
-      <w:r>
-        <w:t>messages</w:t>
-      </w:r>
-      <w:r>
-        <w:rPr>
-          <w:rFonts w:hint="cs"/>
-          <w:rtl/>
-        </w:rPr>
-        <w:t xml:space="preserve"> באפליקציה.</w:t>
-      </w:r>
-      <w:bookmarkStart w:id="0" w:name="_GoBack"/>
-      <w:bookmarkEnd w:id="0"/>
-    </w:p>
-    <w:p>
-      <w:pPr>
-        <w:spacing w:after="0" w:line="240" w:lineRule="auto"/>
-        <w:ind w:left="720" w:right="-426"/>
-      </w:pPr>
-    </w:p>
-    <w:p>
-      <w:pPr>
-        <w:pStyle w:val="3"/>
-        <w:rPr>
-          <w:rtl/>
-        </w:rPr>
-      </w:pPr>
-      <w:r>
-        <w:rPr>
-          <w:rFonts w:hint="cs"/>
-          <w:rtl/>
-        </w:rPr>
-        <w:t xml:space="preserve">תבנית מס' 1 </w:t>
-      </w:r>
-      <w:r>
-        <w:rPr>
-          <w:rtl/>
-        </w:rPr>
-        <w:t>–</w:t>
-      </w:r>
-      <w:r>
-        <w:rPr>
-          <w:rFonts w:hint="cs"/>
-          <w:rtl/>
-        </w:rPr>
-        <w:t xml:space="preserve"> [שם התבנית]</w:t>
+      <w:r>
+        <w:rPr>
+          <w:rFonts w:ascii="Calibri" w:hAnsi="Calibri" w:cs="Calibri"/>
+        </w:rPr>
+        <w:t>Composite</w:t>
       </w:r>
     </w:p>
     <w:p>
@@ -380,7 +286,46 @@
           <w:rFonts w:hint="cs"/>
           <w:rtl/>
         </w:rPr>
-        <w:t>[תיאור הסיבה / הצורך בשימוש בתבנית במערכת שלכם]</w:t>
+        <w:t>במערכת ישנם פילטרים שבודקים קיום תנאי על קבוצת יוזרים.</w:t>
+      </w:r>
+      <w:r>
+        <w:rPr>
+          <w:rtl/>
+        </w:rPr>
+        <w:br/>
+      </w:r>
+      <w:r>
+        <w:rPr>
+          <w:rFonts w:hint="cs"/>
+          <w:rtl/>
+        </w:rPr>
+        <w:t>פילטר מיוחד שכזה הינו המתקדם שמורכב ממספר פילטרים שיש לקיים את כל התנאים של הפילטרים שבתוכו על היוזרים.</w:t>
+      </w:r>
+      <w:r>
+        <w:rPr>
+          <w:rtl/>
+        </w:rPr>
+        <w:br/>
+      </w:r>
+      <w:r>
+        <w:rPr>
+          <w:rFonts w:hint="cs"/>
+          <w:rtl/>
+        </w:rPr>
+        <w:t>קל לראות שההתייחסות לפילטר זה אינה שונה מההתייחסות לפילטרים שמוכלים בו,</w:t>
+      </w:r>
+      <w:r>
+        <w:rPr>
+          <w:rtl/>
+        </w:rPr>
+        <w:br/>
+      </w:r>
+      <w:r>
+        <w:rPr>
+          <w:rFonts w:hint="cs"/>
+          <w:rtl/>
+        </w:rPr>
+        <w:t>התנאי שלו יותר מורכב, אך כל מה שנרצה זה לבדוק את התנאי שלו על קבוצת יוזרים.</w:t>
       </w:r>
       <w:r>
         <w:rPr>
@@ -410,14 +355,251 @@
       <w:pPr>
         <w:spacing w:after="0" w:line="240" w:lineRule="auto"/>
         <w:ind w:right="720"/>
-      </w:pPr>
-      <w:r>
-        <w:rPr>
-          <w:rFonts w:hint="cs"/>
-          <w:rtl/>
-        </w:rPr>
-        <w:t>[תיאור המימוש והיכן ניתן למצוא אותו בקוד]</w:t>
-      </w:r>
+        <w:rPr>
+          <w:rFonts w:cs="Courier New" w:hint="cs"/>
+          <w:rtl/>
+        </w:rPr>
+      </w:pPr>
+      <w:r>
+        <w:rPr>
+          <w:rFonts w:hint="cs"/>
+          <w:rtl/>
+        </w:rPr>
+        <w:t xml:space="preserve">הוגדר </w:t>
+      </w:r>
+      <w:r>
+        <w:rPr>
+          <w:rFonts w:hint="cs"/>
+          <w:rtl/>
+        </w:rPr>
+        <w:t xml:space="preserve">ממשק </w:t>
+      </w:r>
+      <w:r>
+        <w:t>IUsersFilter</w:t>
+      </w:r>
+      <w:r>
+        <w:rPr>
+          <w:rFonts w:hint="cs"/>
+          <w:rtl/>
+        </w:rPr>
+        <w:t xml:space="preserve"> אשר מהווה ה</w:t>
+      </w:r>
+      <w:r>
+        <w:t>component</w:t>
+      </w:r>
+      <w:r>
+        <w:rPr>
+          <w:rFonts w:hint="cs"/>
+          <w:rtl/>
+        </w:rPr>
+        <w:t xml:space="preserve"> של התבנית. ממשק זה מגדיר את הפונקציה </w:t>
+      </w:r>
+      <w:r>
+        <w:t>FilterUsers</w:t>
+      </w:r>
+      <w:r>
+        <w:rPr>
+          <w:rFonts w:hint="cs"/>
+          <w:rtl/>
+        </w:rPr>
+        <w:t>.</w:t>
+      </w:r>
+      <w:r>
+        <w:rPr>
+          <w:rtl/>
+        </w:rPr>
+        <w:br/>
+      </w:r>
+      <w:r>
+        <w:rPr>
+          <w:rFonts w:hint="cs"/>
+          <w:rtl/>
+        </w:rPr>
+        <w:t>מחלקת ה</w:t>
+      </w:r>
+      <w:r>
+        <w:rPr>
+          <w:rFonts w:hint="cs"/>
+        </w:rPr>
+        <w:t>C</w:t>
+      </w:r>
+      <w:r>
+        <w:t>omposite</w:t>
+      </w:r>
+      <w:r>
+        <w:rPr>
+          <w:rFonts w:hint="cs"/>
+          <w:rtl/>
+        </w:rPr>
+        <w:t xml:space="preserve"> ש</w:t>
+      </w:r>
+      <w:r>
+        <w:rPr>
+          <w:rFonts w:hint="cs"/>
+          <w:rtl/>
+        </w:rPr>
+        <w:t xml:space="preserve">ל התבנית הינה </w:t>
+      </w:r>
+      <w:r>
+        <w:t>AdvancedFilter</w:t>
+      </w:r>
+      <w:r>
+        <w:rPr>
+          <w:rFonts w:cs="Arial" w:hint="cs"/>
+          <w:rtl/>
+        </w:rPr>
+        <w:t xml:space="preserve"> </w:t>
+      </w:r>
+      <w:r>
+        <w:rPr>
+          <w:rFonts w:cs="Arial" w:hint="cs"/>
+          <w:rtl/>
+        </w:rPr>
+        <w:t xml:space="preserve">אשר ממשת את </w:t>
+      </w:r>
+      <w:r>
+        <w:rPr>
+          <w:rFonts w:cs="Arial"/>
+        </w:rPr>
+        <w:t>IUsersFilter</w:t>
+      </w:r>
+      <w:r>
+        <w:rPr>
+          <w:rFonts w:cs="Arial" w:hint="cs"/>
+          <w:rtl/>
+        </w:rPr>
+        <w:t xml:space="preserve"> </w:t>
+      </w:r>
+      <w:r>
+        <w:rPr>
+          <w:rFonts w:cs="Arial" w:hint="cs"/>
+          <w:rtl/>
+        </w:rPr>
+        <w:t xml:space="preserve">ומכילה בתוכה רשימה של </w:t>
+      </w:r>
+      <w:r>
+        <w:rPr>
+          <w:rFonts w:cs="Arial"/>
+        </w:rPr>
+        <w:t>IUsersFilter</w:t>
+      </w:r>
+      <w:r>
+        <w:rPr>
+          <w:rFonts w:cs="Arial" w:hint="cs"/>
+          <w:rtl/>
+        </w:rPr>
+        <w:t>.</w:t>
+      </w:r>
+      <w:r>
+        <w:rPr>
+          <w:rFonts w:cs="Arial"/>
+          <w:rtl/>
+        </w:rPr>
+        <w:br/>
+      </w:r>
+      <w:r>
+        <w:rPr>
+          <w:rFonts w:cs="Arial" w:hint="cs"/>
+          <w:rtl/>
+        </w:rPr>
+        <w:t xml:space="preserve">העלים הינם </w:t>
+      </w:r>
+      <w:r>
+        <w:rPr>
+          <w:rFonts w:cs="Arial"/>
+        </w:rPr>
+        <w:t>UsersAgeFilter</w:t>
+      </w:r>
+      <w:r>
+        <w:rPr>
+          <w:rFonts w:cs="Arial" w:hint="cs"/>
+          <w:rtl/>
+        </w:rPr>
+        <w:t xml:space="preserve"> </w:t>
+      </w:r>
+      <w:r>
+        <w:rPr>
+          <w:rFonts w:cs="Arial" w:hint="cs"/>
+          <w:rtl/>
+        </w:rPr>
+        <w:t xml:space="preserve">, </w:t>
+      </w:r>
+      <w:r>
+        <w:rPr>
+          <w:rFonts w:ascii="Consolas" w:hAnsi="Consolas" w:cs="Consolas"/>
+          <w:color w:val="000000"/>
+          <w:sz w:val="19"/>
+          <w:szCs w:val="19"/>
+          <w:highlight w:val="white"/>
+        </w:rPr>
+        <w:t>UsersFriendListsFilter</w:t>
+      </w:r>
+      <w:r>
+        <w:rPr>
+          <w:rFonts w:hint="cs"/>
+          <w:rtl/>
+        </w:rPr>
+        <w:t xml:space="preserve"> </w:t>
+      </w:r>
+      <w:r>
+        <w:rPr>
+          <w:rFonts w:hint="cs"/>
+          <w:rtl/>
+        </w:rPr>
+        <w:t xml:space="preserve">ו- </w:t>
+      </w:r>
+      <w:r>
+        <w:t>UsersGenderFilter</w:t>
+      </w:r>
+      <w:r>
+        <w:rPr>
+          <w:rFonts w:cs="Arial" w:hint="cs"/>
+          <w:rtl/>
+        </w:rPr>
+        <w:t xml:space="preserve"> </w:t>
+      </w:r>
+      <w:r>
+        <w:rPr>
+          <w:rFonts w:cs="Arial" w:hint="cs"/>
+          <w:rtl/>
+        </w:rPr>
+        <w:t xml:space="preserve">אשר כולם יורשים מ- </w:t>
+      </w:r>
+      <w:r>
+        <w:rPr>
+          <w:rFonts w:cs="Arial"/>
+        </w:rPr>
+        <w:t>UsersGenderFilter</w:t>
+      </w:r>
+      <w:r>
+        <w:rPr>
+          <w:rFonts w:cs="Arial" w:hint="cs"/>
+          <w:rtl/>
+        </w:rPr>
+        <w:t xml:space="preserve"> </w:t>
+      </w:r>
+      <w:r>
+        <w:rPr>
+          <w:rFonts w:cs="Arial" w:hint="cs"/>
+          <w:rtl/>
+        </w:rPr>
+        <w:t xml:space="preserve">שממש את </w:t>
+      </w:r>
+      <w:r>
+        <w:rPr>
+          <w:rFonts w:cs="Arial"/>
+        </w:rPr>
+        <w:t>IUsersFilter</w:t>
+      </w:r>
+      <w:r>
+        <w:rPr>
+          <w:rFonts w:cs="Arial" w:hint="cs"/>
+          <w:rtl/>
+        </w:rPr>
+        <w:t>.</w:t>
+      </w:r>
+      <w:bookmarkStart w:id="0" w:name="_GoBack"/>
+      <w:bookmarkEnd w:id="0"/>
     </w:p>
     <w:p>
       <w:pPr>
@@ -534,39 +716,7 @@
           <w:rFonts w:hint="cs"/>
           <w:rtl/>
         </w:rPr>
-        <w:t>) והיחסים ביניהם (</w:t>
-      </w:r>
-      <w:proofErr w:type="spellStart"/>
-      <w:r>
-        <w:rPr>
-          <w:rFonts w:hint="cs"/>
-          <w:rtl/>
-        </w:rPr>
-        <w:t>תאור</w:t>
-      </w:r>
-      <w:proofErr w:type="spellEnd"/>
-      <w:r>
-        <w:rPr>
-          <w:rFonts w:hint="cs"/>
-          <w:rtl/>
-        </w:rPr>
-        <w:t xml:space="preserve"> מלא עבור כל יחס כפי שלמדנו בכיתה). עבור כל מחלקה שלכם, </w:t>
-      </w:r>
-      <w:proofErr w:type="spellStart"/>
-      <w:r>
-        <w:rPr>
-          <w:rFonts w:hint="cs"/>
-          <w:rtl/>
-        </w:rPr>
-        <w:t>כיתבו</w:t>
-      </w:r>
-      <w:proofErr w:type="spellEnd"/>
-      <w:r>
-        <w:rPr>
-          <w:rFonts w:hint="cs"/>
-          <w:rtl/>
-        </w:rPr>
-        <w:t xml:space="preserve"> מי המקבילה שלה (אם יש כזו) בתבנית (</w:t>
+        <w:t>) והיחסים ביניהם (תאור מלא עבור כל יחס כפי שלמדנו בכיתה). עבור כל מחלקה שלכם, כיתבו מי המקבילה שלה (אם יש כזו) בתבנית (</w:t>
       </w:r>
       <w:r>
         <w:t>Pattern</w:t>
@@ -801,39 +951,7 @@
           <w:rFonts w:hint="cs"/>
           <w:rtl/>
         </w:rPr>
-        <w:t>) והיחסים ביניהם (</w:t>
-      </w:r>
-      <w:proofErr w:type="spellStart"/>
-      <w:r>
-        <w:rPr>
-          <w:rFonts w:hint="cs"/>
-          <w:rtl/>
-        </w:rPr>
-        <w:t>תאור</w:t>
-      </w:r>
-      <w:proofErr w:type="spellEnd"/>
-      <w:r>
-        <w:rPr>
-          <w:rFonts w:hint="cs"/>
-          <w:rtl/>
-        </w:rPr>
-        <w:t xml:space="preserve"> מלא עבור כל יחס כפי שלמדנו בכיתה). עבור כל מחלקה שלכם, </w:t>
-      </w:r>
-      <w:proofErr w:type="spellStart"/>
-      <w:r>
-        <w:rPr>
-          <w:rFonts w:hint="cs"/>
-          <w:rtl/>
-        </w:rPr>
-        <w:t>כיתבו</w:t>
-      </w:r>
-      <w:proofErr w:type="spellEnd"/>
-      <w:r>
-        <w:rPr>
-          <w:rFonts w:hint="cs"/>
-          <w:rtl/>
-        </w:rPr>
-        <w:t xml:space="preserve"> מי המקבילה שלה (אם יש כזו) בתבנית (</w:t>
+        <w:t>) והיחסים ביניהם (תאור מלא עבור כל יחס כפי שלמדנו בכיתה). עבור כל מחלקה שלכם, כיתבו מי המקבילה שלה (אם יש כזו) בתבנית (</w:t>
       </w:r>
       <w:r>
         <w:t>Pattern</w:t>
@@ -1060,39 +1178,7 @@
           <w:rFonts w:hint="cs"/>
           <w:rtl/>
         </w:rPr>
-        <w:t>) והיחסים ביניהם (</w:t>
-      </w:r>
-      <w:proofErr w:type="spellStart"/>
-      <w:r>
-        <w:rPr>
-          <w:rFonts w:hint="cs"/>
-          <w:rtl/>
-        </w:rPr>
-        <w:t>תאור</w:t>
-      </w:r>
-      <w:proofErr w:type="spellEnd"/>
-      <w:r>
-        <w:rPr>
-          <w:rFonts w:hint="cs"/>
-          <w:rtl/>
-        </w:rPr>
-        <w:t xml:space="preserve"> מלא עבור כל יחס כפי שלמדנו בכיתה). עבור כל מחלקה שלכם, </w:t>
-      </w:r>
-      <w:proofErr w:type="spellStart"/>
-      <w:r>
-        <w:rPr>
-          <w:rFonts w:hint="cs"/>
-          <w:rtl/>
-        </w:rPr>
-        <w:t>כיתבו</w:t>
-      </w:r>
-      <w:proofErr w:type="spellEnd"/>
-      <w:r>
-        <w:rPr>
-          <w:rFonts w:hint="cs"/>
-          <w:rtl/>
-        </w:rPr>
-        <w:t xml:space="preserve"> מי המקבילה שלה (אם יש כזו) בתבנית (</w:t>
+        <w:t>) והיחסים ביניהם (תאור מלא עבור כל יחס כפי שלמדנו בכיתה). עבור כל מחלקה שלכם, כיתבו מי המקבילה שלה (אם יש כזו) בתבנית (</w:t>
       </w:r>
       <w:r>
         <w:t>Pattern</w:t>
@@ -1115,7 +1201,6 @@
     <w:p>
       <w:pPr>
         <w:rPr>
-          <w:rFonts w:hint="cs"/>
           <w:rtl/>
         </w:rPr>
       </w:pPr>
@@ -1566,15 +1651,7 @@
         <w:color w:val="595959" w:themeColor="text1" w:themeTint="A6"/>
         <w:rtl/>
       </w:rPr>
-      <w:t>הנדסת תוכנה</w:t>
-    </w:r>
-    <w:r>
-      <w:rPr>
-        <w:rFonts w:ascii="Arial" w:hAnsi="Arial" w:cs="Arial" w:hint="cs"/>
-        <w:color w:val="595959" w:themeColor="text1" w:themeTint="A6"/>
-        <w:rtl/>
-      </w:rPr>
-      <w:t xml:space="preserve"> בעזרת </w:t>
+      <w:t xml:space="preserve">הנדסת תוכנה בעזרת </w:t>
     </w:r>
     <w:r>
       <w:rPr>
@@ -1599,15 +1676,7 @@
         <w:color w:val="595959" w:themeColor="text1" w:themeTint="A6"/>
         <w:rtl/>
       </w:rPr>
-      <w:t xml:space="preserve">סמסטר </w:t>
-    </w:r>
-    <w:r>
-      <w:rPr>
-        <w:rFonts w:ascii="Arial" w:hAnsi="Arial" w:cs="Arial" w:hint="cs"/>
-        <w:color w:val="595959" w:themeColor="text1" w:themeTint="A6"/>
-        <w:rtl/>
-      </w:rPr>
-      <w:t>א' תשע"ה</w:t>
+      <w:t>סמסטר א' תשע"ה</w:t>
     </w:r>
     <w:r>
       <w:rPr>
@@ -1688,9 +1757,8 @@
         <w:color w:val="595959" w:themeColor="text1" w:themeTint="A6"/>
         <w:rtl/>
       </w:rPr>
-      <w:t xml:space="preserve">מגישים: </w:t>
+      <w:t xml:space="preserve">מגישים: ברקרס קרן אור, 043464072, </w:t>
     </w:r>
-    <w:proofErr w:type="spellStart"/>
     <w:r>
       <w:rPr>
         <w:rFonts w:ascii="Arial" w:hAnsi="Arial" w:cs="Arial" w:hint="cs"/>
@@ -1699,9 +1767,18 @@
         <w:color w:val="595959" w:themeColor="text1" w:themeTint="A6"/>
         <w:rtl/>
       </w:rPr>
-      <w:t>ברקרס</w:t>
+      <w:t>שחר</w:t>
     </w:r>
-    <w:proofErr w:type="spellEnd"/>
+    <w:r>
+      <w:rPr>
+        <w:rFonts w:ascii="Arial" w:hAnsi="Arial" w:cs="Arial"/>
+        <w:b/>
+        <w:bCs/>
+        <w:color w:val="595959" w:themeColor="text1" w:themeTint="A6"/>
+        <w:rtl/>
+      </w:rPr>
+      <w:t xml:space="preserve"> </w:t>
+    </w:r>
     <w:r>
       <w:rPr>
         <w:rFonts w:ascii="Arial" w:hAnsi="Arial" w:cs="Arial" w:hint="cs"/>
@@ -1710,40 +1787,8 @@
         <w:color w:val="595959" w:themeColor="text1" w:themeTint="A6"/>
         <w:rtl/>
       </w:rPr>
-      <w:t xml:space="preserve"> קרן אור, 043464072, </w:t>
-    </w:r>
-    <w:r>
-      <w:rPr>
-        <w:rFonts w:ascii="Arial" w:hAnsi="Arial" w:cs="Arial" w:hint="cs"/>
-        <w:b/>
-        <w:bCs/>
-        <w:color w:val="595959" w:themeColor="text1" w:themeTint="A6"/>
-        <w:rtl/>
-      </w:rPr>
-      <w:t>שחר</w:t>
-    </w:r>
-    <w:r>
-      <w:rPr>
-        <w:rFonts w:ascii="Arial" w:hAnsi="Arial" w:cs="Arial"/>
-        <w:b/>
-        <w:bCs/>
-        <w:color w:val="595959" w:themeColor="text1" w:themeTint="A6"/>
-        <w:rtl/>
-      </w:rPr>
-      <w:t xml:space="preserve"> </w:t>
-    </w:r>
-    <w:proofErr w:type="spellStart"/>
-    <w:r>
-      <w:rPr>
-        <w:rFonts w:ascii="Arial" w:hAnsi="Arial" w:cs="Arial" w:hint="cs"/>
-        <w:b/>
-        <w:bCs/>
-        <w:color w:val="595959" w:themeColor="text1" w:themeTint="A6"/>
-        <w:rtl/>
-      </w:rPr>
       <w:t>לנגבהיים</w:t>
     </w:r>
-    <w:proofErr w:type="spellEnd"/>
     <w:r>
       <w:rPr>
         <w:rFonts w:ascii="Arial" w:hAnsi="Arial" w:cs="Arial" w:hint="cs"/>

</xml_diff>

<commit_message>
update UserWrapper at doc and reduce the lock in code
</commit_message>
<xml_diff>
--- a/ex02/A15 Ex02 ShacharLangbeheim 066679580 KerenorBerkers 043464072.docx
+++ b/ex02/A15 Ex02 ShacharLangbeheim 066679580 KerenorBerkers 043464072.docx
@@ -598,8 +598,6 @@
         </w:rPr>
         <w:t>.</w:t>
       </w:r>
-      <w:bookmarkStart w:id="0" w:name="_GoBack"/>
-      <w:bookmarkEnd w:id="0"/>
     </w:p>
     <w:p>
       <w:pPr>
@@ -769,7 +767,10 @@
           <w:rFonts w:hint="cs"/>
           <w:rtl/>
         </w:rPr>
-        <w:t xml:space="preserve"> [שם התבנית]</w:t>
+        <w:t xml:space="preserve"> </w:t>
+      </w:r>
+      <w:r>
+        <w:t>Singelton</w:t>
       </w:r>
     </w:p>
     <w:p>
@@ -799,7 +800,20 @@
           <w:rFonts w:hint="cs"/>
           <w:rtl/>
         </w:rPr>
-        <w:t>[תיאור הסיבה / הצורך בשימוש בתבנית במערכת שלכם]</w:t>
+        <w:t>במערכת לאחר מסך ה</w:t>
+      </w:r>
+      <w:r>
+        <w:rPr>
+          <w:rFonts w:hint="cs"/>
+        </w:rPr>
+        <w:t>LOGIN</w:t>
+      </w:r>
+      <w:r>
+        <w:rPr>
+          <w:rFonts w:hint="cs"/>
+          <w:rtl/>
+        </w:rPr>
+        <w:t xml:space="preserve"> יש יוזר אחד שמחובר. נרצה שכל הרכיבים יפנו באופן יזום לאינסטנס של היוזר הזה במערכת, שכן כל עדכון שיעשה ביוזר (כגון רשימת פוסטים/ רשימת חברים) יצטרך להעשות על היוזר הזה.</w:t>
       </w:r>
       <w:r>
         <w:rPr>
@@ -829,20 +843,151 @@
       <w:pPr>
         <w:spacing w:after="0" w:line="240" w:lineRule="auto"/>
         <w:ind w:right="720"/>
-      </w:pPr>
-      <w:r>
-        <w:rPr>
-          <w:rFonts w:hint="cs"/>
-          <w:rtl/>
-        </w:rPr>
-        <w:t>[תיאור המימוש והיכן ניתן למצוא אותו בקוד]</w:t>
-      </w:r>
-    </w:p>
-    <w:p>
-      <w:pPr>
-        <w:spacing w:after="0" w:line="240" w:lineRule="auto"/>
-        <w:ind w:right="720"/>
-      </w:pPr>
+        <w:rPr>
+          <w:rFonts w:hint="cs"/>
+          <w:rtl/>
+        </w:rPr>
+      </w:pPr>
+      <w:r>
+        <w:t>UserWrapper</w:t>
+      </w:r>
+      <w:r>
+        <w:rPr>
+          <w:rFonts w:hint="cs"/>
+          <w:rtl/>
+        </w:rPr>
+        <w:t xml:space="preserve"> מ</w:t>
+      </w:r>
+      <w:r>
+        <w:rPr>
+          <w:rFonts w:hint="cs"/>
+          <w:rtl/>
+        </w:rPr>
+        <w:t>מ</w:t>
+      </w:r>
+      <w:r>
+        <w:rPr>
+          <w:rFonts w:hint="cs"/>
+          <w:rtl/>
+        </w:rPr>
+        <w:t xml:space="preserve">מש </w:t>
+      </w:r>
+      <w:r>
+        <w:rPr>
+          <w:rFonts w:hint="cs"/>
+          <w:rtl/>
+        </w:rPr>
+        <w:t xml:space="preserve">את התבנית </w:t>
+      </w:r>
+      <w:r>
+        <w:rPr>
+          <w:rFonts w:hint="cs"/>
+          <w:rtl/>
+        </w:rPr>
+        <w:t xml:space="preserve">ע"י בנאי פרטי </w:t>
+      </w:r>
+      <w:r>
+        <w:rPr>
+          <w:rFonts w:hint="cs"/>
+          <w:rtl/>
+        </w:rPr>
+        <w:t>ו-</w:t>
+      </w:r>
+      <w:r>
+        <w:rPr>
+          <w:rFonts w:hint="cs"/>
+        </w:rPr>
+        <w:t>P</w:t>
+      </w:r>
+      <w:r>
+        <w:t>roperty</w:t>
+      </w:r>
+      <w:r>
+        <w:rPr>
+          <w:rFonts w:hint="cs"/>
+          <w:rtl/>
+        </w:rPr>
+        <w:t xml:space="preserve"> סטטי </w:t>
+      </w:r>
+      <w:r>
+        <w:rPr>
+          <w:rFonts w:hint="cs"/>
+        </w:rPr>
+        <w:t>I</w:t>
+      </w:r>
+      <w:r>
+        <w:t>nstance</w:t>
+      </w:r>
+      <w:r>
+        <w:rPr>
+          <w:rFonts w:hint="cs"/>
+          <w:rtl/>
+        </w:rPr>
+        <w:t>.</w:t>
+      </w:r>
+      <w:r>
+        <w:rPr>
+          <w:rtl/>
+        </w:rPr>
+        <w:br/>
+      </w:r>
+      <w:r>
+        <w:rPr>
+          <w:rFonts w:hint="cs"/>
+          <w:rtl/>
+        </w:rPr>
+        <w:t>ה</w:t>
+      </w:r>
+      <w:r>
+        <w:rPr>
+          <w:rFonts w:hint="cs"/>
+        </w:rPr>
+        <w:t>I</w:t>
+      </w:r>
+      <w:r>
+        <w:t>nstance</w:t>
+      </w:r>
+      <w:r>
+        <w:rPr>
+          <w:rFonts w:hint="cs"/>
+          <w:rtl/>
+        </w:rPr>
+        <w:t xml:space="preserve"> מומש כך שתהיה נעילה של הממבר הפרטי אך ורק אם הוא היה </w:t>
+      </w:r>
+      <w:r>
+        <w:t>null</w:t>
+      </w:r>
+      <w:r>
+        <w:rPr>
+          <w:rFonts w:hint="cs"/>
+          <w:rtl/>
+        </w:rPr>
+        <w:t xml:space="preserve"> כשהתרד ניגש ל</w:t>
+      </w:r>
+      <w:r>
+        <w:t>Property</w:t>
+      </w:r>
+      <w:r>
+        <w:rPr>
+          <w:rFonts w:hint="cs"/>
+          <w:rtl/>
+        </w:rPr>
+        <w:t>.</w:t>
+      </w:r>
+      <w:bookmarkStart w:id="0" w:name="_GoBack"/>
+      <w:bookmarkEnd w:id="0"/>
+      <w:r>
+        <w:rPr>
+          <w:rtl/>
+        </w:rPr>
+        <w:br/>
+      </w:r>
+      <w:r>
+        <w:rPr>
+          <w:rtl/>
+        </w:rPr>
+        <w:br/>
+      </w:r>
     </w:p>
     <w:p>
       <w:pPr>
@@ -900,6 +1045,7 @@
         <w:spacing w:after="0" w:line="240" w:lineRule="auto"/>
       </w:pPr>
       <w:r>
+        <w:lastRenderedPageBreak/>
         <w:t>Class Diagram</w:t>
       </w:r>
       <w:r>

</xml_diff>

<commit_message>
updated doc with builder pattern, diagrams for singleton pattern and description of async work.
</commit_message>
<xml_diff>
--- a/ex02/A15 Ex02 ShacharLangbeheim 066679580 KerenorBerkers 043464072.docx
+++ b/ex02/A15 Ex02 ShacharLangbeheim 066679580 KerenorBerkers 043464072.docx
@@ -4,12 +4,15 @@
   <w:body>
     <w:p>
       <w:pPr>
-        <w:pStyle w:val="3"/>
-      </w:pPr>
-    </w:p>
-    <w:p>
-      <w:pPr>
-        <w:pStyle w:val="3"/>
+        <w:pStyle w:val="Heading3"/>
+        <w:rPr>
+          <w:rFonts w:hint="cs"/>
+        </w:rPr>
+      </w:pPr>
+    </w:p>
+    <w:p>
+      <w:pPr>
+        <w:pStyle w:val="Heading3"/>
         <w:rPr>
           <w:rtl/>
         </w:rPr>
@@ -227,7 +230,7 @@
     </w:p>
     <w:p>
       <w:pPr>
-        <w:pStyle w:val="3"/>
+        <w:pStyle w:val="Heading3"/>
         <w:rPr>
           <w:rtl/>
         </w:rPr>
@@ -356,7 +359,7 @@
         <w:spacing w:after="0" w:line="240" w:lineRule="auto"/>
         <w:ind w:right="720"/>
         <w:rPr>
-          <w:rFonts w:cs="Courier New" w:hint="cs"/>
+          <w:rFonts w:cs="Courier New"/>
           <w:rtl/>
         </w:rPr>
       </w:pPr>
@@ -744,7 +747,7 @@
     </w:p>
     <w:p>
       <w:pPr>
-        <w:pStyle w:val="3"/>
+        <w:pStyle w:val="Heading3"/>
         <w:rPr>
           <w:rtl/>
         </w:rPr>
@@ -844,7 +847,6 @@
         <w:spacing w:after="0" w:line="240" w:lineRule="auto"/>
         <w:ind w:right="720"/>
         <w:rPr>
-          <w:rFonts w:hint="cs"/>
           <w:rtl/>
         </w:rPr>
       </w:pPr>
@@ -952,7 +954,21 @@
           <w:rFonts w:hint="cs"/>
           <w:rtl/>
         </w:rPr>
-        <w:t xml:space="preserve"> מומש כך שתהיה נעילה של הממבר הפרטי אך ורק אם הוא היה </w:t>
+        <w:t xml:space="preserve"> מומש כך שתהיה נעילה של ה</w:t>
+      </w:r>
+      <w:r>
+        <w:rPr>
+          <w:rFonts w:hint="cs"/>
+          <w:rtl/>
+        </w:rPr>
+        <w:t xml:space="preserve">שדה </w:t>
+      </w:r>
+      <w:r>
+        <w:rPr>
+          <w:rFonts w:hint="cs"/>
+          <w:rtl/>
+        </w:rPr>
+        <w:t xml:space="preserve">הפרטי אך ורק אם הוא היה </w:t>
       </w:r>
       <w:r>
         <w:t>null</w:t>
@@ -974,8 +990,6 @@
         </w:rPr>
         <w:t>.</w:t>
       </w:r>
-      <w:bookmarkStart w:id="0" w:name="_GoBack"/>
-      <w:bookmarkEnd w:id="0"/>
       <w:r>
         <w:rPr>
           <w:rtl/>
@@ -1011,30 +1025,45 @@
       </w:pPr>
       <w:r>
         <w:rPr>
-          <w:rFonts w:hint="cs"/>
-          <w:rtl/>
-        </w:rPr>
-        <w:t>[</w:t>
-      </w:r>
-      <w:r>
-        <w:t>sequence diagram</w:t>
-      </w:r>
-      <w:r>
-        <w:rPr>
-          <w:rFonts w:hint="cs"/>
-          <w:rtl/>
-        </w:rPr>
-        <w:t xml:space="preserve"> שמציגה את התהליך שקשור לתבנית והאינטראקציה בין המחלקות]</w:t>
-      </w:r>
-    </w:p>
-    <w:p>
-      <w:pPr>
-        <w:spacing w:after="0" w:line="240" w:lineRule="auto"/>
-        <w:ind w:right="720"/>
-        <w:rPr>
-          <w:rtl/>
-        </w:rPr>
-      </w:pPr>
+          <w:noProof/>
+        </w:rPr>
+        <w:lastRenderedPageBreak/>
+        <w:drawing>
+          <wp:inline distT="0" distB="0" distL="0" distR="0" wp14:anchorId="59E086FA" wp14:editId="6873AB0E">
+            <wp:extent cx="5274310" cy="3702685"/>
+            <wp:effectExtent l="0" t="0" r="2540" b="0"/>
+            <wp:docPr id="26" name="Picture 26"/>
+            <wp:cNvGraphicFramePr>
+              <a:graphicFrameLocks xmlns:a="http://schemas.openxmlformats.org/drawingml/2006/main" noChangeAspect="1"/>
+            </wp:cNvGraphicFramePr>
+            <a:graphic xmlns:a="http://schemas.openxmlformats.org/drawingml/2006/main">
+              <a:graphicData uri="http://schemas.openxmlformats.org/drawingml/2006/picture">
+                <pic:pic xmlns:pic="http://schemas.openxmlformats.org/drawingml/2006/picture">
+                  <pic:nvPicPr>
+                    <pic:cNvPr id="1" name=""/>
+                    <pic:cNvPicPr/>
+                  </pic:nvPicPr>
+                  <pic:blipFill>
+                    <a:blip r:embed="rId7"/>
+                    <a:stretch>
+                      <a:fillRect/>
+                    </a:stretch>
+                  </pic:blipFill>
+                  <pic:spPr>
+                    <a:xfrm>
+                      <a:off x="0" y="0"/>
+                      <a:ext cx="5274310" cy="3702685"/>
+                    </a:xfrm>
+                    <a:prstGeom prst="rect">
+                      <a:avLst/>
+                    </a:prstGeom>
+                  </pic:spPr>
+                </pic:pic>
+              </a:graphicData>
+            </a:graphic>
+          </wp:inline>
+        </w:drawing>
+      </w:r>
     </w:p>
     <w:p>
       <w:pPr>
@@ -1045,7 +1074,6 @@
         <w:spacing w:after="0" w:line="240" w:lineRule="auto"/>
       </w:pPr>
       <w:r>
-        <w:lastRenderedPageBreak/>
         <w:t>Class Diagram</w:t>
       </w:r>
       <w:r>
@@ -1062,64 +1090,59 @@
           <w:rtl/>
         </w:rPr>
       </w:pPr>
-      <w:r>
-        <w:rPr>
-          <w:rFonts w:hint="cs"/>
-          <w:rtl/>
-        </w:rPr>
-        <w:t>[</w:t>
-      </w:r>
-      <w:r>
-        <w:t>class diagram</w:t>
-      </w:r>
-      <w:r>
-        <w:rPr>
-          <w:rFonts w:hint="cs"/>
-          <w:rtl/>
-        </w:rPr>
-        <w:t xml:space="preserve"> שמתארת את המחלקות שלכם שמעורבות בתבנית (תיאור מלא שכולל </w:t>
-      </w:r>
-      <w:r>
-        <w:t>Properties</w:t>
-      </w:r>
-      <w:r>
-        <w:rPr>
-          <w:rFonts w:hint="cs"/>
-          <w:rtl/>
-        </w:rPr>
-        <w:t xml:space="preserve"> ו- </w:t>
-      </w:r>
-      <w:r>
-        <w:t>Methods</w:t>
-      </w:r>
-      <w:r>
-        <w:rPr>
-          <w:rFonts w:hint="cs"/>
-          <w:rtl/>
-        </w:rPr>
-        <w:t>) והיחסים ביניהם (תאור מלא עבור כל יחס כפי שלמדנו בכיתה). עבור כל מחלקה שלכם, כיתבו מי המקבילה שלה (אם יש כזו) בתבנית (</w:t>
-      </w:r>
-      <w:r>
-        <w:t>Pattern</w:t>
-      </w:r>
-      <w:r>
-        <w:rPr>
-          <w:rFonts w:hint="cs"/>
-          <w:rtl/>
-        </w:rPr>
-        <w:t>) שבחרתם</w:t>
-      </w:r>
-    </w:p>
-    <w:p>
-      <w:pPr>
-        <w:rPr>
-          <w:rtl/>
-        </w:rPr>
-      </w:pPr>
-    </w:p>
-    <w:p>
-      <w:pPr>
-        <w:pStyle w:val="3"/>
+      <w:bookmarkStart w:id="0" w:name="_GoBack"/>
+    </w:p>
+    <w:bookmarkEnd w:id="0"/>
+    <w:p>
+      <w:pPr>
+        <w:rPr>
+          <w:rtl/>
+        </w:rPr>
+      </w:pPr>
+      <w:r>
+        <w:rPr>
+          <w:noProof/>
+        </w:rPr>
+        <w:drawing>
+          <wp:inline distT="0" distB="0" distL="0" distR="0" wp14:anchorId="7663D5EA" wp14:editId="2238D633">
+            <wp:extent cx="5274310" cy="2962910"/>
+            <wp:effectExtent l="0" t="0" r="2540" b="8890"/>
+            <wp:docPr id="25" name="Picture 25"/>
+            <wp:cNvGraphicFramePr>
+              <a:graphicFrameLocks xmlns:a="http://schemas.openxmlformats.org/drawingml/2006/main" noChangeAspect="1"/>
+            </wp:cNvGraphicFramePr>
+            <a:graphic xmlns:a="http://schemas.openxmlformats.org/drawingml/2006/main">
+              <a:graphicData uri="http://schemas.openxmlformats.org/drawingml/2006/picture">
+                <pic:pic xmlns:pic="http://schemas.openxmlformats.org/drawingml/2006/picture">
+                  <pic:nvPicPr>
+                    <pic:cNvPr id="1" name=""/>
+                    <pic:cNvPicPr/>
+                  </pic:nvPicPr>
+                  <pic:blipFill>
+                    <a:blip r:embed="rId8"/>
+                    <a:stretch>
+                      <a:fillRect/>
+                    </a:stretch>
+                  </pic:blipFill>
+                  <pic:spPr>
+                    <a:xfrm>
+                      <a:off x="0" y="0"/>
+                      <a:ext cx="5274310" cy="2962910"/>
+                    </a:xfrm>
+                    <a:prstGeom prst="rect">
+                      <a:avLst/>
+                    </a:prstGeom>
+                  </pic:spPr>
+                </pic:pic>
+              </a:graphicData>
+            </a:graphic>
+          </wp:inline>
+        </w:drawing>
+      </w:r>
+    </w:p>
+    <w:p>
+      <w:pPr>
+        <w:pStyle w:val="Heading3"/>
         <w:rPr>
           <w:rtl/>
         </w:rPr>
@@ -1142,7 +1165,10 @@
           <w:rFonts w:hint="cs"/>
           <w:rtl/>
         </w:rPr>
-        <w:t xml:space="preserve"> [שם התבנית]</w:t>
+        <w:t xml:space="preserve"> </w:t>
+      </w:r>
+      <w:r>
+        <w:t>Builder</w:t>
       </w:r>
     </w:p>
     <w:p>
@@ -1172,7 +1198,7 @@
           <w:rFonts w:hint="cs"/>
           <w:rtl/>
         </w:rPr>
-        <w:t>[תיאור הסיבה / הצורך בשימוש בתבנית במערכת שלכם]</w:t>
+        <w:t xml:space="preserve">במערכת הייתה בנייה סבוכה של הפילטרים השונים. העדפנו להכיל את הלוגיקה של הבנייה הזו בתוך מחלקה ייעודית, כך שקוד שחיצוני לה לא צריך להתעסק בפרטי היצירה של כל פיטר ופילטר ובלוגיקה השונה של כל בנאי, אלא רק לשלוח את המשתנים שמגדירים את הפילטר המיועד. </w:t>
       </w:r>
       <w:r>
         <w:rPr>
@@ -1202,13 +1228,37 @@
       <w:pPr>
         <w:spacing w:after="0" w:line="240" w:lineRule="auto"/>
         <w:ind w:right="720"/>
-      </w:pPr>
-      <w:r>
-        <w:rPr>
-          <w:rFonts w:hint="cs"/>
-          <w:rtl/>
-        </w:rPr>
-        <w:t>[תיאור המימוש והיכן ניתן למצוא אותו בקוד]</w:t>
+        <w:rPr>
+          <w:rFonts w:hint="cs"/>
+          <w:rtl/>
+        </w:rPr>
+      </w:pPr>
+      <w:r>
+        <w:rPr>
+          <w:rFonts w:hint="cs"/>
+          <w:rtl/>
+        </w:rPr>
+        <w:t xml:space="preserve">במחלקה </w:t>
+      </w:r>
+      <w:r>
+        <w:t>FilterBuilder</w:t>
+      </w:r>
+      <w:r>
+        <w:rPr>
+          <w:rFonts w:hint="cs"/>
+          <w:rtl/>
+        </w:rPr>
+        <w:t xml:space="preserve">, המתודה הסטטית </w:t>
+      </w:r>
+      <w:r>
+        <w:t>CreateFilter</w:t>
+      </w:r>
+      <w:r>
+        <w:rPr>
+          <w:rFonts w:hint="cs"/>
+          <w:rtl/>
+        </w:rPr>
+        <w:t xml:space="preserve"> מקבלת את המידע לגבי המרכיבים השונים של כל פילטר, קוראת לבנאים הרלוונטיים ומרכיבה את הפילטר הקומפוזיטי מתבנית מס' 1. </w:t>
       </w:r>
     </w:p>
     <w:p>
@@ -1350,10 +1400,151 @@
           <w:rtl/>
         </w:rPr>
       </w:pPr>
+      <w:r>
+        <w:rPr>
+          <w:rStyle w:val="Heading3Char"/>
+          <w:rFonts w:hint="cs"/>
+          <w:rtl/>
+        </w:rPr>
+        <w:t>עבודה אסינכרונית</w:t>
+      </w:r>
+      <w:r>
+        <w:rPr>
+          <w:rFonts w:hint="cs"/>
+          <w:rtl/>
+        </w:rPr>
+        <w:t>:</w:t>
+      </w:r>
+    </w:p>
+    <w:p>
+      <w:pPr>
+        <w:rPr>
+          <w:rFonts w:hint="cs"/>
+          <w:rtl/>
+        </w:rPr>
+      </w:pPr>
+      <w:r>
+        <w:rPr>
+          <w:rFonts w:hint="cs"/>
+          <w:rtl/>
+        </w:rPr>
+        <w:t>הקריאות לפונקציות הבסיס של פייסבוק (</w:t>
+      </w:r>
+      <w:r>
+        <w:t>Like, Commit, Post</w:t>
+      </w:r>
+      <w:r>
+        <w:rPr>
+          <w:rFonts w:hint="cs"/>
+          <w:rtl/>
+        </w:rPr>
+        <w:t xml:space="preserve">) נעשות באופן אסינכרוני, על מנת לא לעצור את ממשק המשתמש בזמן שהקריאה נשלחת לפייסבוק והערכים השמורים במערכת מתעדכנים. </w:t>
+      </w:r>
+      <w:r>
+        <w:rPr>
+          <w:rFonts w:hint="cs"/>
+          <w:rtl/>
+        </w:rPr>
+        <w:t>את הקריאות מימשנו בעזרת</w:t>
+      </w:r>
+      <w:r>
+        <w:rPr>
+          <w:rFonts w:hint="cs"/>
+          <w:rtl/>
+        </w:rPr>
+        <w:t xml:space="preserve"> עטיפת הפונקציות הקודמות ב-</w:t>
+      </w:r>
+      <w:r>
+        <w:t>Task</w:t>
+      </w:r>
+      <w:r>
+        <w:rPr>
+          <w:rFonts w:hint="cs"/>
+          <w:rtl/>
+        </w:rPr>
+        <w:t xml:space="preserve"> שנוצר ומופעל בלי להמתין לו, מכיוון שאינו מחזיר ערך.</w:t>
+      </w:r>
+    </w:p>
+    <w:p>
+      <w:pPr>
+        <w:rPr>
+          <w:rFonts w:hint="cs"/>
+          <w:rtl/>
+        </w:rPr>
+      </w:pPr>
+      <w:r>
+        <w:rPr>
+          <w:rFonts w:hint="cs"/>
+          <w:rtl/>
+        </w:rPr>
+        <w:t xml:space="preserve">ניתן למצוא את הקריאות האסינכרוניות במחלקה </w:t>
+      </w:r>
+      <w:r>
+        <w:rPr>
+          <w:rFonts w:hint="cs"/>
+        </w:rPr>
+        <w:t>B</w:t>
+      </w:r>
+      <w:r>
+        <w:t>asicFacebookFunctionality</w:t>
+      </w:r>
+      <w:r>
+        <w:rPr>
+          <w:rFonts w:hint="cs"/>
+          <w:rtl/>
+        </w:rPr>
+        <w:t xml:space="preserve"> בפונקציות </w:t>
+      </w:r>
+      <w:r>
+        <w:t>commentAsync</w:t>
+      </w:r>
+      <w:r>
+        <w:rPr>
+          <w:rFonts w:hint="cs"/>
+          <w:rtl/>
+        </w:rPr>
+        <w:t xml:space="preserve">, </w:t>
+      </w:r>
+      <w:r>
+        <w:t>likeAsync</w:t>
+      </w:r>
+      <w:r>
+        <w:rPr>
+          <w:rFonts w:hint="cs"/>
+        </w:rPr>
+        <w:t xml:space="preserve"> </w:t>
+      </w:r>
+      <w:r>
+        <w:rPr>
+          <w:rFonts w:hint="cs"/>
+          <w:rtl/>
+        </w:rPr>
+        <w:t xml:space="preserve"> ובמחלקה </w:t>
+      </w:r>
+      <w:r>
+        <w:t>FormApplicationTab</w:t>
+      </w:r>
+      <w:r>
+        <w:rPr>
+          <w:rFonts w:hint="cs"/>
+          <w:rtl/>
+        </w:rPr>
+        <w:t xml:space="preserve"> בפונקציה </w:t>
+      </w:r>
+      <w:r>
+        <w:t>buttonSetStatus_Click</w:t>
+      </w:r>
+      <w:r>
+        <w:rPr>
+          <w:rFonts w:hint="cs"/>
+          <w:rtl/>
+        </w:rPr>
+        <w:t>.</w:t>
+      </w:r>
     </w:p>
     <w:sectPr>
-      <w:headerReference w:type="default" r:id="rId7"/>
-      <w:footerReference w:type="default" r:id="rId8"/>
+      <w:headerReference w:type="default" r:id="rId9"/>
+      <w:footerReference w:type="default" r:id="rId10"/>
       <w:pgSz w:w="11906" w:h="16838"/>
       <w:pgMar w:top="825" w:right="1800" w:bottom="426" w:left="1800" w:header="142" w:footer="271" w:gutter="0"/>
       <w:cols w:space="708"/>
@@ -1407,7 +1598,7 @@
     <w:sdtContent>
       <w:p>
         <w:pPr>
-          <w:pStyle w:val="a5"/>
+          <w:pStyle w:val="Footer"/>
         </w:pPr>
         <w:r>
           <w:rPr>
@@ -1505,7 +1696,7 @@
                                     <w:rtl/>
                                     <w:lang w:val="he-IL"/>
                                   </w:rPr>
-                                  <w:t>2</w:t>
+                                  <w:t>3</w:t>
                                 </w:r>
                                 <w:r>
                                   <w:rPr>
@@ -1654,7 +1845,7 @@
                               <w:rtl/>
                               <w:lang w:val="he-IL"/>
                             </w:rPr>
-                            <w:t>2</w:t>
+                            <w:t>3</w:t>
                           </w:r>
                           <w:r>
                             <w:rPr>
@@ -1725,7 +1916,7 @@
 <w:hdr xmlns:wpc="http://schemas.microsoft.com/office/word/2010/wordprocessingCanvas" xmlns:mc="http://schemas.openxmlformats.org/markup-compatibility/2006" xmlns:o="urn:schemas-microsoft-com:office:office" xmlns:r="http://schemas.openxmlformats.org/officeDocument/2006/relationships" xmlns:m="http://schemas.openxmlformats.org/officeDocument/2006/math" xmlns:v="urn:schemas-microsoft-com:vml" xmlns:wp14="http://schemas.microsoft.com/office/word/2010/wordprocessingDrawing" xmlns:wp="http://schemas.openxmlformats.org/drawingml/2006/wordprocessingDrawing" xmlns:w10="urn:schemas-microsoft-com:office:word" xmlns:w="http://schemas.openxmlformats.org/wordprocessingml/2006/main" xmlns:w14="http://schemas.microsoft.com/office/word/2010/wordml" xmlns:w15="http://schemas.microsoft.com/office/word/2012/wordml" xmlns:wpg="http://schemas.microsoft.com/office/word/2010/wordprocessingGroup" xmlns:wpi="http://schemas.microsoft.com/office/word/2010/wordprocessingInk" xmlns:wne="http://schemas.microsoft.com/office/word/2006/wordml" xmlns:wps="http://schemas.microsoft.com/office/word/2010/wordprocessingShape" mc:Ignorable="w14 w15 wp14">
   <w:p>
     <w:pPr>
-      <w:pStyle w:val="a3"/>
+      <w:pStyle w:val="Header"/>
       <w:tabs>
         <w:tab w:val="clear" w:pos="4153"/>
         <w:tab w:val="clear" w:pos="8306"/>
@@ -1861,7 +2052,7 @@
   </w:p>
   <w:p>
     <w:pPr>
-      <w:pStyle w:val="a3"/>
+      <w:pStyle w:val="Header"/>
       <w:tabs>
         <w:tab w:val="clear" w:pos="4153"/>
         <w:tab w:val="clear" w:pos="8306"/>
@@ -1878,7 +2069,7 @@
   </w:p>
   <w:p>
     <w:pPr>
-      <w:pStyle w:val="a3"/>
+      <w:pStyle w:val="Header"/>
       <w:tabs>
         <w:tab w:val="clear" w:pos="4153"/>
         <w:tab w:val="clear" w:pos="8306"/>
@@ -2497,7 +2688,7 @@
     <w:lsdException w:name="List Table 6 Colorful Accent 6" w:uiPriority="51"/>
     <w:lsdException w:name="List Table 7 Colorful Accent 6" w:uiPriority="52"/>
   </w:latentStyles>
-  <w:style w:type="paragraph" w:default="1" w:styleId="a">
+  <w:style w:type="paragraph" w:default="1" w:styleId="Normal">
     <w:name w:val="Normal"/>
     <w:aliases w:val="01 - רגיל"/>
     <w:qFormat/>
@@ -2507,12 +2698,12 @@
       <w:spacing w:after="120" w:line="276" w:lineRule="auto"/>
     </w:pPr>
   </w:style>
-  <w:style w:type="paragraph" w:styleId="3">
+  <w:style w:type="paragraph" w:styleId="Heading3">
     <w:name w:val="heading 3"/>
     <w:aliases w:val="03 - כותרת 3"/>
-    <w:basedOn w:val="a"/>
-    <w:next w:val="a"/>
-    <w:link w:val="30"/>
+    <w:basedOn w:val="Normal"/>
+    <w:next w:val="Normal"/>
+    <w:link w:val="Heading3Char"/>
     <w:unhideWhenUsed/>
     <w:qFormat/>
     <w:rsid w:val="005B0F9B"/>
@@ -2531,13 +2722,13 @@
       <w:szCs w:val="28"/>
     </w:rPr>
   </w:style>
-  <w:style w:type="character" w:default="1" w:styleId="a0">
+  <w:style w:type="character" w:default="1" w:styleId="DefaultParagraphFont">
     <w:name w:val="Default Paragraph Font"/>
     <w:uiPriority w:val="1"/>
     <w:semiHidden/>
     <w:unhideWhenUsed/>
   </w:style>
-  <w:style w:type="table" w:default="1" w:styleId="a1">
+  <w:style w:type="table" w:default="1" w:styleId="TableNormal">
     <w:name w:val="Normal Table"/>
     <w:uiPriority w:val="99"/>
     <w:semiHidden/>
@@ -2552,17 +2743,17 @@
       </w:tblCellMar>
     </w:tblPr>
   </w:style>
-  <w:style w:type="numbering" w:default="1" w:styleId="a2">
+  <w:style w:type="numbering" w:default="1" w:styleId="NoList">
     <w:name w:val="No List"/>
     <w:uiPriority w:val="99"/>
     <w:semiHidden/>
     <w:unhideWhenUsed/>
   </w:style>
-  <w:style w:type="character" w:customStyle="1" w:styleId="30">
-    <w:name w:val="כותרת 3 תו"/>
-    <w:aliases w:val="03 - כותרת 3 תו"/>
-    <w:basedOn w:val="a0"/>
-    <w:link w:val="3"/>
+  <w:style w:type="character" w:customStyle="1" w:styleId="Heading3Char">
+    <w:name w:val="Heading 3 Char"/>
+    <w:aliases w:val="03 - כותרת 3 Char"/>
+    <w:basedOn w:val="DefaultParagraphFont"/>
+    <w:link w:val="Heading3"/>
     <w:rsid w:val="005B0F9B"/>
     <w:rPr>
       <w:rFonts w:eastAsiaTheme="majorEastAsia" w:cs="Arial"/>
@@ -2573,10 +2764,10 @@
       <w:szCs w:val="28"/>
     </w:rPr>
   </w:style>
-  <w:style w:type="paragraph" w:styleId="a3">
+  <w:style w:type="paragraph" w:styleId="Header">
     <w:name w:val="header"/>
-    <w:basedOn w:val="a"/>
-    <w:link w:val="a4"/>
+    <w:basedOn w:val="Normal"/>
+    <w:link w:val="HeaderChar"/>
     <w:unhideWhenUsed/>
     <w:rsid w:val="005B0F9B"/>
     <w:pPr>
@@ -2587,16 +2778,16 @@
       <w:spacing w:after="0" w:line="240" w:lineRule="auto"/>
     </w:pPr>
   </w:style>
-  <w:style w:type="character" w:customStyle="1" w:styleId="a4">
-    <w:name w:val="כותרת עליונה תו"/>
-    <w:basedOn w:val="a0"/>
-    <w:link w:val="a3"/>
+  <w:style w:type="character" w:customStyle="1" w:styleId="HeaderChar">
+    <w:name w:val="Header Char"/>
+    <w:basedOn w:val="DefaultParagraphFont"/>
+    <w:link w:val="Header"/>
     <w:rsid w:val="005B0F9B"/>
   </w:style>
-  <w:style w:type="paragraph" w:styleId="a5">
+  <w:style w:type="paragraph" w:styleId="Footer">
     <w:name w:val="footer"/>
-    <w:basedOn w:val="a"/>
-    <w:link w:val="a6"/>
+    <w:basedOn w:val="Normal"/>
+    <w:link w:val="FooterChar"/>
     <w:uiPriority w:val="99"/>
     <w:unhideWhenUsed/>
     <w:rsid w:val="005B0F9B"/>
@@ -2608,16 +2799,16 @@
       <w:spacing w:after="0" w:line="240" w:lineRule="auto"/>
     </w:pPr>
   </w:style>
-  <w:style w:type="character" w:customStyle="1" w:styleId="a6">
-    <w:name w:val="כותרת תחתונה תו"/>
-    <w:basedOn w:val="a0"/>
-    <w:link w:val="a5"/>
+  <w:style w:type="character" w:customStyle="1" w:styleId="FooterChar">
+    <w:name w:val="Footer Char"/>
+    <w:basedOn w:val="DefaultParagraphFont"/>
+    <w:link w:val="Footer"/>
     <w:uiPriority w:val="99"/>
     <w:rsid w:val="005B0F9B"/>
   </w:style>
-  <w:style w:type="paragraph" w:styleId="a7">
+  <w:style w:type="paragraph" w:styleId="ListParagraph">
     <w:name w:val="List Paragraph"/>
-    <w:basedOn w:val="a"/>
+    <w:basedOn w:val="Normal"/>
     <w:uiPriority w:val="34"/>
     <w:qFormat/>
     <w:rsid w:val="000B3433"/>

</xml_diff>

<commit_message>
update doc and combobox drop style, remove old code files (classes needed before databinding)
</commit_message>
<xml_diff>
--- a/ex02/A15 Ex02 ShacharLangbeheim 066679580 KerenorBerkers 043464072.docx
+++ b/ex02/A15 Ex02 ShacharLangbeheim 066679580 KerenorBerkers 043464072.docx
@@ -4,15 +4,15 @@
   <w:body>
     <w:p>
       <w:pPr>
-        <w:pStyle w:val="Heading3"/>
-        <w:rPr>
-          <w:rFonts w:hint="cs"/>
-        </w:rPr>
-      </w:pPr>
-    </w:p>
-    <w:p>
-      <w:pPr>
-        <w:pStyle w:val="Heading3"/>
+        <w:pStyle w:val="3"/>
+        <w:rPr>
+          <w:rFonts w:hint="cs"/>
+        </w:rPr>
+      </w:pPr>
+    </w:p>
+    <w:p>
+      <w:pPr>
+        <w:pStyle w:val="3"/>
         <w:rPr>
           <w:rtl/>
         </w:rPr>
@@ -44,7 +44,39 @@
           <w:rFonts w:hint="cs"/>
           <w:rtl/>
         </w:rPr>
-        <w:t xml:space="preserve">בדיקה אלו אנשים מתעניינים בפוסטים (סטטוסים וכו') שהיוזר מפרסם בפרק זמן ספציפי.  </w:t>
+        <w:t xml:space="preserve">בדיקה אלו אנשים מתעניינים </w:t>
+      </w:r>
+      <w:proofErr w:type="spellStart"/>
+      <w:r>
+        <w:rPr>
+          <w:rFonts w:hint="cs"/>
+          <w:rtl/>
+        </w:rPr>
+        <w:t>בפוסטים</w:t>
+      </w:r>
+      <w:proofErr w:type="spellEnd"/>
+      <w:r>
+        <w:rPr>
+          <w:rFonts w:hint="cs"/>
+          <w:rtl/>
+        </w:rPr>
+        <w:t xml:space="preserve"> (סטטוסים וכו') </w:t>
+      </w:r>
+      <w:proofErr w:type="spellStart"/>
+      <w:r>
+        <w:rPr>
+          <w:rFonts w:hint="cs"/>
+          <w:rtl/>
+        </w:rPr>
+        <w:t>שהיוזר</w:t>
+      </w:r>
+      <w:proofErr w:type="spellEnd"/>
+      <w:r>
+        <w:rPr>
+          <w:rFonts w:hint="cs"/>
+          <w:rtl/>
+        </w:rPr>
+        <w:t xml:space="preserve"> מפרסם בפרק זמן ספציפי.  </w:t>
       </w:r>
       <w:r>
         <w:rPr>
@@ -70,7 +102,23 @@
           <w:rFonts w:hint="cs"/>
           <w:rtl/>
         </w:rPr>
-        <w:t>) לפוסטים.</w:t>
+        <w:t xml:space="preserve">) </w:t>
+      </w:r>
+      <w:proofErr w:type="spellStart"/>
+      <w:r>
+        <w:rPr>
+          <w:rFonts w:hint="cs"/>
+          <w:rtl/>
+        </w:rPr>
+        <w:t>לפוסטים</w:t>
+      </w:r>
+      <w:proofErr w:type="spellEnd"/>
+      <w:r>
+        <w:rPr>
+          <w:rFonts w:hint="cs"/>
+          <w:rtl/>
+        </w:rPr>
+        <w:t>.</w:t>
       </w:r>
       <w:r>
         <w:rPr>
@@ -112,12 +160,37 @@
         <w:spacing w:after="0" w:line="240" w:lineRule="auto"/>
         <w:ind w:right="-426"/>
       </w:pPr>
-      <w:r>
-        <w:rPr>
-          <w:rFonts w:hint="cs"/>
-          <w:rtl/>
-        </w:rPr>
-        <w:t>פילטור חברים ומיילים ע"י פילטרים מקונפגים מראש.</w:t>
+      <w:proofErr w:type="spellStart"/>
+      <w:r>
+        <w:rPr>
+          <w:rFonts w:hint="cs"/>
+          <w:rtl/>
+        </w:rPr>
+        <w:t>פילטור</w:t>
+      </w:r>
+      <w:proofErr w:type="spellEnd"/>
+      <w:r>
+        <w:rPr>
+          <w:rFonts w:hint="cs"/>
+          <w:rtl/>
+        </w:rPr>
+        <w:t xml:space="preserve"> חברים ומיילים ע"י פילטרים </w:t>
+      </w:r>
+      <w:proofErr w:type="spellStart"/>
+      <w:r>
+        <w:rPr>
+          <w:rFonts w:hint="cs"/>
+          <w:rtl/>
+        </w:rPr>
+        <w:t>מקונפגים</w:t>
+      </w:r>
+      <w:proofErr w:type="spellEnd"/>
+      <w:r>
+        <w:rPr>
+          <w:rFonts w:hint="cs"/>
+          <w:rtl/>
+        </w:rPr>
+        <w:t xml:space="preserve"> מראש.</w:t>
       </w:r>
       <w:r>
         <w:rPr>
@@ -179,7 +252,23 @@
           <w:rFonts w:hint="cs"/>
           <w:rtl/>
         </w:rPr>
-        <w:t xml:space="preserve"> באפלקיציה.</w:t>
+        <w:t xml:space="preserve"> </w:t>
+      </w:r>
+      <w:proofErr w:type="spellStart"/>
+      <w:r>
+        <w:rPr>
+          <w:rFonts w:hint="cs"/>
+          <w:rtl/>
+        </w:rPr>
+        <w:t>באפלקיציה</w:t>
+      </w:r>
+      <w:proofErr w:type="spellEnd"/>
+      <w:r>
+        <w:rPr>
+          <w:rFonts w:hint="cs"/>
+          <w:rtl/>
+        </w:rPr>
+        <w:t>.</w:t>
       </w:r>
       <w:r>
         <w:rPr>
@@ -230,7 +319,7 @@
     </w:p>
     <w:p>
       <w:pPr>
-        <w:pStyle w:val="Heading3"/>
+        <w:pStyle w:val="3"/>
         <w:rPr>
           <w:rtl/>
         </w:rPr>
@@ -289,7 +378,51 @@
           <w:rFonts w:hint="cs"/>
           <w:rtl/>
         </w:rPr>
-        <w:t>במערכת ישנם פילטרים שבודקים קיום תנאי על קבוצת יוזרים.</w:t>
+        <w:t xml:space="preserve">במערכת ישנם פילטרים </w:t>
+      </w:r>
+      <w:r>
+        <w:rPr>
+          <w:rFonts w:hint="cs"/>
+          <w:rtl/>
+        </w:rPr>
+        <w:t xml:space="preserve">בסיסיים </w:t>
+      </w:r>
+      <w:r>
+        <w:rPr>
+          <w:rFonts w:hint="cs"/>
+          <w:rtl/>
+        </w:rPr>
+        <w:t xml:space="preserve">שבודקים קיום תנאי </w:t>
+      </w:r>
+      <w:r>
+        <w:rPr>
+          <w:rFonts w:hint="cs"/>
+          <w:rtl/>
+        </w:rPr>
+        <w:t xml:space="preserve">אחד ספציפי </w:t>
+      </w:r>
+      <w:r>
+        <w:rPr>
+          <w:rFonts w:hint="cs"/>
+          <w:rtl/>
+        </w:rPr>
+        <w:t xml:space="preserve">על קבוצת </w:t>
+      </w:r>
+      <w:proofErr w:type="spellStart"/>
+      <w:r>
+        <w:rPr>
+          <w:rFonts w:hint="cs"/>
+          <w:rtl/>
+        </w:rPr>
+        <w:t>יוזרים</w:t>
+      </w:r>
+      <w:proofErr w:type="spellEnd"/>
+      <w:r>
+        <w:rPr>
+          <w:rFonts w:hint="cs"/>
+          <w:rtl/>
+        </w:rPr>
+        <w:t>/חברים,</w:t>
       </w:r>
       <w:r>
         <w:rPr>
@@ -302,7 +435,14 @@
           <w:rFonts w:hint="cs"/>
           <w:rtl/>
         </w:rPr>
-        <w:t>פילטר מיוחד שכזה הינו המתקדם שמורכב ממספר פילטרים שיש לקיים את כל התנאים של הפילטרים שבתוכו על היוזרים.</w:t>
+        <w:t>ופילטר שבודק תנאי שהינו שילוב של מספר פילטרים בסיסיים</w:t>
+      </w:r>
+      <w:r>
+        <w:rPr>
+          <w:rFonts w:hint="cs"/>
+          <w:rtl/>
+        </w:rPr>
+        <w:t>.</w:t>
       </w:r>
       <w:r>
         <w:rPr>
@@ -315,7 +455,23 @@
           <w:rFonts w:hint="cs"/>
           <w:rtl/>
         </w:rPr>
-        <w:t>קל לראות שההתייחסות לפילטר זה אינה שונה מההתייחסות לפילטרים שמוכלים בו,</w:t>
+        <w:t xml:space="preserve">אופן השימוש של </w:t>
+      </w:r>
+      <w:proofErr w:type="spellStart"/>
+      <w:r>
+        <w:rPr>
+          <w:rFonts w:hint="cs"/>
+          <w:rtl/>
+        </w:rPr>
+        <w:t>הקלינט</w:t>
+      </w:r>
+      <w:proofErr w:type="spellEnd"/>
+      <w:r>
+        <w:rPr>
+          <w:rFonts w:hint="cs"/>
+          <w:rtl/>
+        </w:rPr>
+        <w:t xml:space="preserve"> בפילטר בסיסי ופילטר המורכב ממספר פילטרים הינו זהה, </w:t>
       </w:r>
       <w:r>
         <w:rPr>
@@ -328,7 +484,69 @@
           <w:rFonts w:hint="cs"/>
           <w:rtl/>
         </w:rPr>
-        <w:t>התנאי שלו יותר מורכב, אך כל מה שנרצה זה לבדוק את התנאי שלו על קבוצת יוזרים.</w:t>
+        <w:t xml:space="preserve">בכולם הוא נותן קבוצת </w:t>
+      </w:r>
+      <w:proofErr w:type="spellStart"/>
+      <w:r>
+        <w:rPr>
+          <w:rFonts w:hint="cs"/>
+          <w:rtl/>
+        </w:rPr>
+        <w:t>יוזרים</w:t>
+      </w:r>
+      <w:proofErr w:type="spellEnd"/>
+      <w:r>
+        <w:rPr>
+          <w:rFonts w:hint="cs"/>
+          <w:rtl/>
+        </w:rPr>
+        <w:t xml:space="preserve"> ומקבל קבוצה </w:t>
+      </w:r>
+      <w:proofErr w:type="spellStart"/>
+      <w:r>
+        <w:rPr>
+          <w:rFonts w:hint="cs"/>
+          <w:rtl/>
+        </w:rPr>
+        <w:t>מפולטרת</w:t>
+      </w:r>
+      <w:proofErr w:type="spellEnd"/>
+      <w:r>
+        <w:rPr>
+          <w:rFonts w:hint="cs"/>
+          <w:rtl/>
+        </w:rPr>
+        <w:t xml:space="preserve"> ואין זה מעניין אם </w:t>
+      </w:r>
+      <w:proofErr w:type="spellStart"/>
+      <w:r>
+        <w:rPr>
+          <w:rFonts w:hint="cs"/>
+          <w:rtl/>
+        </w:rPr>
+        <w:t>הפילטור</w:t>
+      </w:r>
+      <w:proofErr w:type="spellEnd"/>
+      <w:r>
+        <w:rPr>
+          <w:rFonts w:hint="cs"/>
+          <w:rtl/>
+        </w:rPr>
+        <w:t xml:space="preserve"> נעשה ע</w:t>
+      </w:r>
+      <w:r>
+        <w:rPr>
+          <w:rFonts w:hint="cs"/>
+          <w:rtl/>
+        </w:rPr>
+        <w:t>"י</w:t>
+      </w:r>
+      <w:r>
+        <w:rPr>
+          <w:rFonts w:hint="cs"/>
+          <w:rtl/>
+        </w:rPr>
+        <w:t xml:space="preserve"> קבוצת פילטרים או פילטר בסיסי.</w:t>
       </w:r>
       <w:r>
         <w:rPr>
@@ -359,7 +577,6 @@
         <w:spacing w:after="0" w:line="240" w:lineRule="auto"/>
         <w:ind w:right="720"/>
         <w:rPr>
-          <w:rFonts w:cs="Courier New"/>
           <w:rtl/>
         </w:rPr>
       </w:pPr>
@@ -377,9 +594,11 @@
         </w:rPr>
         <w:t xml:space="preserve">ממשק </w:t>
       </w:r>
+      <w:proofErr w:type="spellStart"/>
       <w:r>
         <w:t>IUsersFilter</w:t>
       </w:r>
+      <w:proofErr w:type="spellEnd"/>
       <w:r>
         <w:rPr>
           <w:rFonts w:hint="cs"/>
@@ -395,11 +614,30 @@
           <w:rFonts w:hint="cs"/>
           <w:rtl/>
         </w:rPr>
-        <w:t xml:space="preserve"> של התבנית. ממשק זה מגדיר את הפונקציה </w:t>
-      </w:r>
+        <w:t xml:space="preserve"> של התבנית. </w:t>
+      </w:r>
+    </w:p>
+    <w:p>
+      <w:pPr>
+        <w:spacing w:after="0" w:line="240" w:lineRule="auto"/>
+        <w:ind w:right="720"/>
+        <w:rPr>
+          <w:rFonts w:cs="Arial"/>
+          <w:rtl/>
+        </w:rPr>
+      </w:pPr>
+      <w:r>
+        <w:rPr>
+          <w:rFonts w:hint="cs"/>
+          <w:rtl/>
+        </w:rPr>
+        <w:t xml:space="preserve">ממשק זה מגדיר את הפונקציה </w:t>
+      </w:r>
+      <w:proofErr w:type="spellStart"/>
       <w:r>
         <w:t>FilterUsers</w:t>
       </w:r>
+      <w:proofErr w:type="spellEnd"/>
       <w:r>
         <w:rPr>
           <w:rFonts w:hint="cs"/>
@@ -443,9 +681,11 @@
         </w:rPr>
         <w:t xml:space="preserve">ל התבנית הינה </w:t>
       </w:r>
+      <w:proofErr w:type="spellStart"/>
       <w:r>
         <w:t>AdvancedFilter</w:t>
       </w:r>
+      <w:proofErr w:type="spellEnd"/>
       <w:r>
         <w:rPr>
           <w:rFonts w:cs="Arial" w:hint="cs"/>
@@ -458,14 +698,32 @@
           <w:rFonts w:cs="Arial" w:hint="cs"/>
           <w:rtl/>
         </w:rPr>
-        <w:t xml:space="preserve">אשר ממשת את </w:t>
-      </w:r>
+        <w:t xml:space="preserve">אשר </w:t>
+      </w:r>
+      <w:proofErr w:type="spellStart"/>
+      <w:r>
+        <w:rPr>
+          <w:rFonts w:cs="Arial" w:hint="cs"/>
+          <w:rtl/>
+        </w:rPr>
+        <w:t>ממשת</w:t>
+      </w:r>
+      <w:proofErr w:type="spellEnd"/>
+      <w:r>
+        <w:rPr>
+          <w:rFonts w:cs="Arial" w:hint="cs"/>
+          <w:rtl/>
+        </w:rPr>
+        <w:t xml:space="preserve"> את </w:t>
+      </w:r>
+      <w:proofErr w:type="spellStart"/>
       <w:r>
         <w:rPr>
           <w:rFonts w:cs="Arial"/>
         </w:rPr>
         <w:t>IUsersFilter</w:t>
       </w:r>
+      <w:proofErr w:type="spellEnd"/>
       <w:r>
         <w:rPr>
           <w:rFonts w:cs="Arial" w:hint="cs"/>
@@ -480,12 +738,14 @@
         </w:rPr>
         <w:t xml:space="preserve">ומכילה בתוכה רשימה של </w:t>
       </w:r>
+      <w:proofErr w:type="spellStart"/>
       <w:r>
         <w:rPr>
           <w:rFonts w:cs="Arial"/>
         </w:rPr>
         <w:t>IUsersFilter</w:t>
       </w:r>
+      <w:proofErr w:type="spellEnd"/>
       <w:r>
         <w:rPr>
           <w:rFonts w:cs="Arial" w:hint="cs"/>
@@ -507,12 +767,14 @@
         </w:rPr>
         <w:t xml:space="preserve">העלים הינם </w:t>
       </w:r>
+      <w:proofErr w:type="spellStart"/>
       <w:r>
         <w:rPr>
           <w:rFonts w:cs="Arial"/>
         </w:rPr>
         <w:t>UsersAgeFilter</w:t>
       </w:r>
+      <w:proofErr w:type="spellEnd"/>
       <w:r>
         <w:rPr>
           <w:rFonts w:cs="Arial" w:hint="cs"/>
@@ -527,6 +789,7 @@
         </w:rPr>
         <w:t xml:space="preserve">, </w:t>
       </w:r>
+      <w:proofErr w:type="spellStart"/>
       <w:r>
         <w:rPr>
           <w:rFonts w:ascii="Consolas" w:hAnsi="Consolas" w:cs="Consolas"/>
@@ -537,6 +800,7 @@
         </w:rPr>
         <w:t>UsersFriendListsFilter</w:t>
       </w:r>
+      <w:proofErr w:type="spellEnd"/>
       <w:r>
         <w:rPr>
           <w:rFonts w:hint="cs"/>
@@ -551,9 +815,11 @@
         </w:rPr>
         <w:t xml:space="preserve">ו- </w:t>
       </w:r>
+      <w:proofErr w:type="spellStart"/>
       <w:r>
         <w:t>UsersGenderFilter</w:t>
       </w:r>
+      <w:proofErr w:type="spellEnd"/>
       <w:r>
         <w:rPr>
           <w:rFonts w:cs="Arial" w:hint="cs"/>
@@ -568,12 +834,14 @@
         </w:rPr>
         <w:t xml:space="preserve">אשר כולם יורשים מ- </w:t>
       </w:r>
+      <w:proofErr w:type="spellStart"/>
       <w:r>
         <w:rPr>
           <w:rFonts w:cs="Arial"/>
         </w:rPr>
         <w:t>UsersGenderFilter</w:t>
       </w:r>
+      <w:proofErr w:type="spellEnd"/>
       <w:r>
         <w:rPr>
           <w:rFonts w:cs="Arial" w:hint="cs"/>
@@ -588,12 +856,108 @@
         </w:rPr>
         <w:t xml:space="preserve">שממש את </w:t>
       </w:r>
+      <w:proofErr w:type="spellStart"/>
       <w:r>
         <w:rPr>
           <w:rFonts w:cs="Arial"/>
         </w:rPr>
         <w:t>IUsersFilter</w:t>
       </w:r>
+      <w:proofErr w:type="spellEnd"/>
+      <w:r>
+        <w:rPr>
+          <w:rFonts w:cs="Arial" w:hint="cs"/>
+          <w:rtl/>
+        </w:rPr>
+        <w:t>.</w:t>
+      </w:r>
+    </w:p>
+    <w:p>
+      <w:pPr>
+        <w:spacing w:after="0" w:line="240" w:lineRule="auto"/>
+        <w:ind w:right="720"/>
+        <w:rPr>
+          <w:rFonts w:cs="Courier New"/>
+          <w:rtl/>
+        </w:rPr>
+      </w:pPr>
+      <w:proofErr w:type="spellStart"/>
+      <w:r>
+        <w:t>AdvancedFilter</w:t>
+      </w:r>
+      <w:proofErr w:type="spellEnd"/>
+      <w:r>
+        <w:rPr>
+          <w:rFonts w:cs="Arial" w:hint="cs"/>
+          <w:rtl/>
+        </w:rPr>
+        <w:t xml:space="preserve"> </w:t>
+      </w:r>
+      <w:r>
+        <w:rPr>
+          <w:rFonts w:cs="Arial" w:hint="cs"/>
+          <w:rtl/>
+        </w:rPr>
+        <w:t xml:space="preserve">היא מחלקה אבסטרקטית אותה יורשת המחלקה </w:t>
+      </w:r>
+      <w:proofErr w:type="spellStart"/>
+      <w:r>
+        <w:rPr>
+          <w:rFonts w:cs="Arial"/>
+        </w:rPr>
+        <w:t>AndFilter</w:t>
+      </w:r>
+      <w:proofErr w:type="spellEnd"/>
+      <w:r>
+        <w:rPr>
+          <w:rFonts w:cs="Arial" w:hint="cs"/>
+          <w:rtl/>
+        </w:rPr>
+        <w:t xml:space="preserve">. המחלקה נכתבה כמחלקה אבסטרקטית כדי שבעתיד יהיה אפשר להוסיף גם מחלקה כגון  </w:t>
+      </w:r>
+      <w:proofErr w:type="spellStart"/>
+      <w:r>
+        <w:rPr>
+          <w:rFonts w:cs="Arial"/>
+        </w:rPr>
+        <w:t>Or</w:t>
+      </w:r>
+      <w:r>
+        <w:rPr>
+          <w:rFonts w:cs="Arial"/>
+        </w:rPr>
+        <w:t>Filter</w:t>
+      </w:r>
+      <w:proofErr w:type="spellEnd"/>
+      <w:r>
+        <w:rPr>
+          <w:rFonts w:cs="Arial" w:hint="cs"/>
+          <w:rtl/>
+        </w:rPr>
+        <w:t xml:space="preserve"> </w:t>
+      </w:r>
+      <w:r>
+        <w:rPr>
+          <w:rFonts w:cs="Arial" w:hint="cs"/>
+          <w:rtl/>
+        </w:rPr>
+        <w:t xml:space="preserve">שגם יירשו </w:t>
+      </w:r>
+      <w:r>
+        <w:rPr>
+          <w:rFonts w:cs="Arial" w:hint="cs"/>
+          <w:rtl/>
+        </w:rPr>
+        <w:t>מ-</w:t>
+      </w:r>
+      <w:r>
+        <w:t xml:space="preserve"> </w:t>
+      </w:r>
+      <w:proofErr w:type="spellStart"/>
+      <w:r>
+        <w:t>AdvancedFilter</w:t>
+      </w:r>
+      <w:proofErr w:type="spellEnd"/>
       <w:r>
         <w:rPr>
           <w:rFonts w:cs="Arial" w:hint="cs"/>
@@ -717,7 +1081,39 @@
           <w:rFonts w:hint="cs"/>
           <w:rtl/>
         </w:rPr>
-        <w:t>) והיחסים ביניהם (תאור מלא עבור כל יחס כפי שלמדנו בכיתה). עבור כל מחלקה שלכם, כיתבו מי המקבילה שלה (אם יש כזו) בתבנית (</w:t>
+        <w:t>) והיחסים ביניהם (</w:t>
+      </w:r>
+      <w:proofErr w:type="spellStart"/>
+      <w:r>
+        <w:rPr>
+          <w:rFonts w:hint="cs"/>
+          <w:rtl/>
+        </w:rPr>
+        <w:t>תאור</w:t>
+      </w:r>
+      <w:proofErr w:type="spellEnd"/>
+      <w:r>
+        <w:rPr>
+          <w:rFonts w:hint="cs"/>
+          <w:rtl/>
+        </w:rPr>
+        <w:t xml:space="preserve"> מלא עבור כל יחס כפי שלמדנו בכיתה). עבור כל מחלקה שלכם, </w:t>
+      </w:r>
+      <w:proofErr w:type="spellStart"/>
+      <w:r>
+        <w:rPr>
+          <w:rFonts w:hint="cs"/>
+          <w:rtl/>
+        </w:rPr>
+        <w:t>כיתבו</w:t>
+      </w:r>
+      <w:proofErr w:type="spellEnd"/>
+      <w:r>
+        <w:rPr>
+          <w:rFonts w:hint="cs"/>
+          <w:rtl/>
+        </w:rPr>
+        <w:t xml:space="preserve"> מי המקבילה שלה (אם יש כזו) בתבנית (</w:t>
       </w:r>
       <w:r>
         <w:t>Pattern</w:t>
@@ -747,7 +1143,7 @@
     </w:p>
     <w:p>
       <w:pPr>
-        <w:pStyle w:val="Heading3"/>
+        <w:pStyle w:val="3"/>
         <w:rPr>
           <w:rtl/>
         </w:rPr>
@@ -772,9 +1168,11 @@
         </w:rPr>
         <w:t xml:space="preserve"> </w:t>
       </w:r>
+      <w:proofErr w:type="spellStart"/>
       <w:r>
         <w:t>Singelton</w:t>
       </w:r>
+      <w:proofErr w:type="spellEnd"/>
     </w:p>
     <w:p>
       <w:pPr>
@@ -797,6 +1195,9 @@
       <w:pPr>
         <w:spacing w:after="0" w:line="240" w:lineRule="auto"/>
         <w:ind w:right="720"/>
+        <w:rPr>
+          <w:rtl/>
+        </w:rPr>
       </w:pPr>
       <w:r>
         <w:rPr>
@@ -816,7 +1217,119 @@
           <w:rFonts w:hint="cs"/>
           <w:rtl/>
         </w:rPr>
-        <w:t xml:space="preserve"> יש יוזר אחד שמחובר. נרצה שכל הרכיבים יפנו באופן יזום לאינסטנס של היוזר הזה במערכת, שכן כל עדכון שיעשה ביוזר (כגון רשימת פוסטים/ רשימת חברים) יצטרך להעשות על היוזר הזה.</w:t>
+        <w:t xml:space="preserve"> יש </w:t>
+      </w:r>
+      <w:proofErr w:type="spellStart"/>
+      <w:r>
+        <w:rPr>
+          <w:rFonts w:hint="cs"/>
+          <w:rtl/>
+        </w:rPr>
+        <w:t>יוזר</w:t>
+      </w:r>
+      <w:proofErr w:type="spellEnd"/>
+      <w:r>
+        <w:rPr>
+          <w:rFonts w:hint="cs"/>
+          <w:rtl/>
+        </w:rPr>
+        <w:t xml:space="preserve"> אחד שמחובר. נרצה שכל הרכיבים יפנו באופן יזום </w:t>
+      </w:r>
+      <w:proofErr w:type="spellStart"/>
+      <w:r>
+        <w:rPr>
+          <w:rFonts w:hint="cs"/>
+          <w:rtl/>
+        </w:rPr>
+        <w:t>לאינסטנס</w:t>
+      </w:r>
+      <w:proofErr w:type="spellEnd"/>
+      <w:r>
+        <w:rPr>
+          <w:rFonts w:hint="cs"/>
+          <w:rtl/>
+        </w:rPr>
+        <w:t xml:space="preserve"> של </w:t>
+      </w:r>
+      <w:proofErr w:type="spellStart"/>
+      <w:r>
+        <w:rPr>
+          <w:rFonts w:hint="cs"/>
+          <w:rtl/>
+        </w:rPr>
+        <w:t>היוזר</w:t>
+      </w:r>
+      <w:proofErr w:type="spellEnd"/>
+      <w:r>
+        <w:rPr>
+          <w:rFonts w:hint="cs"/>
+          <w:rtl/>
+        </w:rPr>
+        <w:t xml:space="preserve"> הזה במערכת, שכן כל עדכון שיעשה </w:t>
+      </w:r>
+      <w:proofErr w:type="spellStart"/>
+      <w:r>
+        <w:rPr>
+          <w:rFonts w:hint="cs"/>
+          <w:rtl/>
+        </w:rPr>
+        <w:t>ביוזר</w:t>
+      </w:r>
+      <w:proofErr w:type="spellEnd"/>
+      <w:r>
+        <w:rPr>
+          <w:rFonts w:hint="cs"/>
+          <w:rtl/>
+        </w:rPr>
+        <w:t xml:space="preserve"> (כגון רשימת </w:t>
+      </w:r>
+      <w:proofErr w:type="spellStart"/>
+      <w:r>
+        <w:rPr>
+          <w:rFonts w:hint="cs"/>
+          <w:rtl/>
+        </w:rPr>
+        <w:t>פוסטים</w:t>
+      </w:r>
+      <w:proofErr w:type="spellEnd"/>
+      <w:r>
+        <w:rPr>
+          <w:rFonts w:hint="cs"/>
+          <w:rtl/>
+        </w:rPr>
+        <w:t xml:space="preserve">/ רשימת חברים) יצטרך </w:t>
+      </w:r>
+      <w:proofErr w:type="spellStart"/>
+      <w:r>
+        <w:rPr>
+          <w:rFonts w:hint="cs"/>
+          <w:rtl/>
+        </w:rPr>
+        <w:t>להעשות</w:t>
+      </w:r>
+      <w:proofErr w:type="spellEnd"/>
+      <w:r>
+        <w:rPr>
+          <w:rFonts w:hint="cs"/>
+          <w:rtl/>
+        </w:rPr>
+        <w:t xml:space="preserve"> על </w:t>
+      </w:r>
+      <w:proofErr w:type="spellStart"/>
+      <w:r>
+        <w:rPr>
+          <w:rFonts w:hint="cs"/>
+          <w:rtl/>
+        </w:rPr>
+        <w:t>היוזר</w:t>
+      </w:r>
+      <w:proofErr w:type="spellEnd"/>
+      <w:r>
+        <w:rPr>
+          <w:rFonts w:hint="cs"/>
+          <w:rtl/>
+        </w:rPr>
+        <w:t xml:space="preserve"> הזה.</w:t>
       </w:r>
       <w:r>
         <w:rPr>
@@ -824,6 +1337,67 @@
         </w:rPr>
         <w:br/>
       </w:r>
+      <w:r>
+        <w:rPr>
+          <w:rFonts w:hint="cs"/>
+          <w:rtl/>
+        </w:rPr>
+        <w:t xml:space="preserve">נרצה שהמידע של מי </w:t>
+      </w:r>
+      <w:proofErr w:type="spellStart"/>
+      <w:r>
+        <w:rPr>
+          <w:rFonts w:hint="cs"/>
+          <w:rtl/>
+        </w:rPr>
+        <w:t>היוזר</w:t>
+      </w:r>
+      <w:proofErr w:type="spellEnd"/>
+      <w:r>
+        <w:rPr>
+          <w:rFonts w:hint="cs"/>
+          <w:rtl/>
+        </w:rPr>
+        <w:t xml:space="preserve"> ופרטי </w:t>
+      </w:r>
+      <w:proofErr w:type="spellStart"/>
+      <w:r>
+        <w:rPr>
+          <w:rFonts w:hint="cs"/>
+          <w:rtl/>
+        </w:rPr>
+        <w:t>היוזר</w:t>
+      </w:r>
+      <w:proofErr w:type="spellEnd"/>
+      <w:r>
+        <w:rPr>
+          <w:rFonts w:hint="cs"/>
+          <w:rtl/>
+        </w:rPr>
+        <w:t xml:space="preserve"> יהיה מעודכן ומסונכרן בכל הרכיבים שצריכים לפנות </w:t>
+      </w:r>
+      <w:proofErr w:type="spellStart"/>
+      <w:r>
+        <w:rPr>
+          <w:rFonts w:hint="cs"/>
+          <w:rtl/>
+        </w:rPr>
+        <w:t>ליוזר</w:t>
+      </w:r>
+      <w:proofErr w:type="spellEnd"/>
+      <w:r>
+        <w:rPr>
+          <w:rFonts w:hint="cs"/>
+          <w:rtl/>
+        </w:rPr>
+        <w:t xml:space="preserve"> המחובר. </w:t>
+      </w:r>
+    </w:p>
+    <w:p>
+      <w:pPr>
+        <w:spacing w:after="0" w:line="240" w:lineRule="auto"/>
+        <w:ind w:right="720"/>
+      </w:pPr>
     </w:p>
     <w:p>
       <w:pPr>
@@ -850,9 +1424,11 @@
           <w:rtl/>
         </w:rPr>
       </w:pPr>
+      <w:proofErr w:type="spellStart"/>
       <w:r>
         <w:t>UserWrapper</w:t>
       </w:r>
+      <w:proofErr w:type="spellEnd"/>
       <w:r>
         <w:rPr>
           <w:rFonts w:hint="cs"/>
@@ -1000,6 +1576,7 @@
         <w:rPr>
           <w:rtl/>
         </w:rPr>
+        <w:lastRenderedPageBreak/>
         <w:br/>
       </w:r>
     </w:p>
@@ -1027,7 +1604,6 @@
         <w:rPr>
           <w:noProof/>
         </w:rPr>
-        <w:lastRenderedPageBreak/>
         <w:drawing>
           <wp:inline distT="0" distB="0" distL="0" distR="0" wp14:anchorId="59E086FA" wp14:editId="6873AB0E">
             <wp:extent cx="5274310" cy="3702685"/>
@@ -1087,12 +1663,11 @@
     <w:p>
       <w:pPr>
         <w:rPr>
-          <w:rtl/>
-        </w:rPr>
-      </w:pPr>
-      <w:bookmarkStart w:id="0" w:name="_GoBack"/>
-    </w:p>
-    <w:bookmarkEnd w:id="0"/>
+          <w:rFonts w:hint="cs"/>
+          <w:rtl/>
+        </w:rPr>
+      </w:pPr>
+    </w:p>
     <w:p>
       <w:pPr>
         <w:rPr>
@@ -1142,7 +1717,29 @@
     </w:p>
     <w:p>
       <w:pPr>
-        <w:pStyle w:val="Heading3"/>
+        <w:bidi w:val="0"/>
+        <w:rPr>
+          <w:rtl/>
+        </w:rPr>
+      </w:pPr>
+      <w:r>
+        <w:rPr>
+          <w:rtl/>
+        </w:rPr>
+        <w:br w:type="page"/>
+      </w:r>
+    </w:p>
+    <w:p>
+      <w:pPr>
+        <w:rPr>
+          <w:rFonts w:hint="cs"/>
+          <w:rtl/>
+        </w:rPr>
+      </w:pPr>
+    </w:p>
+    <w:p>
+      <w:pPr>
+        <w:pStyle w:val="3"/>
         <w:rPr>
           <w:rtl/>
         </w:rPr>
@@ -1168,7 +1765,10 @@
         <w:t xml:space="preserve"> </w:t>
       </w:r>
       <w:r>
-        <w:t>Builder</w:t>
+        <w:rPr>
+          <w:rFonts w:ascii="Calibri" w:hAnsi="Calibri" w:cs="Calibri"/>
+        </w:rPr>
+        <w:t>Factory Method</w:t>
       </w:r>
     </w:p>
     <w:p>
@@ -1192,13 +1792,97 @@
       <w:pPr>
         <w:spacing w:after="0" w:line="240" w:lineRule="auto"/>
         <w:ind w:right="720"/>
-      </w:pPr>
-      <w:r>
-        <w:rPr>
-          <w:rFonts w:hint="cs"/>
-          <w:rtl/>
-        </w:rPr>
-        <w:t xml:space="preserve">במערכת הייתה בנייה סבוכה של הפילטרים השונים. העדפנו להכיל את הלוגיקה של הבנייה הזו בתוך מחלקה ייעודית, כך שקוד שחיצוני לה לא צריך להתעסק בפרטי היצירה של כל פיטר ופילטר ובלוגיקה השונה של כל בנאי, אלא רק לשלוח את המשתנים שמגדירים את הפילטר המיועד. </w:t>
+        <w:rPr>
+          <w:rtl/>
+        </w:rPr>
+      </w:pPr>
+      <w:r>
+        <w:rPr>
+          <w:rFonts w:hint="cs"/>
+          <w:rtl/>
+        </w:rPr>
+        <w:t xml:space="preserve">במערכת </w:t>
+      </w:r>
+      <w:r>
+        <w:rPr>
+          <w:rFonts w:hint="cs"/>
+          <w:rtl/>
+        </w:rPr>
+        <w:t xml:space="preserve">ישנה משפחה פולימורפית של מחלקות פילטרים. </w:t>
+      </w:r>
+      <w:proofErr w:type="spellStart"/>
+      <w:r>
+        <w:rPr>
+          <w:rFonts w:hint="cs"/>
+          <w:rtl/>
+        </w:rPr>
+        <w:t>ה</w:t>
+      </w:r>
+      <w:r>
+        <w:rPr>
+          <w:rFonts w:hint="cs"/>
+          <w:rtl/>
+        </w:rPr>
+        <w:t>קלינט</w:t>
+      </w:r>
+      <w:proofErr w:type="spellEnd"/>
+      <w:r>
+        <w:rPr>
+          <w:rFonts w:hint="cs"/>
+          <w:rtl/>
+        </w:rPr>
+        <w:t xml:space="preserve"> יודע ערכי קונפיגורציה שקיבל ממשתמש המערכת, בסופו של דבר הוא משתמש בכל מחלקה מהמשפחה באותו האופן.</w:t>
+      </w:r>
+      <w:r>
+        <w:rPr>
+          <w:rtl/>
+        </w:rPr>
+        <w:br/>
+      </w:r>
+      <w:r>
+        <w:rPr>
+          <w:rFonts w:hint="cs"/>
+          <w:rtl/>
+        </w:rPr>
+        <w:t xml:space="preserve">לכן נרצה את היצירה של המחלקות להוציא </w:t>
+      </w:r>
+      <w:proofErr w:type="spellStart"/>
+      <w:r>
+        <w:rPr>
+          <w:rFonts w:hint="cs"/>
+          <w:rtl/>
+        </w:rPr>
+        <w:t>מהקלינט</w:t>
+      </w:r>
+      <w:proofErr w:type="spellEnd"/>
+      <w:r>
+        <w:rPr>
+          <w:rFonts w:hint="cs"/>
+          <w:rtl/>
+        </w:rPr>
+        <w:t xml:space="preserve"> למחלקה נפרדת שמקבלת מידע ומחזירה מחלקה מתאימה.</w:t>
+      </w:r>
+    </w:p>
+    <w:p>
+      <w:pPr>
+        <w:spacing w:after="0" w:line="240" w:lineRule="auto"/>
+        <w:ind w:right="720"/>
+      </w:pPr>
+      <w:proofErr w:type="spellStart"/>
+      <w:r>
+        <w:rPr>
+          <w:rFonts w:hint="cs"/>
+          <w:rtl/>
+        </w:rPr>
+        <w:t>הקלינט</w:t>
+      </w:r>
+      <w:proofErr w:type="spellEnd"/>
+      <w:r>
+        <w:rPr>
+          <w:rFonts w:hint="cs"/>
+          <w:rtl/>
+        </w:rPr>
+        <w:t xml:space="preserve"> לא צריך לדעת איזו מחלקה יוצרים, שכן השימוש זהה.</w:t>
       </w:r>
       <w:r>
         <w:rPr>
@@ -1229,36 +1913,385 @@
         <w:spacing w:after="0" w:line="240" w:lineRule="auto"/>
         <w:ind w:right="720"/>
         <w:rPr>
-          <w:rFonts w:hint="cs"/>
-          <w:rtl/>
-        </w:rPr>
-      </w:pPr>
-      <w:r>
-        <w:rPr>
-          <w:rFonts w:hint="cs"/>
-          <w:rtl/>
-        </w:rPr>
-        <w:t xml:space="preserve">במחלקה </w:t>
-      </w:r>
-      <w:r>
-        <w:t>FilterBuilder</w:t>
-      </w:r>
-      <w:r>
-        <w:rPr>
-          <w:rFonts w:hint="cs"/>
-          <w:rtl/>
-        </w:rPr>
-        <w:t xml:space="preserve">, המתודה הסטטית </w:t>
-      </w:r>
+          <w:rtl/>
+        </w:rPr>
+      </w:pPr>
+      <w:r>
+        <w:rPr>
+          <w:rFonts w:hint="cs"/>
+          <w:rtl/>
+        </w:rPr>
+        <w:t>ה</w:t>
+      </w:r>
+      <w:r>
+        <w:rPr>
+          <w:rFonts w:hint="cs"/>
+          <w:rtl/>
+        </w:rPr>
+        <w:t xml:space="preserve">מחלקה </w:t>
+      </w:r>
+      <w:proofErr w:type="spellStart"/>
+      <w:r>
+        <w:t>UsersFilterFactory</w:t>
+      </w:r>
+      <w:proofErr w:type="spellEnd"/>
+      <w:r>
+        <w:rPr>
+          <w:rFonts w:hint="cs"/>
+          <w:rtl/>
+        </w:rPr>
+        <w:t xml:space="preserve"> הינה המחלקה הסטטית של תבנית ה</w:t>
+      </w:r>
+      <w:r>
+        <w:t xml:space="preserve"> Factory Method</w:t>
+      </w:r>
+      <w:r>
+        <w:rPr>
+          <w:rFonts w:hint="cs"/>
+          <w:rtl/>
+        </w:rPr>
+        <w:t xml:space="preserve">, </w:t>
+      </w:r>
+      <w:r>
+        <w:rPr>
+          <w:rtl/>
+        </w:rPr>
+        <w:br/>
+      </w:r>
+      <w:r>
+        <w:rPr>
+          <w:rFonts w:hint="cs"/>
+          <w:rtl/>
+        </w:rPr>
+        <w:t>המתודה הסטטית</w:t>
+      </w:r>
+      <w:r>
+        <w:rPr>
+          <w:rFonts w:hint="cs"/>
+          <w:rtl/>
+        </w:rPr>
+        <w:t xml:space="preserve"> שמחזירה את האובייקט האבסטרקטי הינה </w:t>
+      </w:r>
+      <w:proofErr w:type="spellStart"/>
       <w:r>
         <w:t>CreateFilter</w:t>
       </w:r>
-      <w:r>
-        <w:rPr>
-          <w:rFonts w:hint="cs"/>
-          <w:rtl/>
-        </w:rPr>
-        <w:t xml:space="preserve"> מקבלת את המידע לגבי המרכיבים השונים של כל פילטר, קוראת לבנאים הרלוונטיים ומרכיבה את הפילטר הקומפוזיטי מתבנית מס' 1. </w:t>
+      <w:proofErr w:type="spellEnd"/>
+      <w:r>
+        <w:rPr>
+          <w:rFonts w:hint="cs"/>
+          <w:rtl/>
+        </w:rPr>
+        <w:t>.</w:t>
+      </w:r>
+      <w:r>
+        <w:rPr>
+          <w:rtl/>
+        </w:rPr>
+        <w:br/>
+      </w:r>
+      <w:proofErr w:type="spellStart"/>
+      <w:r>
+        <w:rPr>
+          <w:rFonts w:hint="cs"/>
+          <w:rtl/>
+        </w:rPr>
+        <w:t>הקלינט</w:t>
+      </w:r>
+      <w:proofErr w:type="spellEnd"/>
+      <w:r>
+        <w:rPr>
+          <w:rFonts w:hint="cs"/>
+          <w:rtl/>
+        </w:rPr>
+        <w:t xml:space="preserve"> הינו </w:t>
+      </w:r>
+      <w:proofErr w:type="spellStart"/>
+      <w:r>
+        <w:t>FriendsFilter</w:t>
+      </w:r>
+      <w:proofErr w:type="spellEnd"/>
+      <w:r>
+        <w:rPr>
+          <w:rFonts w:hint="cs"/>
+          <w:rtl/>
+        </w:rPr>
+        <w:t xml:space="preserve"> שמחזיק </w:t>
+      </w:r>
+      <w:proofErr w:type="spellStart"/>
+      <w:r>
+        <w:t>IUsersFilter</w:t>
+      </w:r>
+      <w:proofErr w:type="spellEnd"/>
+      <w:r>
+        <w:rPr>
+          <w:rFonts w:hint="cs"/>
+          <w:rtl/>
+        </w:rPr>
+        <w:t xml:space="preserve"> שזהו </w:t>
+      </w:r>
+      <w:proofErr w:type="spellStart"/>
+      <w:r>
+        <w:rPr>
+          <w:rFonts w:hint="cs"/>
+          <w:rtl/>
+        </w:rPr>
+        <w:t>הפרודקט</w:t>
+      </w:r>
+      <w:proofErr w:type="spellEnd"/>
+      <w:r>
+        <w:rPr>
+          <w:rFonts w:hint="cs"/>
+          <w:rtl/>
+        </w:rPr>
+        <w:t xml:space="preserve"> האבסטרקטי של התבנית.</w:t>
+      </w:r>
+      <w:r>
+        <w:rPr>
+          <w:rtl/>
+        </w:rPr>
+        <w:br/>
+      </w:r>
+      <w:r>
+        <w:rPr>
+          <w:rFonts w:hint="cs"/>
+          <w:rtl/>
+        </w:rPr>
+        <w:t>המחלקות ש</w:t>
+      </w:r>
+      <w:r>
+        <w:rPr>
+          <w:rFonts w:hint="cs"/>
+          <w:rtl/>
+        </w:rPr>
+        <w:t>מ</w:t>
+      </w:r>
+      <w:r>
+        <w:rPr>
+          <w:rFonts w:hint="cs"/>
+          <w:rtl/>
+        </w:rPr>
+        <w:t xml:space="preserve">משות את </w:t>
+      </w:r>
+      <w:proofErr w:type="spellStart"/>
+      <w:r>
+        <w:t>IUsersFilter</w:t>
+      </w:r>
+      <w:proofErr w:type="spellEnd"/>
+      <w:r>
+        <w:rPr>
+          <w:rFonts w:hint="cs"/>
+          <w:rtl/>
+        </w:rPr>
+        <w:t xml:space="preserve"> הן </w:t>
+      </w:r>
+      <w:r>
+        <w:rPr>
+          <w:rFonts w:hint="cs"/>
+          <w:rtl/>
+        </w:rPr>
+        <w:t xml:space="preserve">שתי </w:t>
+      </w:r>
+      <w:r>
+        <w:rPr>
+          <w:rFonts w:hint="cs"/>
+          <w:rtl/>
+        </w:rPr>
+        <w:t xml:space="preserve">המחלקות האבסטרקטיות: </w:t>
+      </w:r>
+      <w:proofErr w:type="spellStart"/>
+      <w:r>
+        <w:rPr>
+          <w:rFonts w:cs="Arial"/>
+        </w:rPr>
+        <w:t>BaseUserFilter</w:t>
+      </w:r>
+      <w:proofErr w:type="spellEnd"/>
+      <w:r>
+        <w:rPr>
+          <w:rFonts w:cs="Arial" w:hint="cs"/>
+          <w:rtl/>
+        </w:rPr>
+        <w:t xml:space="preserve"> </w:t>
+      </w:r>
+      <w:r>
+        <w:rPr>
+          <w:rFonts w:cs="Arial" w:hint="cs"/>
+          <w:rtl/>
+        </w:rPr>
+        <w:t xml:space="preserve">ו- </w:t>
+      </w:r>
+      <w:proofErr w:type="spellStart"/>
+      <w:r>
+        <w:rPr>
+          <w:rFonts w:cs="Arial"/>
+        </w:rPr>
+        <w:t>AdvancedFilter</w:t>
+      </w:r>
+      <w:proofErr w:type="spellEnd"/>
+      <w:r>
+        <w:rPr>
+          <w:rFonts w:cs="Arial" w:hint="cs"/>
+          <w:rtl/>
+        </w:rPr>
+        <w:t xml:space="preserve">. את הראשונה יורשות המחלקות </w:t>
+      </w:r>
+      <w:proofErr w:type="spellStart"/>
+      <w:r>
+        <w:rPr>
+          <w:rFonts w:cs="Arial"/>
+        </w:rPr>
+        <w:t>UsersAgeFilter</w:t>
+      </w:r>
+      <w:proofErr w:type="spellEnd"/>
+      <w:r>
+        <w:rPr>
+          <w:rFonts w:cs="Arial" w:hint="cs"/>
+          <w:rtl/>
+        </w:rPr>
+        <w:t xml:space="preserve"> </w:t>
+      </w:r>
+      <w:r>
+        <w:rPr>
+          <w:rFonts w:cs="Arial" w:hint="cs"/>
+          <w:rtl/>
+        </w:rPr>
+        <w:t xml:space="preserve">, </w:t>
+      </w:r>
+      <w:proofErr w:type="spellStart"/>
+      <w:r>
+        <w:rPr>
+          <w:rFonts w:cs="Arial"/>
+        </w:rPr>
+        <w:t>UsersFriendListsFilter</w:t>
+      </w:r>
+      <w:proofErr w:type="spellEnd"/>
+      <w:r>
+        <w:rPr>
+          <w:rFonts w:cs="Arial" w:hint="cs"/>
+          <w:rtl/>
+        </w:rPr>
+        <w:t xml:space="preserve"> </w:t>
+      </w:r>
+      <w:r>
+        <w:rPr>
+          <w:rFonts w:cs="Arial" w:hint="cs"/>
+          <w:rtl/>
+        </w:rPr>
+        <w:t xml:space="preserve"> ו- </w:t>
+      </w:r>
+      <w:proofErr w:type="spellStart"/>
+      <w:r>
+        <w:rPr>
+          <w:rFonts w:cs="Arial"/>
+        </w:rPr>
+        <w:t>UsersGenderFilter</w:t>
+      </w:r>
+      <w:proofErr w:type="spellEnd"/>
+      <w:r>
+        <w:rPr>
+          <w:rFonts w:cs="Arial" w:hint="cs"/>
+          <w:rtl/>
+        </w:rPr>
+        <w:t xml:space="preserve"> </w:t>
+      </w:r>
+      <w:r>
+        <w:rPr>
+          <w:rFonts w:cs="Arial" w:hint="cs"/>
+          <w:rtl/>
+        </w:rPr>
+        <w:t xml:space="preserve">, את </w:t>
+      </w:r>
+      <w:proofErr w:type="spellStart"/>
+      <w:r>
+        <w:rPr>
+          <w:rFonts w:cs="Arial" w:hint="cs"/>
+          <w:rtl/>
+        </w:rPr>
+        <w:t>השניה</w:t>
+      </w:r>
+      <w:proofErr w:type="spellEnd"/>
+      <w:r>
+        <w:rPr>
+          <w:rFonts w:cs="Arial" w:hint="cs"/>
+          <w:rtl/>
+        </w:rPr>
+        <w:t xml:space="preserve"> יורשת המחלקה </w:t>
+      </w:r>
+      <w:proofErr w:type="spellStart"/>
+      <w:r>
+        <w:rPr>
+          <w:rFonts w:cs="Arial"/>
+        </w:rPr>
+        <w:t>AndFilter</w:t>
+      </w:r>
+      <w:proofErr w:type="spellEnd"/>
+      <w:r>
+        <w:rPr>
+          <w:rFonts w:cs="Arial" w:hint="cs"/>
+          <w:rtl/>
+        </w:rPr>
+        <w:t xml:space="preserve"> </w:t>
+      </w:r>
+      <w:r>
+        <w:rPr>
+          <w:rFonts w:cs="Arial" w:hint="cs"/>
+          <w:rtl/>
+        </w:rPr>
+        <w:t>והן מהוות את</w:t>
+      </w:r>
+      <w:r>
+        <w:rPr>
+          <w:rFonts w:hint="cs"/>
+          <w:rtl/>
+        </w:rPr>
+        <w:t xml:space="preserve"> </w:t>
+      </w:r>
+      <w:proofErr w:type="spellStart"/>
+      <w:r>
+        <w:rPr>
+          <w:rFonts w:hint="cs"/>
+          <w:rtl/>
+        </w:rPr>
+        <w:t>הפרודקט</w:t>
+      </w:r>
+      <w:r>
+        <w:rPr>
+          <w:rFonts w:hint="cs"/>
+          <w:rtl/>
+        </w:rPr>
+        <w:t>ס</w:t>
+      </w:r>
+      <w:proofErr w:type="spellEnd"/>
+      <w:r>
+        <w:rPr>
+          <w:rFonts w:hint="cs"/>
+          <w:rtl/>
+        </w:rPr>
+        <w:t xml:space="preserve"> </w:t>
+      </w:r>
+      <w:proofErr w:type="spellStart"/>
+      <w:r>
+        <w:rPr>
+          <w:rFonts w:hint="cs"/>
+          <w:rtl/>
+        </w:rPr>
+        <w:t>הקונקרטי</w:t>
+      </w:r>
+      <w:r>
+        <w:rPr>
+          <w:rFonts w:hint="cs"/>
+          <w:rtl/>
+        </w:rPr>
+        <w:t>ם</w:t>
+      </w:r>
+      <w:proofErr w:type="spellEnd"/>
+      <w:r>
+        <w:rPr>
+          <w:rFonts w:hint="cs"/>
+          <w:rtl/>
+        </w:rPr>
+        <w:t xml:space="preserve">. </w:t>
       </w:r>
     </w:p>
     <w:p>
@@ -1310,6 +2343,7 @@
         <w:spacing w:after="0" w:line="240" w:lineRule="auto"/>
         <w:ind w:right="720"/>
         <w:rPr>
+          <w:rFonts w:hint="cs"/>
           <w:rtl/>
         </w:rPr>
       </w:pPr>
@@ -1374,7 +2408,39 @@
           <w:rFonts w:hint="cs"/>
           <w:rtl/>
         </w:rPr>
-        <w:t>) והיחסים ביניהם (תאור מלא עבור כל יחס כפי שלמדנו בכיתה). עבור כל מחלקה שלכם, כיתבו מי המקבילה שלה (אם יש כזו) בתבנית (</w:t>
+        <w:t>) והיחסים ביניהם (</w:t>
+      </w:r>
+      <w:proofErr w:type="spellStart"/>
+      <w:r>
+        <w:rPr>
+          <w:rFonts w:hint="cs"/>
+          <w:rtl/>
+        </w:rPr>
+        <w:t>תאור</w:t>
+      </w:r>
+      <w:proofErr w:type="spellEnd"/>
+      <w:r>
+        <w:rPr>
+          <w:rFonts w:hint="cs"/>
+          <w:rtl/>
+        </w:rPr>
+        <w:t xml:space="preserve"> מלא עבור כל יחס כפי שלמדנו בכיתה). עבור כל מחלקה שלכם, </w:t>
+      </w:r>
+      <w:proofErr w:type="spellStart"/>
+      <w:r>
+        <w:rPr>
+          <w:rFonts w:hint="cs"/>
+          <w:rtl/>
+        </w:rPr>
+        <w:t>כיתבו</w:t>
+      </w:r>
+      <w:proofErr w:type="spellEnd"/>
+      <w:r>
+        <w:rPr>
+          <w:rFonts w:hint="cs"/>
+          <w:rtl/>
+        </w:rPr>
+        <w:t xml:space="preserve"> מי המקבילה שלה (אם יש כזו) בתבנית (</w:t>
       </w:r>
       <w:r>
         <w:t>Pattern</w:t>
@@ -1402,7 +2468,7 @@
       </w:pPr>
       <w:r>
         <w:rPr>
-          <w:rStyle w:val="Heading3Char"/>
+          <w:rStyle w:val="30"/>
           <w:rFonts w:hint="cs"/>
           <w:rtl/>
         </w:rPr>
@@ -1419,16 +2485,31 @@
     <w:p>
       <w:pPr>
         <w:rPr>
-          <w:rFonts w:hint="cs"/>
-          <w:rtl/>
-        </w:rPr>
-      </w:pPr>
-      <w:r>
-        <w:rPr>
-          <w:rFonts w:hint="cs"/>
-          <w:rtl/>
-        </w:rPr>
-        <w:t>הקריאות לפונקציות הבסיס של פייסבוק (</w:t>
+          <w:rtl/>
+        </w:rPr>
+      </w:pPr>
+      <w:r>
+        <w:rPr>
+          <w:rFonts w:hint="cs"/>
+          <w:rtl/>
+        </w:rPr>
+        <w:t xml:space="preserve">הקריאות לפונקציות הבסיס של </w:t>
+      </w:r>
+      <w:proofErr w:type="spellStart"/>
+      <w:r>
+        <w:rPr>
+          <w:rFonts w:hint="cs"/>
+          <w:rtl/>
+        </w:rPr>
+        <w:t>פייסבוק</w:t>
+      </w:r>
+      <w:proofErr w:type="spellEnd"/>
+      <w:r>
+        <w:rPr>
+          <w:rFonts w:hint="cs"/>
+          <w:rtl/>
+        </w:rPr>
+        <w:t xml:space="preserve"> (</w:t>
       </w:r>
       <w:r>
         <w:t>Like, Commit, Post</w:t>
@@ -1438,7 +2519,23 @@
           <w:rFonts w:hint="cs"/>
           <w:rtl/>
         </w:rPr>
-        <w:t xml:space="preserve">) נעשות באופן אסינכרוני, על מנת לא לעצור את ממשק המשתמש בזמן שהקריאה נשלחת לפייסבוק והערכים השמורים במערכת מתעדכנים. </w:t>
+        <w:t xml:space="preserve">) נעשות באופן אסינכרוני, על מנת לא לעצור את ממשק המשתמש בזמן שהקריאה נשלחת </w:t>
+      </w:r>
+      <w:proofErr w:type="spellStart"/>
+      <w:r>
+        <w:rPr>
+          <w:rFonts w:hint="cs"/>
+          <w:rtl/>
+        </w:rPr>
+        <w:t>לפייסבוק</w:t>
+      </w:r>
+      <w:proofErr w:type="spellEnd"/>
+      <w:r>
+        <w:rPr>
+          <w:rFonts w:hint="cs"/>
+          <w:rtl/>
+        </w:rPr>
+        <w:t xml:space="preserve"> והערכים השמורים במערכת מתעדכנים. </w:t>
       </w:r>
       <w:r>
         <w:rPr>
@@ -1468,6 +2565,7 @@
     <w:p>
       <w:pPr>
         <w:rPr>
+          <w:rStyle w:val="30"/>
           <w:rFonts w:hint="cs"/>
           <w:rtl/>
         </w:rPr>
@@ -1479,6 +2577,7 @@
         </w:rPr>
         <w:t xml:space="preserve">ניתן למצוא את הקריאות האסינכרוניות במחלקה </w:t>
       </w:r>
+      <w:proofErr w:type="spellStart"/>
       <w:r>
         <w:rPr>
           <w:rFonts w:hint="cs"/>
@@ -1488,6 +2587,7 @@
       <w:r>
         <w:t>asicFacebookFunctionality</w:t>
       </w:r>
+      <w:proofErr w:type="spellEnd"/>
       <w:r>
         <w:rPr>
           <w:rFonts w:hint="cs"/>
@@ -1495,9 +2595,11 @@
         </w:rPr>
         <w:t xml:space="preserve"> בפונקציות </w:t>
       </w:r>
+      <w:proofErr w:type="spellStart"/>
       <w:r>
         <w:t>commentAsync</w:t>
       </w:r>
+      <w:proofErr w:type="spellEnd"/>
       <w:r>
         <w:rPr>
           <w:rFonts w:hint="cs"/>
@@ -1505,9 +2607,11 @@
         </w:rPr>
         <w:t xml:space="preserve">, </w:t>
       </w:r>
+      <w:proofErr w:type="spellStart"/>
       <w:r>
         <w:t>likeAsync</w:t>
       </w:r>
+      <w:proofErr w:type="spellEnd"/>
       <w:r>
         <w:rPr>
           <w:rFonts w:hint="cs"/>
@@ -1521,9 +2625,11 @@
         </w:rPr>
         <w:t xml:space="preserve"> ובמחלקה </w:t>
       </w:r>
+      <w:proofErr w:type="spellStart"/>
       <w:r>
         <w:t>FormApplicationTab</w:t>
       </w:r>
+      <w:proofErr w:type="spellEnd"/>
       <w:r>
         <w:rPr>
           <w:rFonts w:hint="cs"/>
@@ -1531,15 +2637,644 @@
         </w:rPr>
         <w:t xml:space="preserve"> בפונקציה </w:t>
       </w:r>
+      <w:proofErr w:type="spellStart"/>
       <w:r>
         <w:t>buttonSetStatus_Click</w:t>
       </w:r>
+      <w:proofErr w:type="spellEnd"/>
       <w:r>
         <w:rPr>
           <w:rFonts w:hint="cs"/>
           <w:rtl/>
         </w:rPr>
         <w:t>.</w:t>
+      </w:r>
+      <w:r>
+        <w:rPr>
+          <w:rtl/>
+        </w:rPr>
+        <w:br/>
+      </w:r>
+      <w:r>
+        <w:rPr>
+          <w:rtl/>
+        </w:rPr>
+        <w:br/>
+      </w:r>
+      <w:r>
+        <w:rPr>
+          <w:rStyle w:val="30"/>
+          <w:rFonts w:hint="cs"/>
+          <w:b w:val="0"/>
+          <w:bCs w:val="0"/>
+          <w:rtl/>
+        </w:rPr>
+        <w:t>עבודה</w:t>
+      </w:r>
+      <w:r>
+        <w:rPr>
+          <w:rStyle w:val="30"/>
+          <w:b w:val="0"/>
+          <w:bCs w:val="0"/>
+        </w:rPr>
+        <w:t xml:space="preserve"> </w:t>
+      </w:r>
+      <w:r>
+        <w:rPr>
+          <w:rStyle w:val="30"/>
+          <w:rFonts w:hint="cs"/>
+          <w:b w:val="0"/>
+          <w:bCs w:val="0"/>
+          <w:rtl/>
+        </w:rPr>
+        <w:t>עם</w:t>
+      </w:r>
+      <w:r>
+        <w:rPr>
+          <w:rStyle w:val="30"/>
+          <w:b w:val="0"/>
+          <w:bCs w:val="0"/>
+        </w:rPr>
+        <w:t xml:space="preserve"> Data Binding</w:t>
+      </w:r>
+      <w:r>
+        <w:rPr>
+          <w:rStyle w:val="30"/>
+          <w:b w:val="0"/>
+          <w:bCs w:val="0"/>
+        </w:rPr>
+        <w:t xml:space="preserve"> </w:t>
+      </w:r>
+      <w:r>
+        <w:rPr>
+          <w:rStyle w:val="30"/>
+          <w:b w:val="0"/>
+          <w:bCs w:val="0"/>
+          <w:rtl/>
+        </w:rPr>
+        <w:br/>
+      </w:r>
+      <w:r>
+        <w:rPr>
+          <w:rFonts w:hint="cs"/>
+          <w:rtl/>
+        </w:rPr>
+        <w:t xml:space="preserve">הכרטיסיות </w:t>
+      </w:r>
+      <w:r>
+        <w:t>messages</w:t>
+      </w:r>
+      <w:r>
+        <w:rPr>
+          <w:rFonts w:hint="cs"/>
+          <w:rtl/>
+        </w:rPr>
+        <w:t xml:space="preserve"> (מחלקה </w:t>
+      </w:r>
+      <w:proofErr w:type="spellStart"/>
+      <w:r>
+        <w:t>InboxPage</w:t>
+      </w:r>
+      <w:proofErr w:type="spellEnd"/>
+      <w:r>
+        <w:rPr>
+          <w:rFonts w:cs="Arial" w:hint="cs"/>
+          <w:rtl/>
+        </w:rPr>
+        <w:t xml:space="preserve">) </w:t>
+      </w:r>
+      <w:r>
+        <w:rPr>
+          <w:rFonts w:hint="cs"/>
+          <w:rtl/>
+        </w:rPr>
+        <w:t>ו</w:t>
+      </w:r>
+      <w:r>
+        <w:rPr>
+          <w:rFonts w:hint="cs"/>
+          <w:rtl/>
+        </w:rPr>
+        <w:t xml:space="preserve">כרטיסיית </w:t>
+      </w:r>
+      <w:r>
+        <w:t>friends</w:t>
+      </w:r>
+      <w:r>
+        <w:rPr>
+          <w:rFonts w:hint="cs"/>
+          <w:rtl/>
+        </w:rPr>
+        <w:t xml:space="preserve"> (מחלקה </w:t>
+      </w:r>
+      <w:proofErr w:type="spellStart"/>
+      <w:r>
+        <w:t>FriendsPage</w:t>
+      </w:r>
+      <w:proofErr w:type="spellEnd"/>
+      <w:r>
+        <w:rPr>
+          <w:rFonts w:cs="Arial" w:hint="cs"/>
+          <w:rtl/>
+        </w:rPr>
+        <w:t>)</w:t>
+      </w:r>
+      <w:r>
+        <w:rPr>
+          <w:rFonts w:hint="cs"/>
+          <w:rtl/>
+        </w:rPr>
+        <w:t xml:space="preserve"> </w:t>
+      </w:r>
+      <w:r>
+        <w:rPr>
+          <w:rtl/>
+        </w:rPr>
+        <w:br/>
+      </w:r>
+      <w:r>
+        <w:rPr>
+          <w:rFonts w:hint="cs"/>
+          <w:rtl/>
+        </w:rPr>
+        <w:t xml:space="preserve">באפליקציה עובדות עם </w:t>
+      </w:r>
+      <w:r>
+        <w:t>data binding</w:t>
+      </w:r>
+      <w:r>
+        <w:rPr>
+          <w:rFonts w:hint="cs"/>
+          <w:rtl/>
+        </w:rPr>
+        <w:t>.</w:t>
+      </w:r>
+      <w:r>
+        <w:rPr>
+          <w:rtl/>
+        </w:rPr>
+        <w:br/>
+      </w:r>
+      <w:r>
+        <w:rPr>
+          <w:rFonts w:hint="cs"/>
+          <w:rtl/>
+        </w:rPr>
+        <w:t>האובייקטים של ה</w:t>
+      </w:r>
+      <w:r>
+        <w:rPr>
+          <w:rFonts w:hint="cs"/>
+        </w:rPr>
+        <w:t>DATAMINDING</w:t>
+      </w:r>
+      <w:r>
+        <w:rPr>
+          <w:rFonts w:hint="cs"/>
+          <w:rtl/>
+        </w:rPr>
+        <w:t xml:space="preserve"> </w:t>
+      </w:r>
+      <w:r>
+        <w:rPr>
+          <w:rFonts w:hint="cs"/>
+          <w:rtl/>
+        </w:rPr>
+        <w:t xml:space="preserve">במחלקה </w:t>
+      </w:r>
+      <w:proofErr w:type="spellStart"/>
+      <w:r>
+        <w:t>InboxPage</w:t>
+      </w:r>
+      <w:proofErr w:type="spellEnd"/>
+      <w:r>
+        <w:rPr>
+          <w:rFonts w:hint="cs"/>
+          <w:rtl/>
+        </w:rPr>
+        <w:t xml:space="preserve"> הם: </w:t>
+      </w:r>
+      <w:proofErr w:type="spellStart"/>
+      <w:r>
+        <w:t>iFriendFilterBindingSource</w:t>
+      </w:r>
+      <w:proofErr w:type="spellEnd"/>
+      <w:r>
+        <w:rPr>
+          <w:rFonts w:hint="cs"/>
+          <w:rtl/>
+        </w:rPr>
+        <w:t>, ו-</w:t>
+      </w:r>
+      <w:proofErr w:type="spellStart"/>
+      <w:r>
+        <w:t>inboxThreadDisplayBindingSource</w:t>
+      </w:r>
+      <w:proofErr w:type="spellEnd"/>
+      <w:r>
+        <w:rPr>
+          <w:rFonts w:hint="cs"/>
+          <w:rtl/>
+        </w:rPr>
+        <w:t xml:space="preserve"> </w:t>
+      </w:r>
+      <w:r>
+        <w:rPr>
+          <w:rtl/>
+        </w:rPr>
+        <w:br/>
+      </w:r>
+      <w:r>
+        <w:rPr>
+          <w:rFonts w:hint="cs"/>
+          <w:rtl/>
+        </w:rPr>
+        <w:t>האובייקטים של ה</w:t>
+      </w:r>
+      <w:r>
+        <w:rPr>
+          <w:rFonts w:hint="cs"/>
+        </w:rPr>
+        <w:t>DATAMINDING</w:t>
+      </w:r>
+      <w:r>
+        <w:rPr>
+          <w:rFonts w:hint="cs"/>
+          <w:rtl/>
+        </w:rPr>
+        <w:t xml:space="preserve"> במחלקה </w:t>
+      </w:r>
+      <w:proofErr w:type="spellStart"/>
+      <w:r>
+        <w:t>FriendsPage</w:t>
+      </w:r>
+      <w:proofErr w:type="spellEnd"/>
+      <w:r>
+        <w:rPr>
+          <w:rFonts w:hint="cs"/>
+          <w:rtl/>
+        </w:rPr>
+        <w:t xml:space="preserve"> </w:t>
+      </w:r>
+      <w:r>
+        <w:rPr>
+          <w:rFonts w:hint="cs"/>
+          <w:rtl/>
+        </w:rPr>
+        <w:t>הם:</w:t>
+      </w:r>
+      <w:r>
+        <w:t xml:space="preserve"> </w:t>
+      </w:r>
+      <w:proofErr w:type="spellStart"/>
+      <w:r>
+        <w:t>iFriendFilterBindingSource</w:t>
+      </w:r>
+      <w:proofErr w:type="spellEnd"/>
+      <w:r>
+        <w:t xml:space="preserve"> </w:t>
+      </w:r>
+      <w:r>
+        <w:rPr>
+          <w:rFonts w:hint="cs"/>
+          <w:rtl/>
+        </w:rPr>
+        <w:t xml:space="preserve">, </w:t>
+      </w:r>
+      <w:r>
+        <w:rPr>
+          <w:rFonts w:hint="cs"/>
+          <w:rtl/>
+        </w:rPr>
+        <w:t xml:space="preserve">ו- </w:t>
+      </w:r>
+      <w:proofErr w:type="spellStart"/>
+      <w:r>
+        <w:t>userBindingSource</w:t>
+      </w:r>
+      <w:proofErr w:type="spellEnd"/>
+      <w:r>
+        <w:rPr>
+          <w:rFonts w:hint="cs"/>
+          <w:rtl/>
+        </w:rPr>
+        <w:t>.</w:t>
+      </w:r>
+      <w:r>
+        <w:rPr>
+          <w:rtl/>
+        </w:rPr>
+        <w:br/>
+      </w:r>
+      <w:r>
+        <w:rPr>
+          <w:rFonts w:hint="cs"/>
+          <w:rtl/>
+        </w:rPr>
+        <w:t xml:space="preserve">השימוש </w:t>
+      </w:r>
+      <w:proofErr w:type="spellStart"/>
+      <w:r>
+        <w:rPr>
+          <w:rFonts w:hint="cs"/>
+          <w:rtl/>
+        </w:rPr>
+        <w:t>בביינדינג</w:t>
+      </w:r>
+      <w:proofErr w:type="spellEnd"/>
+      <w:r>
+        <w:rPr>
+          <w:rFonts w:hint="cs"/>
+          <w:rtl/>
+        </w:rPr>
+        <w:t xml:space="preserve"> של אובייקט </w:t>
+      </w:r>
+      <w:proofErr w:type="spellStart"/>
+      <w:r>
+        <w:t>iFriendFilterBindingSource</w:t>
+      </w:r>
+      <w:proofErr w:type="spellEnd"/>
+      <w:r>
+        <w:t xml:space="preserve"> </w:t>
+      </w:r>
+      <w:r>
+        <w:rPr>
+          <w:rFonts w:hint="cs"/>
+          <w:rtl/>
+        </w:rPr>
+        <w:t xml:space="preserve"> </w:t>
+      </w:r>
+      <w:r>
+        <w:rPr>
+          <w:rFonts w:hint="cs"/>
+          <w:rtl/>
+        </w:rPr>
+        <w:t xml:space="preserve">נעשה כדי </w:t>
+      </w:r>
+      <w:r>
+        <w:rPr>
+          <w:rFonts w:hint="cs"/>
+          <w:rtl/>
+        </w:rPr>
+        <w:t xml:space="preserve">למלא את </w:t>
+      </w:r>
+      <w:proofErr w:type="spellStart"/>
+      <w:r>
+        <w:t>friendFilterComboBox</w:t>
+      </w:r>
+      <w:proofErr w:type="spellEnd"/>
+      <w:r>
+        <w:rPr>
+          <w:rFonts w:cs="Arial" w:hint="cs"/>
+          <w:rtl/>
+        </w:rPr>
+        <w:t xml:space="preserve"> </w:t>
+      </w:r>
+      <w:r>
+        <w:rPr>
+          <w:rFonts w:cs="Arial" w:hint="cs"/>
+          <w:rtl/>
+        </w:rPr>
+        <w:t>ו</w:t>
+      </w:r>
+      <w:r>
+        <w:rPr>
+          <w:rFonts w:hint="cs"/>
+          <w:rtl/>
+        </w:rPr>
+        <w:t>לזהות מתי יש שינוי ב</w:t>
+      </w:r>
+      <w:r>
+        <w:rPr>
+          <w:rFonts w:hint="cs"/>
+          <w:rtl/>
+        </w:rPr>
+        <w:t xml:space="preserve">בחירת </w:t>
+      </w:r>
+      <w:r>
+        <w:rPr>
+          <w:rFonts w:hint="cs"/>
+          <w:rtl/>
+        </w:rPr>
+        <w:t>פילטר</w:t>
+      </w:r>
+      <w:r>
+        <w:rPr>
+          <w:rFonts w:hint="cs"/>
+          <w:rtl/>
+        </w:rPr>
+        <w:t xml:space="preserve">, </w:t>
+      </w:r>
+      <w:r>
+        <w:rPr>
+          <w:rtl/>
+        </w:rPr>
+        <w:br/>
+      </w:r>
+      <w:r>
+        <w:rPr>
+          <w:rFonts w:hint="cs"/>
+          <w:rtl/>
+        </w:rPr>
+        <w:t>כאשר ב</w:t>
+      </w:r>
+      <w:proofErr w:type="spellStart"/>
+      <w:r>
+        <w:t>combobox</w:t>
+      </w:r>
+      <w:proofErr w:type="spellEnd"/>
+      <w:r>
+        <w:rPr>
+          <w:rFonts w:hint="cs"/>
+          <w:rtl/>
+        </w:rPr>
+        <w:t xml:space="preserve"> של הפילטרים משתנה הבחירה הרשימה של החברים/</w:t>
+      </w:r>
+      <w:r>
+        <w:rPr>
+          <w:rFonts w:hint="cs"/>
+          <w:rtl/>
+        </w:rPr>
+        <w:t xml:space="preserve">שרשורי </w:t>
+      </w:r>
+      <w:r>
+        <w:rPr>
+          <w:rFonts w:hint="cs"/>
+          <w:rtl/>
+        </w:rPr>
+        <w:t>הודעות משתנה בהתאם</w:t>
+      </w:r>
+      <w:r>
+        <w:rPr>
+          <w:rFonts w:hint="cs"/>
+          <w:rtl/>
+        </w:rPr>
+        <w:t>.</w:t>
+      </w:r>
+      <w:r>
+        <w:rPr>
+          <w:rtl/>
+        </w:rPr>
+        <w:br/>
+      </w:r>
+      <w:r>
+        <w:rPr>
+          <w:rFonts w:hint="cs"/>
+          <w:rtl/>
+        </w:rPr>
+        <w:t xml:space="preserve">השימוש </w:t>
+      </w:r>
+      <w:proofErr w:type="spellStart"/>
+      <w:r>
+        <w:rPr>
+          <w:rFonts w:hint="cs"/>
+          <w:rtl/>
+        </w:rPr>
+        <w:t>בביינדינג</w:t>
+      </w:r>
+      <w:proofErr w:type="spellEnd"/>
+      <w:r>
+        <w:rPr>
+          <w:rFonts w:hint="cs"/>
+          <w:rtl/>
+        </w:rPr>
+        <w:t xml:space="preserve"> של אובייקט </w:t>
+      </w:r>
+      <w:proofErr w:type="spellStart"/>
+      <w:r>
+        <w:t>inboxThreadDisplayBindingSource</w:t>
+      </w:r>
+      <w:proofErr w:type="spellEnd"/>
+      <w:r>
+        <w:rPr>
+          <w:rFonts w:hint="cs"/>
+          <w:rtl/>
+        </w:rPr>
+        <w:t xml:space="preserve"> </w:t>
+      </w:r>
+      <w:r>
+        <w:rPr>
+          <w:rFonts w:hint="cs"/>
+          <w:rtl/>
+        </w:rPr>
+        <w:t xml:space="preserve">נעשה כדי </w:t>
+      </w:r>
+      <w:r>
+        <w:rPr>
+          <w:rFonts w:hint="cs"/>
+          <w:rtl/>
+        </w:rPr>
+        <w:t>שמתי שנבחר שרשור הודעות ברשימת שרשורי הודעות, ההודעה תוצג בפנל הימיני.</w:t>
+      </w:r>
+      <w:r>
+        <w:rPr>
+          <w:rtl/>
+        </w:rPr>
+        <w:br/>
+      </w:r>
+      <w:r>
+        <w:rPr>
+          <w:rFonts w:hint="cs"/>
+          <w:rtl/>
+        </w:rPr>
+        <w:t xml:space="preserve">השימוש </w:t>
+      </w:r>
+      <w:proofErr w:type="spellStart"/>
+      <w:r>
+        <w:rPr>
+          <w:rFonts w:hint="cs"/>
+          <w:rtl/>
+        </w:rPr>
+        <w:t>בביינדינג</w:t>
+      </w:r>
+      <w:proofErr w:type="spellEnd"/>
+      <w:r>
+        <w:rPr>
+          <w:rFonts w:hint="cs"/>
+          <w:rtl/>
+        </w:rPr>
+        <w:t xml:space="preserve"> של אובייקט </w:t>
+      </w:r>
+      <w:proofErr w:type="spellStart"/>
+      <w:r>
+        <w:t>userBindingSource</w:t>
+      </w:r>
+      <w:proofErr w:type="spellEnd"/>
+      <w:r>
+        <w:rPr>
+          <w:rFonts w:hint="cs"/>
+          <w:rtl/>
+        </w:rPr>
+        <w:t xml:space="preserve"> </w:t>
+      </w:r>
+      <w:r>
+        <w:rPr>
+          <w:rFonts w:hint="cs"/>
+          <w:rtl/>
+        </w:rPr>
+        <w:t xml:space="preserve">נעשה כדי שמתי שנבחר </w:t>
+      </w:r>
+      <w:r>
+        <w:rPr>
+          <w:rFonts w:hint="cs"/>
+          <w:rtl/>
+        </w:rPr>
+        <w:t>חבר/ה</w:t>
+      </w:r>
+      <w:r>
+        <w:rPr>
+          <w:rFonts w:hint="cs"/>
+          <w:rtl/>
+        </w:rPr>
+        <w:t xml:space="preserve"> ברשימת </w:t>
+      </w:r>
+      <w:r>
+        <w:rPr>
+          <w:rFonts w:hint="cs"/>
+          <w:rtl/>
+        </w:rPr>
+        <w:t>החברים, התמונה של החבר/</w:t>
+      </w:r>
+      <w:r>
+        <w:rPr>
+          <w:rFonts w:hint="cs"/>
+          <w:rtl/>
+        </w:rPr>
+        <w:t>ה תוצג ב</w:t>
+      </w:r>
+      <w:bookmarkStart w:id="0" w:name="_GoBack"/>
+      <w:bookmarkEnd w:id="0"/>
+      <w:r>
+        <w:rPr>
+          <w:rFonts w:hint="cs"/>
+          <w:rtl/>
+        </w:rPr>
+        <w:t>פנל הימיני</w:t>
+      </w:r>
+      <w:r>
+        <w:rPr>
+          <w:rtl/>
+        </w:rPr>
+        <w:br/>
+      </w:r>
+      <w:r>
+        <w:rPr>
+          <w:rtl/>
+        </w:rPr>
+        <w:lastRenderedPageBreak/>
+        <w:br/>
+      </w:r>
+      <w:r>
+        <w:rPr>
+          <w:rtl/>
+        </w:rPr>
+        <w:br/>
+      </w:r>
+      <w:r>
+        <w:rPr>
+          <w:rtl/>
+        </w:rPr>
+        <w:br/>
       </w:r>
     </w:p>
     <w:sectPr>
@@ -1598,7 +3333,7 @@
     <w:sdtContent>
       <w:p>
         <w:pPr>
-          <w:pStyle w:val="Footer"/>
+          <w:pStyle w:val="a5"/>
         </w:pPr>
         <w:r>
           <w:rPr>
@@ -1696,7 +3431,7 @@
                                     <w:rtl/>
                                     <w:lang w:val="he-IL"/>
                                   </w:rPr>
-                                  <w:t>3</w:t>
+                                  <w:t>4</w:t>
                                 </w:r>
                                 <w:r>
                                   <w:rPr>
@@ -1845,7 +3580,7 @@
                               <w:rtl/>
                               <w:lang w:val="he-IL"/>
                             </w:rPr>
-                            <w:t>3</w:t>
+                            <w:t>4</w:t>
                           </w:r>
                           <w:r>
                             <w:rPr>
@@ -1916,7 +3651,7 @@
 <w:hdr xmlns:wpc="http://schemas.microsoft.com/office/word/2010/wordprocessingCanvas" xmlns:mc="http://schemas.openxmlformats.org/markup-compatibility/2006" xmlns:o="urn:schemas-microsoft-com:office:office" xmlns:r="http://schemas.openxmlformats.org/officeDocument/2006/relationships" xmlns:m="http://schemas.openxmlformats.org/officeDocument/2006/math" xmlns:v="urn:schemas-microsoft-com:vml" xmlns:wp14="http://schemas.microsoft.com/office/word/2010/wordprocessingDrawing" xmlns:wp="http://schemas.openxmlformats.org/drawingml/2006/wordprocessingDrawing" xmlns:w10="urn:schemas-microsoft-com:office:word" xmlns:w="http://schemas.openxmlformats.org/wordprocessingml/2006/main" xmlns:w14="http://schemas.microsoft.com/office/word/2010/wordml" xmlns:w15="http://schemas.microsoft.com/office/word/2012/wordml" xmlns:wpg="http://schemas.microsoft.com/office/word/2010/wordprocessingGroup" xmlns:wpi="http://schemas.microsoft.com/office/word/2010/wordprocessingInk" xmlns:wne="http://schemas.microsoft.com/office/word/2006/wordml" xmlns:wps="http://schemas.microsoft.com/office/word/2010/wordprocessingShape" mc:Ignorable="w14 w15 wp14">
   <w:p>
     <w:pPr>
-      <w:pStyle w:val="Header"/>
+      <w:pStyle w:val="a3"/>
       <w:tabs>
         <w:tab w:val="clear" w:pos="4153"/>
         <w:tab w:val="clear" w:pos="8306"/>
@@ -2052,7 +3787,7 @@
   </w:p>
   <w:p>
     <w:pPr>
-      <w:pStyle w:val="Header"/>
+      <w:pStyle w:val="a3"/>
       <w:tabs>
         <w:tab w:val="clear" w:pos="4153"/>
         <w:tab w:val="clear" w:pos="8306"/>
@@ -2069,7 +3804,7 @@
   </w:p>
   <w:p>
     <w:pPr>
-      <w:pStyle w:val="Header"/>
+      <w:pStyle w:val="a3"/>
       <w:tabs>
         <w:tab w:val="clear" w:pos="4153"/>
         <w:tab w:val="clear" w:pos="8306"/>
@@ -2094,7 +3829,29 @@
         <w:color w:val="595959" w:themeColor="text1" w:themeTint="A6"/>
         <w:rtl/>
       </w:rPr>
-      <w:t xml:space="preserve">מגישים: ברקרס קרן אור, 043464072, </w:t>
+      <w:t xml:space="preserve">מגישים: </w:t>
+    </w:r>
+    <w:proofErr w:type="spellStart"/>
+    <w:r>
+      <w:rPr>
+        <w:rFonts w:ascii="Arial" w:hAnsi="Arial" w:cs="Arial" w:hint="cs"/>
+        <w:b/>
+        <w:bCs/>
+        <w:color w:val="595959" w:themeColor="text1" w:themeTint="A6"/>
+        <w:rtl/>
+      </w:rPr>
+      <w:t>ברקרס</w:t>
+    </w:r>
+    <w:proofErr w:type="spellEnd"/>
+    <w:r>
+      <w:rPr>
+        <w:rFonts w:ascii="Arial" w:hAnsi="Arial" w:cs="Arial" w:hint="cs"/>
+        <w:b/>
+        <w:bCs/>
+        <w:color w:val="595959" w:themeColor="text1" w:themeTint="A6"/>
+        <w:rtl/>
+      </w:rPr>
+      <w:t xml:space="preserve"> קרן אור, 043464072, </w:t>
     </w:r>
     <w:r>
       <w:rPr>
@@ -2116,6 +3873,7 @@
       </w:rPr>
       <w:t xml:space="preserve"> </w:t>
     </w:r>
+    <w:proofErr w:type="spellStart"/>
     <w:r>
       <w:rPr>
         <w:rFonts w:ascii="Arial" w:hAnsi="Arial" w:cs="Arial" w:hint="cs"/>
@@ -2126,6 +3884,7 @@
       </w:rPr>
       <w:t>לנגבהיים</w:t>
     </w:r>
+    <w:proofErr w:type="spellEnd"/>
     <w:r>
       <w:rPr>
         <w:rFonts w:ascii="Arial" w:hAnsi="Arial" w:cs="Arial" w:hint="cs"/>
@@ -2688,7 +4447,7 @@
     <w:lsdException w:name="List Table 6 Colorful Accent 6" w:uiPriority="51"/>
     <w:lsdException w:name="List Table 7 Colorful Accent 6" w:uiPriority="52"/>
   </w:latentStyles>
-  <w:style w:type="paragraph" w:default="1" w:styleId="Normal">
+  <w:style w:type="paragraph" w:default="1" w:styleId="a">
     <w:name w:val="Normal"/>
     <w:aliases w:val="01 - רגיל"/>
     <w:qFormat/>
@@ -2698,12 +4457,12 @@
       <w:spacing w:after="120" w:line="276" w:lineRule="auto"/>
     </w:pPr>
   </w:style>
-  <w:style w:type="paragraph" w:styleId="Heading3">
+  <w:style w:type="paragraph" w:styleId="3">
     <w:name w:val="heading 3"/>
     <w:aliases w:val="03 - כותרת 3"/>
-    <w:basedOn w:val="Normal"/>
-    <w:next w:val="Normal"/>
-    <w:link w:val="Heading3Char"/>
+    <w:basedOn w:val="a"/>
+    <w:next w:val="a"/>
+    <w:link w:val="30"/>
     <w:unhideWhenUsed/>
     <w:qFormat/>
     <w:rsid w:val="005B0F9B"/>
@@ -2722,13 +4481,13 @@
       <w:szCs w:val="28"/>
     </w:rPr>
   </w:style>
-  <w:style w:type="character" w:default="1" w:styleId="DefaultParagraphFont">
+  <w:style w:type="character" w:default="1" w:styleId="a0">
     <w:name w:val="Default Paragraph Font"/>
     <w:uiPriority w:val="1"/>
     <w:semiHidden/>
     <w:unhideWhenUsed/>
   </w:style>
-  <w:style w:type="table" w:default="1" w:styleId="TableNormal">
+  <w:style w:type="table" w:default="1" w:styleId="a1">
     <w:name w:val="Normal Table"/>
     <w:uiPriority w:val="99"/>
     <w:semiHidden/>
@@ -2743,17 +4502,17 @@
       </w:tblCellMar>
     </w:tblPr>
   </w:style>
-  <w:style w:type="numbering" w:default="1" w:styleId="NoList">
+  <w:style w:type="numbering" w:default="1" w:styleId="a2">
     <w:name w:val="No List"/>
     <w:uiPriority w:val="99"/>
     <w:semiHidden/>
     <w:unhideWhenUsed/>
   </w:style>
-  <w:style w:type="character" w:customStyle="1" w:styleId="Heading3Char">
-    <w:name w:val="Heading 3 Char"/>
-    <w:aliases w:val="03 - כותרת 3 Char"/>
-    <w:basedOn w:val="DefaultParagraphFont"/>
-    <w:link w:val="Heading3"/>
+  <w:style w:type="character" w:customStyle="1" w:styleId="30">
+    <w:name w:val="כותרת 3 תו"/>
+    <w:aliases w:val="03 - כותרת 3 תו"/>
+    <w:basedOn w:val="a0"/>
+    <w:link w:val="3"/>
     <w:rsid w:val="005B0F9B"/>
     <w:rPr>
       <w:rFonts w:eastAsiaTheme="majorEastAsia" w:cs="Arial"/>
@@ -2764,10 +4523,10 @@
       <w:szCs w:val="28"/>
     </w:rPr>
   </w:style>
-  <w:style w:type="paragraph" w:styleId="Header">
+  <w:style w:type="paragraph" w:styleId="a3">
     <w:name w:val="header"/>
-    <w:basedOn w:val="Normal"/>
-    <w:link w:val="HeaderChar"/>
+    <w:basedOn w:val="a"/>
+    <w:link w:val="a4"/>
     <w:unhideWhenUsed/>
     <w:rsid w:val="005B0F9B"/>
     <w:pPr>
@@ -2778,16 +4537,16 @@
       <w:spacing w:after="0" w:line="240" w:lineRule="auto"/>
     </w:pPr>
   </w:style>
-  <w:style w:type="character" w:customStyle="1" w:styleId="HeaderChar">
-    <w:name w:val="Header Char"/>
-    <w:basedOn w:val="DefaultParagraphFont"/>
-    <w:link w:val="Header"/>
+  <w:style w:type="character" w:customStyle="1" w:styleId="a4">
+    <w:name w:val="כותרת עליונה תו"/>
+    <w:basedOn w:val="a0"/>
+    <w:link w:val="a3"/>
     <w:rsid w:val="005B0F9B"/>
   </w:style>
-  <w:style w:type="paragraph" w:styleId="Footer">
+  <w:style w:type="paragraph" w:styleId="a5">
     <w:name w:val="footer"/>
-    <w:basedOn w:val="Normal"/>
-    <w:link w:val="FooterChar"/>
+    <w:basedOn w:val="a"/>
+    <w:link w:val="a6"/>
     <w:uiPriority w:val="99"/>
     <w:unhideWhenUsed/>
     <w:rsid w:val="005B0F9B"/>
@@ -2799,16 +4558,16 @@
       <w:spacing w:after="0" w:line="240" w:lineRule="auto"/>
     </w:pPr>
   </w:style>
-  <w:style w:type="character" w:customStyle="1" w:styleId="FooterChar">
-    <w:name w:val="Footer Char"/>
-    <w:basedOn w:val="DefaultParagraphFont"/>
-    <w:link w:val="Footer"/>
+  <w:style w:type="character" w:customStyle="1" w:styleId="a6">
+    <w:name w:val="כותרת תחתונה תו"/>
+    <w:basedOn w:val="a0"/>
+    <w:link w:val="a5"/>
     <w:uiPriority w:val="99"/>
     <w:rsid w:val="005B0F9B"/>
   </w:style>
-  <w:style w:type="paragraph" w:styleId="ListParagraph">
+  <w:style w:type="paragraph" w:styleId="a7">
     <w:name w:val="List Paragraph"/>
-    <w:basedOn w:val="Normal"/>
+    <w:basedOn w:val="a"/>
     <w:uiPriority w:val="34"/>
     <w:qFormat/>
     <w:rsid w:val="000B3433"/>

</xml_diff>

<commit_message>
fixed class diagram arrows.
</commit_message>
<xml_diff>
--- a/ex02/A15 Ex02 ShacharLangbeheim 066679580 KerenorBerkers 043464072.docx
+++ b/ex02/A15 Ex02 ShacharLangbeheim 066679580 KerenorBerkers 043464072.docx
@@ -4,15 +4,15 @@
   <w:body>
     <w:p>
       <w:pPr>
-        <w:pStyle w:val="3"/>
-        <w:rPr>
-          <w:rFonts w:hint="cs"/>
-        </w:rPr>
-      </w:pPr>
-    </w:p>
-    <w:p>
-      <w:pPr>
-        <w:pStyle w:val="3"/>
+        <w:pStyle w:val="Heading3"/>
+        <w:rPr>
+          <w:rFonts w:hint="cs"/>
+        </w:rPr>
+      </w:pPr>
+    </w:p>
+    <w:p>
+      <w:pPr>
+        <w:pStyle w:val="Heading3"/>
         <w:rPr>
           <w:rtl/>
         </w:rPr>
@@ -44,39 +44,7 @@
           <w:rFonts w:hint="cs"/>
           <w:rtl/>
         </w:rPr>
-        <w:t xml:space="preserve">בדיקה אלו אנשים מתעניינים </w:t>
-      </w:r>
-      <w:proofErr w:type="spellStart"/>
-      <w:r>
-        <w:rPr>
-          <w:rFonts w:hint="cs"/>
-          <w:rtl/>
-        </w:rPr>
-        <w:t>בפוסטים</w:t>
-      </w:r>
-      <w:proofErr w:type="spellEnd"/>
-      <w:r>
-        <w:rPr>
-          <w:rFonts w:hint="cs"/>
-          <w:rtl/>
-        </w:rPr>
-        <w:t xml:space="preserve"> (סטטוסים וכו') </w:t>
-      </w:r>
-      <w:proofErr w:type="spellStart"/>
-      <w:r>
-        <w:rPr>
-          <w:rFonts w:hint="cs"/>
-          <w:rtl/>
-        </w:rPr>
-        <w:t>שהיוזר</w:t>
-      </w:r>
-      <w:proofErr w:type="spellEnd"/>
-      <w:r>
-        <w:rPr>
-          <w:rFonts w:hint="cs"/>
-          <w:rtl/>
-        </w:rPr>
-        <w:t xml:space="preserve"> מפרסם בפרק זמן ספציפי.  </w:t>
+        <w:t xml:space="preserve">בדיקה אלו אנשים מתעניינים בפוסטים (סטטוסים וכו') שהיוזר מפרסם בפרק זמן ספציפי.  </w:t>
       </w:r>
       <w:r>
         <w:rPr>
@@ -102,23 +70,7 @@
           <w:rFonts w:hint="cs"/>
           <w:rtl/>
         </w:rPr>
-        <w:t xml:space="preserve">) </w:t>
-      </w:r>
-      <w:proofErr w:type="spellStart"/>
-      <w:r>
-        <w:rPr>
-          <w:rFonts w:hint="cs"/>
-          <w:rtl/>
-        </w:rPr>
-        <w:t>לפוסטים</w:t>
-      </w:r>
-      <w:proofErr w:type="spellEnd"/>
-      <w:r>
-        <w:rPr>
-          <w:rFonts w:hint="cs"/>
-          <w:rtl/>
-        </w:rPr>
-        <w:t>.</w:t>
+        <w:t>) לפוסטים.</w:t>
       </w:r>
       <w:r>
         <w:rPr>
@@ -160,37 +112,12 @@
         <w:spacing w:after="0" w:line="240" w:lineRule="auto"/>
         <w:ind w:right="-426"/>
       </w:pPr>
-      <w:proofErr w:type="spellStart"/>
-      <w:r>
-        <w:rPr>
-          <w:rFonts w:hint="cs"/>
-          <w:rtl/>
-        </w:rPr>
-        <w:t>פילטור</w:t>
-      </w:r>
-      <w:proofErr w:type="spellEnd"/>
-      <w:r>
-        <w:rPr>
-          <w:rFonts w:hint="cs"/>
-          <w:rtl/>
-        </w:rPr>
-        <w:t xml:space="preserve"> חברים ומיילים ע"י פילטרים </w:t>
-      </w:r>
-      <w:proofErr w:type="spellStart"/>
-      <w:r>
-        <w:rPr>
-          <w:rFonts w:hint="cs"/>
-          <w:rtl/>
-        </w:rPr>
-        <w:t>מקונפגים</w:t>
-      </w:r>
-      <w:proofErr w:type="spellEnd"/>
-      <w:r>
-        <w:rPr>
-          <w:rFonts w:hint="cs"/>
-          <w:rtl/>
-        </w:rPr>
-        <w:t xml:space="preserve"> מראש.</w:t>
+      <w:r>
+        <w:rPr>
+          <w:rFonts w:hint="cs"/>
+          <w:rtl/>
+        </w:rPr>
+        <w:t>פילטור חברים ומיילים ע"י פילטרים מקונפגים מראש.</w:t>
       </w:r>
       <w:r>
         <w:rPr>
@@ -252,23 +179,7 @@
           <w:rFonts w:hint="cs"/>
           <w:rtl/>
         </w:rPr>
-        <w:t xml:space="preserve"> </w:t>
-      </w:r>
-      <w:proofErr w:type="spellStart"/>
-      <w:r>
-        <w:rPr>
-          <w:rFonts w:hint="cs"/>
-          <w:rtl/>
-        </w:rPr>
-        <w:t>באפלקיציה</w:t>
-      </w:r>
-      <w:proofErr w:type="spellEnd"/>
-      <w:r>
-        <w:rPr>
-          <w:rFonts w:hint="cs"/>
-          <w:rtl/>
-        </w:rPr>
-        <w:t>.</w:t>
+        <w:t xml:space="preserve"> באפלקיציה.</w:t>
       </w:r>
       <w:r>
         <w:rPr>
@@ -319,7 +230,7 @@
     </w:p>
     <w:p>
       <w:pPr>
-        <w:pStyle w:val="3"/>
+        <w:pStyle w:val="Heading3"/>
         <w:rPr>
           <w:rtl/>
         </w:rPr>
@@ -406,17 +317,8 @@
           <w:rFonts w:hint="cs"/>
           <w:rtl/>
         </w:rPr>
-        <w:t xml:space="preserve">על קבוצת </w:t>
-      </w:r>
-      <w:proofErr w:type="spellStart"/>
-      <w:r>
-        <w:rPr>
-          <w:rFonts w:hint="cs"/>
-          <w:rtl/>
-        </w:rPr>
-        <w:t>יוזרים</w:t>
-      </w:r>
-      <w:proofErr w:type="spellEnd"/>
+        <w:t>על קבוצת יוזרים</w:t>
+      </w:r>
       <w:r>
         <w:rPr>
           <w:rFonts w:hint="cs"/>
@@ -455,23 +357,7 @@
           <w:rFonts w:hint="cs"/>
           <w:rtl/>
         </w:rPr>
-        <w:t xml:space="preserve">אופן השימוש של </w:t>
-      </w:r>
-      <w:proofErr w:type="spellStart"/>
-      <w:r>
-        <w:rPr>
-          <w:rFonts w:hint="cs"/>
-          <w:rtl/>
-        </w:rPr>
-        <w:t>הקלינט</w:t>
-      </w:r>
-      <w:proofErr w:type="spellEnd"/>
-      <w:r>
-        <w:rPr>
-          <w:rFonts w:hint="cs"/>
-          <w:rtl/>
-        </w:rPr>
-        <w:t xml:space="preserve"> בפילטר בסיסי ופילטר המורכב ממספר פילטרים הינו זהה, </w:t>
+        <w:t xml:space="preserve">אופן השימוש של הקלינט בפילטר בסיסי ופילטר המורכב ממספר פילטרים הינו זהה, </w:t>
       </w:r>
       <w:r>
         <w:rPr>
@@ -484,55 +370,7 @@
           <w:rFonts w:hint="cs"/>
           <w:rtl/>
         </w:rPr>
-        <w:t xml:space="preserve">בכולם הוא נותן קבוצת </w:t>
-      </w:r>
-      <w:proofErr w:type="spellStart"/>
-      <w:r>
-        <w:rPr>
-          <w:rFonts w:hint="cs"/>
-          <w:rtl/>
-        </w:rPr>
-        <w:t>יוזרים</w:t>
-      </w:r>
-      <w:proofErr w:type="spellEnd"/>
-      <w:r>
-        <w:rPr>
-          <w:rFonts w:hint="cs"/>
-          <w:rtl/>
-        </w:rPr>
-        <w:t xml:space="preserve"> ומקבל קבוצה </w:t>
-      </w:r>
-      <w:proofErr w:type="spellStart"/>
-      <w:r>
-        <w:rPr>
-          <w:rFonts w:hint="cs"/>
-          <w:rtl/>
-        </w:rPr>
-        <w:t>מפולטרת</w:t>
-      </w:r>
-      <w:proofErr w:type="spellEnd"/>
-      <w:r>
-        <w:rPr>
-          <w:rFonts w:hint="cs"/>
-          <w:rtl/>
-        </w:rPr>
-        <w:t xml:space="preserve"> ואין זה מעניין אם </w:t>
-      </w:r>
-      <w:proofErr w:type="spellStart"/>
-      <w:r>
-        <w:rPr>
-          <w:rFonts w:hint="cs"/>
-          <w:rtl/>
-        </w:rPr>
-        <w:t>הפילטור</w:t>
-      </w:r>
-      <w:proofErr w:type="spellEnd"/>
-      <w:r>
-        <w:rPr>
-          <w:rFonts w:hint="cs"/>
-          <w:rtl/>
-        </w:rPr>
-        <w:t xml:space="preserve"> נעשה ע</w:t>
+        <w:t>בכולם הוא נותן קבוצת יוזרים ומקבל קבוצה מפולטרת ואין זה מעניין אם הפילטור נעשה ע</w:t>
       </w:r>
       <w:r>
         <w:rPr>
@@ -698,23 +536,7 @@
           <w:rFonts w:cs="Arial" w:hint="cs"/>
           <w:rtl/>
         </w:rPr>
-        <w:t xml:space="preserve">אשר </w:t>
-      </w:r>
-      <w:proofErr w:type="spellStart"/>
-      <w:r>
-        <w:rPr>
-          <w:rFonts w:cs="Arial" w:hint="cs"/>
-          <w:rtl/>
-        </w:rPr>
-        <w:t>ממשת</w:t>
-      </w:r>
-      <w:proofErr w:type="spellEnd"/>
-      <w:r>
-        <w:rPr>
-          <w:rFonts w:cs="Arial" w:hint="cs"/>
-          <w:rtl/>
-        </w:rPr>
-        <w:t xml:space="preserve"> את </w:t>
+        <w:t xml:space="preserve">אשר ממשת את </w:t>
       </w:r>
       <w:proofErr w:type="spellStart"/>
       <w:r>
@@ -934,21 +756,7 @@
           <w:rFonts w:cs="Arial" w:hint="cs"/>
           <w:rtl/>
         </w:rPr>
-        <w:t xml:space="preserve"> </w:t>
-      </w:r>
-      <w:r>
-        <w:rPr>
-          <w:rFonts w:cs="Arial" w:hint="cs"/>
-          <w:rtl/>
-        </w:rPr>
-        <w:t xml:space="preserve">שגם יירשו </w:t>
-      </w:r>
-      <w:r>
-        <w:rPr>
-          <w:rFonts w:cs="Arial" w:hint="cs"/>
-          <w:rtl/>
-        </w:rPr>
-        <w:t>מ-</w:t>
+        <w:t xml:space="preserve"> שגם יירשו מ-</w:t>
       </w:r>
       <w:r>
         <w:t xml:space="preserve"> </w:t>
@@ -1081,39 +889,7 @@
           <w:rFonts w:hint="cs"/>
           <w:rtl/>
         </w:rPr>
-        <w:t>) והיחסים ביניהם (</w:t>
-      </w:r>
-      <w:proofErr w:type="spellStart"/>
-      <w:r>
-        <w:rPr>
-          <w:rFonts w:hint="cs"/>
-          <w:rtl/>
-        </w:rPr>
-        <w:t>תאור</w:t>
-      </w:r>
-      <w:proofErr w:type="spellEnd"/>
-      <w:r>
-        <w:rPr>
-          <w:rFonts w:hint="cs"/>
-          <w:rtl/>
-        </w:rPr>
-        <w:t xml:space="preserve"> מלא עבור כל יחס כפי שלמדנו בכיתה). עבור כל מחלקה שלכם, </w:t>
-      </w:r>
-      <w:proofErr w:type="spellStart"/>
-      <w:r>
-        <w:rPr>
-          <w:rFonts w:hint="cs"/>
-          <w:rtl/>
-        </w:rPr>
-        <w:t>כיתבו</w:t>
-      </w:r>
-      <w:proofErr w:type="spellEnd"/>
-      <w:r>
-        <w:rPr>
-          <w:rFonts w:hint="cs"/>
-          <w:rtl/>
-        </w:rPr>
-        <w:t xml:space="preserve"> מי המקבילה שלה (אם יש כזו) בתבנית (</w:t>
+        <w:t>) והיחסים ביניהם (תאור מלא עבור כל יחס כפי שלמדנו בכיתה). עבור כל מחלקה שלכם, כיתבו מי המקבילה שלה (אם יש כזו) בתבנית (</w:t>
       </w:r>
       <w:r>
         <w:t>Pattern</w:t>
@@ -1143,7 +919,7 @@
     </w:p>
     <w:p>
       <w:pPr>
-        <w:pStyle w:val="3"/>
+        <w:pStyle w:val="Heading3"/>
         <w:rPr>
           <w:rtl/>
         </w:rPr>
@@ -1217,119 +993,7 @@
           <w:rFonts w:hint="cs"/>
           <w:rtl/>
         </w:rPr>
-        <w:t xml:space="preserve"> יש </w:t>
-      </w:r>
-      <w:proofErr w:type="spellStart"/>
-      <w:r>
-        <w:rPr>
-          <w:rFonts w:hint="cs"/>
-          <w:rtl/>
-        </w:rPr>
-        <w:t>יוזר</w:t>
-      </w:r>
-      <w:proofErr w:type="spellEnd"/>
-      <w:r>
-        <w:rPr>
-          <w:rFonts w:hint="cs"/>
-          <w:rtl/>
-        </w:rPr>
-        <w:t xml:space="preserve"> אחד שמחובר. נרצה שכל הרכיבים יפנו באופן יזום </w:t>
-      </w:r>
-      <w:proofErr w:type="spellStart"/>
-      <w:r>
-        <w:rPr>
-          <w:rFonts w:hint="cs"/>
-          <w:rtl/>
-        </w:rPr>
-        <w:t>לאינסטנס</w:t>
-      </w:r>
-      <w:proofErr w:type="spellEnd"/>
-      <w:r>
-        <w:rPr>
-          <w:rFonts w:hint="cs"/>
-          <w:rtl/>
-        </w:rPr>
-        <w:t xml:space="preserve"> של </w:t>
-      </w:r>
-      <w:proofErr w:type="spellStart"/>
-      <w:r>
-        <w:rPr>
-          <w:rFonts w:hint="cs"/>
-          <w:rtl/>
-        </w:rPr>
-        <w:t>היוזר</w:t>
-      </w:r>
-      <w:proofErr w:type="spellEnd"/>
-      <w:r>
-        <w:rPr>
-          <w:rFonts w:hint="cs"/>
-          <w:rtl/>
-        </w:rPr>
-        <w:t xml:space="preserve"> הזה במערכת, שכן כל עדכון שיעשה </w:t>
-      </w:r>
-      <w:proofErr w:type="spellStart"/>
-      <w:r>
-        <w:rPr>
-          <w:rFonts w:hint="cs"/>
-          <w:rtl/>
-        </w:rPr>
-        <w:t>ביוזר</w:t>
-      </w:r>
-      <w:proofErr w:type="spellEnd"/>
-      <w:r>
-        <w:rPr>
-          <w:rFonts w:hint="cs"/>
-          <w:rtl/>
-        </w:rPr>
-        <w:t xml:space="preserve"> (כגון רשימת </w:t>
-      </w:r>
-      <w:proofErr w:type="spellStart"/>
-      <w:r>
-        <w:rPr>
-          <w:rFonts w:hint="cs"/>
-          <w:rtl/>
-        </w:rPr>
-        <w:t>פוסטים</w:t>
-      </w:r>
-      <w:proofErr w:type="spellEnd"/>
-      <w:r>
-        <w:rPr>
-          <w:rFonts w:hint="cs"/>
-          <w:rtl/>
-        </w:rPr>
-        <w:t xml:space="preserve">/ רשימת חברים) יצטרך </w:t>
-      </w:r>
-      <w:proofErr w:type="spellStart"/>
-      <w:r>
-        <w:rPr>
-          <w:rFonts w:hint="cs"/>
-          <w:rtl/>
-        </w:rPr>
-        <w:t>להעשות</w:t>
-      </w:r>
-      <w:proofErr w:type="spellEnd"/>
-      <w:r>
-        <w:rPr>
-          <w:rFonts w:hint="cs"/>
-          <w:rtl/>
-        </w:rPr>
-        <w:t xml:space="preserve"> על </w:t>
-      </w:r>
-      <w:proofErr w:type="spellStart"/>
-      <w:r>
-        <w:rPr>
-          <w:rFonts w:hint="cs"/>
-          <w:rtl/>
-        </w:rPr>
-        <w:t>היוזר</w:t>
-      </w:r>
-      <w:proofErr w:type="spellEnd"/>
-      <w:r>
-        <w:rPr>
-          <w:rFonts w:hint="cs"/>
-          <w:rtl/>
-        </w:rPr>
-        <w:t xml:space="preserve"> הזה.</w:t>
+        <w:t xml:space="preserve"> יש יוזר אחד שמחובר. נרצה שכל הרכיבים יפנו באופן יזום לאינסטנס של היוזר הזה במערכת, שכן כל עדכון שיעשה ביוזר (כגון רשימת פוסטים/ רשימת חברים) יצטרך להעשות על היוזר הזה.</w:t>
       </w:r>
       <w:r>
         <w:rPr>
@@ -1342,55 +1006,7 @@
           <w:rFonts w:hint="cs"/>
           <w:rtl/>
         </w:rPr>
-        <w:t xml:space="preserve">נרצה שהמידע של מי </w:t>
-      </w:r>
-      <w:proofErr w:type="spellStart"/>
-      <w:r>
-        <w:rPr>
-          <w:rFonts w:hint="cs"/>
-          <w:rtl/>
-        </w:rPr>
-        <w:t>היוזר</w:t>
-      </w:r>
-      <w:proofErr w:type="spellEnd"/>
-      <w:r>
-        <w:rPr>
-          <w:rFonts w:hint="cs"/>
-          <w:rtl/>
-        </w:rPr>
-        <w:t xml:space="preserve"> ופרטי </w:t>
-      </w:r>
-      <w:proofErr w:type="spellStart"/>
-      <w:r>
-        <w:rPr>
-          <w:rFonts w:hint="cs"/>
-          <w:rtl/>
-        </w:rPr>
-        <w:t>היוזר</w:t>
-      </w:r>
-      <w:proofErr w:type="spellEnd"/>
-      <w:r>
-        <w:rPr>
-          <w:rFonts w:hint="cs"/>
-          <w:rtl/>
-        </w:rPr>
-        <w:t xml:space="preserve"> יהיה מעודכן ומסונכרן בכל הרכיבים שצריכים לפנות </w:t>
-      </w:r>
-      <w:proofErr w:type="spellStart"/>
-      <w:r>
-        <w:rPr>
-          <w:rFonts w:hint="cs"/>
-          <w:rtl/>
-        </w:rPr>
-        <w:t>ליוזר</w:t>
-      </w:r>
-      <w:proofErr w:type="spellEnd"/>
-      <w:r>
-        <w:rPr>
-          <w:rFonts w:hint="cs"/>
-          <w:rtl/>
-        </w:rPr>
-        <w:t xml:space="preserve"> המחובר. </w:t>
+        <w:t xml:space="preserve">נרצה שהמידע של מי היוזר ופרטי היוזר יהיה מעודכן ומסונכרן בכל הרכיבים שצריכים לפנות ליוזר המחובר. </w:t>
       </w:r>
     </w:p>
     <w:p>
@@ -1663,7 +1279,6 @@
     <w:p>
       <w:pPr>
         <w:rPr>
-          <w:rFonts w:hint="cs"/>
           <w:rtl/>
         </w:rPr>
       </w:pPr>
@@ -1679,10 +1294,10 @@
           <w:noProof/>
         </w:rPr>
         <w:drawing>
-          <wp:inline distT="0" distB="0" distL="0" distR="0" wp14:anchorId="7663D5EA" wp14:editId="2238D633">
-            <wp:extent cx="5274310" cy="2962910"/>
-            <wp:effectExtent l="0" t="0" r="2540" b="8890"/>
-            <wp:docPr id="25" name="Picture 25"/>
+          <wp:inline distT="0" distB="0" distL="0" distR="0" wp14:anchorId="3B7DC678" wp14:editId="32B51F89">
+            <wp:extent cx="5274310" cy="2950845"/>
+            <wp:effectExtent l="0" t="0" r="2540" b="1905"/>
+            <wp:docPr id="6" name="Picture 6"/>
             <wp:cNvGraphicFramePr>
               <a:graphicFrameLocks xmlns:a="http://schemas.openxmlformats.org/drawingml/2006/main" noChangeAspect="1"/>
             </wp:cNvGraphicFramePr>
@@ -1702,7 +1317,7 @@
                   <pic:spPr>
                     <a:xfrm>
                       <a:off x="0" y="0"/>
-                      <a:ext cx="5274310" cy="2962910"/>
+                      <a:ext cx="5274310" cy="2950845"/>
                     </a:xfrm>
                     <a:prstGeom prst="rect">
                       <a:avLst/>
@@ -1714,6 +1329,8 @@
           </wp:inline>
         </w:drawing>
       </w:r>
+      <w:bookmarkStart w:id="0" w:name="_GoBack"/>
+      <w:bookmarkEnd w:id="0"/>
     </w:p>
     <w:p>
       <w:pPr>
@@ -1732,14 +1349,13 @@
     <w:p>
       <w:pPr>
         <w:rPr>
-          <w:rFonts w:hint="cs"/>
-          <w:rtl/>
-        </w:rPr>
-      </w:pPr>
-    </w:p>
-    <w:p>
-      <w:pPr>
-        <w:pStyle w:val="3"/>
+          <w:rtl/>
+        </w:rPr>
+      </w:pPr>
+    </w:p>
+    <w:p>
+      <w:pPr>
+        <w:pStyle w:val="Heading3"/>
         <w:rPr>
           <w:rtl/>
         </w:rPr>
@@ -1808,30 +1424,14 @@
           <w:rFonts w:hint="cs"/>
           <w:rtl/>
         </w:rPr>
-        <w:t xml:space="preserve">ישנה משפחה פולימורפית של מחלקות פילטרים. </w:t>
-      </w:r>
-      <w:proofErr w:type="spellStart"/>
-      <w:r>
-        <w:rPr>
-          <w:rFonts w:hint="cs"/>
-          <w:rtl/>
-        </w:rPr>
-        <w:t>ה</w:t>
-      </w:r>
-      <w:r>
-        <w:rPr>
-          <w:rFonts w:hint="cs"/>
-          <w:rtl/>
-        </w:rPr>
-        <w:t>קלינט</w:t>
-      </w:r>
-      <w:proofErr w:type="spellEnd"/>
-      <w:r>
-        <w:rPr>
-          <w:rFonts w:hint="cs"/>
-          <w:rtl/>
-        </w:rPr>
-        <w:t xml:space="preserve"> יודע ערכי קונפיגורציה שקיבל ממשתמש המערכת, בסופו של דבר הוא משתמש בכל מחלקה מהמשפחה באותו האופן.</w:t>
+        <w:t>ישנה משפחה פולימורפית של מחלקות פילטרים. ה</w:t>
+      </w:r>
+      <w:r>
+        <w:rPr>
+          <w:rFonts w:hint="cs"/>
+          <w:rtl/>
+        </w:rPr>
+        <w:t>קלינט יודע ערכי קונפיגורציה שקיבל ממשתמש המערכת, בסופו של דבר הוא משתמש בכל מחלקה מהמשפחה באותו האופן.</w:t>
       </w:r>
       <w:r>
         <w:rPr>
@@ -1844,23 +1444,7 @@
           <w:rFonts w:hint="cs"/>
           <w:rtl/>
         </w:rPr>
-        <w:t xml:space="preserve">לכן נרצה את היצירה של המחלקות להוציא </w:t>
-      </w:r>
-      <w:proofErr w:type="spellStart"/>
-      <w:r>
-        <w:rPr>
-          <w:rFonts w:hint="cs"/>
-          <w:rtl/>
-        </w:rPr>
-        <w:t>מהקלינט</w:t>
-      </w:r>
-      <w:proofErr w:type="spellEnd"/>
-      <w:r>
-        <w:rPr>
-          <w:rFonts w:hint="cs"/>
-          <w:rtl/>
-        </w:rPr>
-        <w:t xml:space="preserve"> למחלקה נפרדת שמקבלת מידע ומחזירה מחלקה מתאימה.</w:t>
+        <w:t>לכן נרצה את היצירה של המחלקות להוציא מהקלינט למחלקה נפרדת שמקבלת מידע ומחזירה מחלקה מתאימה.</w:t>
       </w:r>
     </w:p>
     <w:p>
@@ -1868,21 +1452,12 @@
         <w:spacing w:after="0" w:line="240" w:lineRule="auto"/>
         <w:ind w:right="720"/>
       </w:pPr>
-      <w:proofErr w:type="spellStart"/>
-      <w:r>
-        <w:rPr>
-          <w:rFonts w:hint="cs"/>
-          <w:rtl/>
-        </w:rPr>
-        <w:t>הקלינט</w:t>
-      </w:r>
-      <w:proofErr w:type="spellEnd"/>
-      <w:r>
-        <w:rPr>
-          <w:rFonts w:hint="cs"/>
-          <w:rtl/>
-        </w:rPr>
-        <w:t xml:space="preserve"> לא צריך לדעת איזו מחלקה יוצרים, שכן השימוש זהה.</w:t>
+      <w:r>
+        <w:rPr>
+          <w:rFonts w:hint="cs"/>
+          <w:rtl/>
+        </w:rPr>
+        <w:t>הקלינט לא צריך לדעת איזו מחלקה יוצרים, שכן השימוש זהה.</w:t>
       </w:r>
       <w:r>
         <w:rPr>
@@ -1990,21 +1565,12 @@
         </w:rPr>
         <w:br/>
       </w:r>
-      <w:proofErr w:type="spellStart"/>
-      <w:r>
-        <w:rPr>
-          <w:rFonts w:hint="cs"/>
-          <w:rtl/>
-        </w:rPr>
-        <w:t>הקלינט</w:t>
-      </w:r>
-      <w:proofErr w:type="spellEnd"/>
-      <w:r>
-        <w:rPr>
-          <w:rFonts w:hint="cs"/>
-          <w:rtl/>
-        </w:rPr>
-        <w:t xml:space="preserve"> הינו </w:t>
+      <w:r>
+        <w:rPr>
+          <w:rFonts w:hint="cs"/>
+          <w:rtl/>
+        </w:rPr>
+        <w:t xml:space="preserve">הקלינט הינו </w:t>
       </w:r>
       <w:proofErr w:type="spellStart"/>
       <w:r>
@@ -2028,9 +1594,193 @@
           <w:rFonts w:hint="cs"/>
           <w:rtl/>
         </w:rPr>
-        <w:t xml:space="preserve"> שזהו </w:t>
-      </w:r>
-      <w:proofErr w:type="spellStart"/>
+        <w:t xml:space="preserve"> שזהו הפרודקט האבסטרקטי של התבנית.</w:t>
+      </w:r>
+      <w:r>
+        <w:rPr>
+          <w:rtl/>
+        </w:rPr>
+        <w:br/>
+      </w:r>
+      <w:r>
+        <w:rPr>
+          <w:rFonts w:hint="cs"/>
+          <w:rtl/>
+        </w:rPr>
+        <w:t>המחלקות ש</w:t>
+      </w:r>
+      <w:r>
+        <w:rPr>
+          <w:rFonts w:hint="cs"/>
+          <w:rtl/>
+        </w:rPr>
+        <w:t>מ</w:t>
+      </w:r>
+      <w:r>
+        <w:rPr>
+          <w:rFonts w:hint="cs"/>
+          <w:rtl/>
+        </w:rPr>
+        <w:t xml:space="preserve">משות את </w:t>
+      </w:r>
+      <w:proofErr w:type="spellStart"/>
+      <w:r>
+        <w:t>IUsersFilter</w:t>
+      </w:r>
+      <w:proofErr w:type="spellEnd"/>
+      <w:r>
+        <w:rPr>
+          <w:rFonts w:hint="cs"/>
+          <w:rtl/>
+        </w:rPr>
+        <w:t xml:space="preserve"> הן </w:t>
+      </w:r>
+      <w:r>
+        <w:rPr>
+          <w:rFonts w:hint="cs"/>
+          <w:rtl/>
+        </w:rPr>
+        <w:t xml:space="preserve">שתי </w:t>
+      </w:r>
+      <w:r>
+        <w:rPr>
+          <w:rFonts w:hint="cs"/>
+          <w:rtl/>
+        </w:rPr>
+        <w:t xml:space="preserve">המחלקות האבסטרקטיות: </w:t>
+      </w:r>
+      <w:proofErr w:type="spellStart"/>
+      <w:r>
+        <w:rPr>
+          <w:rFonts w:cs="Arial"/>
+        </w:rPr>
+        <w:t>BaseUserFilter</w:t>
+      </w:r>
+      <w:proofErr w:type="spellEnd"/>
+      <w:r>
+        <w:rPr>
+          <w:rFonts w:cs="Arial" w:hint="cs"/>
+          <w:rtl/>
+        </w:rPr>
+        <w:t xml:space="preserve"> </w:t>
+      </w:r>
+      <w:r>
+        <w:rPr>
+          <w:rFonts w:cs="Arial" w:hint="cs"/>
+          <w:rtl/>
+        </w:rPr>
+        <w:t xml:space="preserve">ו- </w:t>
+      </w:r>
+      <w:proofErr w:type="spellStart"/>
+      <w:r>
+        <w:rPr>
+          <w:rFonts w:cs="Arial"/>
+        </w:rPr>
+        <w:t>AdvancedFilter</w:t>
+      </w:r>
+      <w:proofErr w:type="spellEnd"/>
+      <w:r>
+        <w:rPr>
+          <w:rFonts w:cs="Arial" w:hint="cs"/>
+          <w:rtl/>
+        </w:rPr>
+        <w:t xml:space="preserve">. את הראשונה יורשות המחלקות </w:t>
+      </w:r>
+      <w:proofErr w:type="spellStart"/>
+      <w:r>
+        <w:rPr>
+          <w:rFonts w:cs="Arial"/>
+        </w:rPr>
+        <w:t>UsersAgeFilter</w:t>
+      </w:r>
+      <w:proofErr w:type="spellEnd"/>
+      <w:r>
+        <w:rPr>
+          <w:rFonts w:cs="Arial" w:hint="cs"/>
+          <w:rtl/>
+        </w:rPr>
+        <w:t xml:space="preserve"> </w:t>
+      </w:r>
+      <w:r>
+        <w:rPr>
+          <w:rFonts w:cs="Arial" w:hint="cs"/>
+          <w:rtl/>
+        </w:rPr>
+        <w:t xml:space="preserve">, </w:t>
+      </w:r>
+      <w:proofErr w:type="spellStart"/>
+      <w:r>
+        <w:rPr>
+          <w:rFonts w:cs="Arial"/>
+        </w:rPr>
+        <w:t>UsersFriendListsFilter</w:t>
+      </w:r>
+      <w:proofErr w:type="spellEnd"/>
+      <w:r>
+        <w:rPr>
+          <w:rFonts w:cs="Arial" w:hint="cs"/>
+          <w:rtl/>
+        </w:rPr>
+        <w:t xml:space="preserve"> </w:t>
+      </w:r>
+      <w:r>
+        <w:rPr>
+          <w:rFonts w:cs="Arial" w:hint="cs"/>
+          <w:rtl/>
+        </w:rPr>
+        <w:t xml:space="preserve"> ו- </w:t>
+      </w:r>
+      <w:proofErr w:type="spellStart"/>
+      <w:r>
+        <w:rPr>
+          <w:rFonts w:cs="Arial"/>
+        </w:rPr>
+        <w:t>UsersGenderFilter</w:t>
+      </w:r>
+      <w:proofErr w:type="spellEnd"/>
+      <w:r>
+        <w:rPr>
+          <w:rFonts w:cs="Arial" w:hint="cs"/>
+          <w:rtl/>
+        </w:rPr>
+        <w:t xml:space="preserve"> </w:t>
+      </w:r>
+      <w:r>
+        <w:rPr>
+          <w:rFonts w:cs="Arial" w:hint="cs"/>
+          <w:rtl/>
+        </w:rPr>
+        <w:t xml:space="preserve">, את השניה יורשת המחלקה </w:t>
+      </w:r>
+      <w:proofErr w:type="spellStart"/>
+      <w:r>
+        <w:rPr>
+          <w:rFonts w:cs="Arial"/>
+        </w:rPr>
+        <w:t>AndFilter</w:t>
+      </w:r>
+      <w:proofErr w:type="spellEnd"/>
+      <w:r>
+        <w:rPr>
+          <w:rFonts w:cs="Arial" w:hint="cs"/>
+          <w:rtl/>
+        </w:rPr>
+        <w:t xml:space="preserve"> </w:t>
+      </w:r>
+      <w:r>
+        <w:rPr>
+          <w:rFonts w:cs="Arial" w:hint="cs"/>
+          <w:rtl/>
+        </w:rPr>
+        <w:t>והן מהוות את</w:t>
+      </w:r>
+      <w:r>
+        <w:rPr>
+          <w:rFonts w:hint="cs"/>
+          <w:rtl/>
+        </w:rPr>
+        <w:t xml:space="preserve"> </w:t>
+      </w:r>
       <w:r>
         <w:rPr>
           <w:rFonts w:hint="cs"/>
@@ -2038,223 +1788,6 @@
         </w:rPr>
         <w:t>הפרודקט</w:t>
       </w:r>
-      <w:proofErr w:type="spellEnd"/>
-      <w:r>
-        <w:rPr>
-          <w:rFonts w:hint="cs"/>
-          <w:rtl/>
-        </w:rPr>
-        <w:t xml:space="preserve"> האבסטרקטי של התבנית.</w:t>
-      </w:r>
-      <w:r>
-        <w:rPr>
-          <w:rtl/>
-        </w:rPr>
-        <w:br/>
-      </w:r>
-      <w:r>
-        <w:rPr>
-          <w:rFonts w:hint="cs"/>
-          <w:rtl/>
-        </w:rPr>
-        <w:t>המחלקות ש</w:t>
-      </w:r>
-      <w:r>
-        <w:rPr>
-          <w:rFonts w:hint="cs"/>
-          <w:rtl/>
-        </w:rPr>
-        <w:t>מ</w:t>
-      </w:r>
-      <w:r>
-        <w:rPr>
-          <w:rFonts w:hint="cs"/>
-          <w:rtl/>
-        </w:rPr>
-        <w:t xml:space="preserve">משות את </w:t>
-      </w:r>
-      <w:proofErr w:type="spellStart"/>
-      <w:r>
-        <w:t>IUsersFilter</w:t>
-      </w:r>
-      <w:proofErr w:type="spellEnd"/>
-      <w:r>
-        <w:rPr>
-          <w:rFonts w:hint="cs"/>
-          <w:rtl/>
-        </w:rPr>
-        <w:t xml:space="preserve"> הן </w:t>
-      </w:r>
-      <w:r>
-        <w:rPr>
-          <w:rFonts w:hint="cs"/>
-          <w:rtl/>
-        </w:rPr>
-        <w:t xml:space="preserve">שתי </w:t>
-      </w:r>
-      <w:r>
-        <w:rPr>
-          <w:rFonts w:hint="cs"/>
-          <w:rtl/>
-        </w:rPr>
-        <w:t xml:space="preserve">המחלקות האבסטרקטיות: </w:t>
-      </w:r>
-      <w:proofErr w:type="spellStart"/>
-      <w:r>
-        <w:rPr>
-          <w:rFonts w:cs="Arial"/>
-        </w:rPr>
-        <w:t>BaseUserFilter</w:t>
-      </w:r>
-      <w:proofErr w:type="spellEnd"/>
-      <w:r>
-        <w:rPr>
-          <w:rFonts w:cs="Arial" w:hint="cs"/>
-          <w:rtl/>
-        </w:rPr>
-        <w:t xml:space="preserve"> </w:t>
-      </w:r>
-      <w:r>
-        <w:rPr>
-          <w:rFonts w:cs="Arial" w:hint="cs"/>
-          <w:rtl/>
-        </w:rPr>
-        <w:t xml:space="preserve">ו- </w:t>
-      </w:r>
-      <w:proofErr w:type="spellStart"/>
-      <w:r>
-        <w:rPr>
-          <w:rFonts w:cs="Arial"/>
-        </w:rPr>
-        <w:t>AdvancedFilter</w:t>
-      </w:r>
-      <w:proofErr w:type="spellEnd"/>
-      <w:r>
-        <w:rPr>
-          <w:rFonts w:cs="Arial" w:hint="cs"/>
-          <w:rtl/>
-        </w:rPr>
-        <w:t xml:space="preserve">. את הראשונה יורשות המחלקות </w:t>
-      </w:r>
-      <w:proofErr w:type="spellStart"/>
-      <w:r>
-        <w:rPr>
-          <w:rFonts w:cs="Arial"/>
-        </w:rPr>
-        <w:t>UsersAgeFilter</w:t>
-      </w:r>
-      <w:proofErr w:type="spellEnd"/>
-      <w:r>
-        <w:rPr>
-          <w:rFonts w:cs="Arial" w:hint="cs"/>
-          <w:rtl/>
-        </w:rPr>
-        <w:t xml:space="preserve"> </w:t>
-      </w:r>
-      <w:r>
-        <w:rPr>
-          <w:rFonts w:cs="Arial" w:hint="cs"/>
-          <w:rtl/>
-        </w:rPr>
-        <w:t xml:space="preserve">, </w:t>
-      </w:r>
-      <w:proofErr w:type="spellStart"/>
-      <w:r>
-        <w:rPr>
-          <w:rFonts w:cs="Arial"/>
-        </w:rPr>
-        <w:t>UsersFriendListsFilter</w:t>
-      </w:r>
-      <w:proofErr w:type="spellEnd"/>
-      <w:r>
-        <w:rPr>
-          <w:rFonts w:cs="Arial" w:hint="cs"/>
-          <w:rtl/>
-        </w:rPr>
-        <w:t xml:space="preserve"> </w:t>
-      </w:r>
-      <w:r>
-        <w:rPr>
-          <w:rFonts w:cs="Arial" w:hint="cs"/>
-          <w:rtl/>
-        </w:rPr>
-        <w:t xml:space="preserve"> ו- </w:t>
-      </w:r>
-      <w:proofErr w:type="spellStart"/>
-      <w:r>
-        <w:rPr>
-          <w:rFonts w:cs="Arial"/>
-        </w:rPr>
-        <w:t>UsersGenderFilter</w:t>
-      </w:r>
-      <w:proofErr w:type="spellEnd"/>
-      <w:r>
-        <w:rPr>
-          <w:rFonts w:cs="Arial" w:hint="cs"/>
-          <w:rtl/>
-        </w:rPr>
-        <w:t xml:space="preserve"> </w:t>
-      </w:r>
-      <w:r>
-        <w:rPr>
-          <w:rFonts w:cs="Arial" w:hint="cs"/>
-          <w:rtl/>
-        </w:rPr>
-        <w:t xml:space="preserve">, את </w:t>
-      </w:r>
-      <w:proofErr w:type="spellStart"/>
-      <w:r>
-        <w:rPr>
-          <w:rFonts w:cs="Arial" w:hint="cs"/>
-          <w:rtl/>
-        </w:rPr>
-        <w:t>השניה</w:t>
-      </w:r>
-      <w:proofErr w:type="spellEnd"/>
-      <w:r>
-        <w:rPr>
-          <w:rFonts w:cs="Arial" w:hint="cs"/>
-          <w:rtl/>
-        </w:rPr>
-        <w:t xml:space="preserve"> יורשת המחלקה </w:t>
-      </w:r>
-      <w:proofErr w:type="spellStart"/>
-      <w:r>
-        <w:rPr>
-          <w:rFonts w:cs="Arial"/>
-        </w:rPr>
-        <w:t>AndFilter</w:t>
-      </w:r>
-      <w:proofErr w:type="spellEnd"/>
-      <w:r>
-        <w:rPr>
-          <w:rFonts w:cs="Arial" w:hint="cs"/>
-          <w:rtl/>
-        </w:rPr>
-        <w:t xml:space="preserve"> </w:t>
-      </w:r>
-      <w:r>
-        <w:rPr>
-          <w:rFonts w:cs="Arial" w:hint="cs"/>
-          <w:rtl/>
-        </w:rPr>
-        <w:t>והן מהוות את</w:t>
-      </w:r>
-      <w:r>
-        <w:rPr>
-          <w:rFonts w:hint="cs"/>
-          <w:rtl/>
-        </w:rPr>
-        <w:t xml:space="preserve"> </w:t>
-      </w:r>
-      <w:proofErr w:type="spellStart"/>
-      <w:r>
-        <w:rPr>
-          <w:rFonts w:hint="cs"/>
-          <w:rtl/>
-        </w:rPr>
-        <w:t>הפרודקט</w:t>
-      </w:r>
       <w:r>
         <w:rPr>
           <w:rFonts w:hint="cs"/>
@@ -2262,21 +1795,12 @@
         </w:rPr>
         <w:t>ס</w:t>
       </w:r>
-      <w:proofErr w:type="spellEnd"/>
-      <w:r>
-        <w:rPr>
-          <w:rFonts w:hint="cs"/>
-          <w:rtl/>
-        </w:rPr>
-        <w:t xml:space="preserve"> </w:t>
-      </w:r>
-      <w:proofErr w:type="spellStart"/>
-      <w:r>
-        <w:rPr>
-          <w:rFonts w:hint="cs"/>
-          <w:rtl/>
-        </w:rPr>
-        <w:t>הקונקרטי</w:t>
+      <w:r>
+        <w:rPr>
+          <w:rFonts w:hint="cs"/>
+          <w:rtl/>
+        </w:rPr>
+        <w:t xml:space="preserve"> הקונקרטי</w:t>
       </w:r>
       <w:r>
         <w:rPr>
@@ -2285,7 +1809,6 @@
         </w:rPr>
         <w:t>ם</w:t>
       </w:r>
-      <w:proofErr w:type="spellEnd"/>
       <w:r>
         <w:rPr>
           <w:rFonts w:hint="cs"/>
@@ -2343,7 +1866,6 @@
         <w:spacing w:after="0" w:line="240" w:lineRule="auto"/>
         <w:ind w:right="720"/>
         <w:rPr>
-          <w:rFonts w:hint="cs"/>
           <w:rtl/>
         </w:rPr>
       </w:pPr>
@@ -2408,39 +1930,7 @@
           <w:rFonts w:hint="cs"/>
           <w:rtl/>
         </w:rPr>
-        <w:t>) והיחסים ביניהם (</w:t>
-      </w:r>
-      <w:proofErr w:type="spellStart"/>
-      <w:r>
-        <w:rPr>
-          <w:rFonts w:hint="cs"/>
-          <w:rtl/>
-        </w:rPr>
-        <w:t>תאור</w:t>
-      </w:r>
-      <w:proofErr w:type="spellEnd"/>
-      <w:r>
-        <w:rPr>
-          <w:rFonts w:hint="cs"/>
-          <w:rtl/>
-        </w:rPr>
-        <w:t xml:space="preserve"> מלא עבור כל יחס כפי שלמדנו בכיתה). עבור כל מחלקה שלכם, </w:t>
-      </w:r>
-      <w:proofErr w:type="spellStart"/>
-      <w:r>
-        <w:rPr>
-          <w:rFonts w:hint="cs"/>
-          <w:rtl/>
-        </w:rPr>
-        <w:t>כיתבו</w:t>
-      </w:r>
-      <w:proofErr w:type="spellEnd"/>
-      <w:r>
-        <w:rPr>
-          <w:rFonts w:hint="cs"/>
-          <w:rtl/>
-        </w:rPr>
-        <w:t xml:space="preserve"> מי המקבילה שלה (אם יש כזו) בתבנית (</w:t>
+        <w:t>) והיחסים ביניהם (תאור מלא עבור כל יחס כפי שלמדנו בכיתה). עבור כל מחלקה שלכם, כיתבו מי המקבילה שלה (אם יש כזו) בתבנית (</w:t>
       </w:r>
       <w:r>
         <w:t>Pattern</w:t>
@@ -2468,7 +1958,7 @@
       </w:pPr>
       <w:r>
         <w:rPr>
-          <w:rStyle w:val="30"/>
+          <w:rStyle w:val="Heading3Char"/>
           <w:rFonts w:hint="cs"/>
           <w:rtl/>
         </w:rPr>
@@ -2493,23 +1983,7 @@
           <w:rFonts w:hint="cs"/>
           <w:rtl/>
         </w:rPr>
-        <w:t xml:space="preserve">הקריאות לפונקציות הבסיס של </w:t>
-      </w:r>
-      <w:proofErr w:type="spellStart"/>
-      <w:r>
-        <w:rPr>
-          <w:rFonts w:hint="cs"/>
-          <w:rtl/>
-        </w:rPr>
-        <w:t>פייסבוק</w:t>
-      </w:r>
-      <w:proofErr w:type="spellEnd"/>
-      <w:r>
-        <w:rPr>
-          <w:rFonts w:hint="cs"/>
-          <w:rtl/>
-        </w:rPr>
-        <w:t xml:space="preserve"> (</w:t>
+        <w:t>הקריאות לפונקציות הבסיס של פייסבוק (</w:t>
       </w:r>
       <w:r>
         <w:t>Like, Commit, Post</w:t>
@@ -2519,23 +1993,7 @@
           <w:rFonts w:hint="cs"/>
           <w:rtl/>
         </w:rPr>
-        <w:t xml:space="preserve">) נעשות באופן אסינכרוני, על מנת לא לעצור את ממשק המשתמש בזמן שהקריאה נשלחת </w:t>
-      </w:r>
-      <w:proofErr w:type="spellStart"/>
-      <w:r>
-        <w:rPr>
-          <w:rFonts w:hint="cs"/>
-          <w:rtl/>
-        </w:rPr>
-        <w:t>לפייסבוק</w:t>
-      </w:r>
-      <w:proofErr w:type="spellEnd"/>
-      <w:r>
-        <w:rPr>
-          <w:rFonts w:hint="cs"/>
-          <w:rtl/>
-        </w:rPr>
-        <w:t xml:space="preserve"> והערכים השמורים במערכת מתעדכנים. </w:t>
+        <w:t xml:space="preserve">) נעשות באופן אסינכרוני, על מנת לא לעצור את ממשק המשתמש בזמן שהקריאה נשלחת לפייסבוק והערכים השמורים במערכת מתעדכנים. </w:t>
       </w:r>
       <w:r>
         <w:rPr>
@@ -2565,8 +2023,7 @@
     <w:p>
       <w:pPr>
         <w:rPr>
-          <w:rStyle w:val="30"/>
-          <w:rFonts w:hint="cs"/>
+          <w:rStyle w:val="Heading3Char"/>
           <w:rtl/>
         </w:rPr>
       </w:pPr>
@@ -2663,7 +2120,7 @@
       </w:r>
       <w:r>
         <w:rPr>
-          <w:rStyle w:val="30"/>
+          <w:rStyle w:val="Heading3Char"/>
           <w:rFonts w:hint="cs"/>
           <w:b w:val="0"/>
           <w:bCs w:val="0"/>
@@ -2673,7 +2130,7 @@
       </w:r>
       <w:r>
         <w:rPr>
-          <w:rStyle w:val="30"/>
+          <w:rStyle w:val="Heading3Char"/>
           <w:b w:val="0"/>
           <w:bCs w:val="0"/>
         </w:rPr>
@@ -2681,7 +2138,7 @@
       </w:r>
       <w:r>
         <w:rPr>
-          <w:rStyle w:val="30"/>
+          <w:rStyle w:val="Heading3Char"/>
           <w:rFonts w:hint="cs"/>
           <w:b w:val="0"/>
           <w:bCs w:val="0"/>
@@ -2691,7 +2148,7 @@
       </w:r>
       <w:r>
         <w:rPr>
-          <w:rStyle w:val="30"/>
+          <w:rStyle w:val="Heading3Char"/>
           <w:b w:val="0"/>
           <w:bCs w:val="0"/>
         </w:rPr>
@@ -2699,7 +2156,7 @@
       </w:r>
       <w:r>
         <w:rPr>
-          <w:rStyle w:val="30"/>
+          <w:rStyle w:val="Heading3Char"/>
           <w:b w:val="0"/>
           <w:bCs w:val="0"/>
         </w:rPr>
@@ -2707,7 +2164,7 @@
       </w:r>
       <w:r>
         <w:rPr>
-          <w:rStyle w:val="30"/>
+          <w:rStyle w:val="Heading3Char"/>
           <w:b w:val="0"/>
           <w:bCs w:val="0"/>
           <w:rtl/>
@@ -2833,26 +2290,84 @@
           <w:rFonts w:hint="cs"/>
           <w:rtl/>
         </w:rPr>
+        <w:t xml:space="preserve"> במחלקה </w:t>
+      </w:r>
+      <w:proofErr w:type="spellStart"/>
+      <w:r>
+        <w:t>InboxPage</w:t>
+      </w:r>
+      <w:proofErr w:type="spellEnd"/>
+      <w:r>
+        <w:rPr>
+          <w:rFonts w:hint="cs"/>
+          <w:rtl/>
+        </w:rPr>
+        <w:t xml:space="preserve"> הם: </w:t>
+      </w:r>
+      <w:proofErr w:type="spellStart"/>
+      <w:r>
+        <w:t>iFriendFilterBindingSource</w:t>
+      </w:r>
+      <w:proofErr w:type="spellEnd"/>
+      <w:r>
+        <w:rPr>
+          <w:rFonts w:hint="cs"/>
+          <w:rtl/>
+        </w:rPr>
+        <w:t>, ו-</w:t>
+      </w:r>
+      <w:proofErr w:type="spellStart"/>
+      <w:r>
+        <w:t>inboxThreadDisplayBindingSource</w:t>
+      </w:r>
+      <w:proofErr w:type="spellEnd"/>
+      <w:r>
+        <w:rPr>
+          <w:rFonts w:hint="cs"/>
+          <w:rtl/>
+        </w:rPr>
         <w:t xml:space="preserve"> </w:t>
       </w:r>
       <w:r>
         <w:rPr>
-          <w:rFonts w:hint="cs"/>
-          <w:rtl/>
-        </w:rPr>
-        <w:t xml:space="preserve">במחלקה </w:t>
-      </w:r>
-      <w:proofErr w:type="spellStart"/>
-      <w:r>
-        <w:t>InboxPage</w:t>
-      </w:r>
-      <w:proofErr w:type="spellEnd"/>
-      <w:r>
-        <w:rPr>
-          <w:rFonts w:hint="cs"/>
-          <w:rtl/>
-        </w:rPr>
-        <w:t xml:space="preserve"> הם: </w:t>
+          <w:rtl/>
+        </w:rPr>
+        <w:br/>
+      </w:r>
+      <w:r>
+        <w:rPr>
+          <w:rFonts w:hint="cs"/>
+          <w:rtl/>
+        </w:rPr>
+        <w:t>האובייקטים של ה</w:t>
+      </w:r>
+      <w:r>
+        <w:rPr>
+          <w:rFonts w:hint="cs"/>
+        </w:rPr>
+        <w:t>DATAMINDING</w:t>
+      </w:r>
+      <w:r>
+        <w:rPr>
+          <w:rFonts w:hint="cs"/>
+          <w:rtl/>
+        </w:rPr>
+        <w:t xml:space="preserve"> במחלקה </w:t>
+      </w:r>
+      <w:proofErr w:type="spellStart"/>
+      <w:r>
+        <w:t>FriendsPage</w:t>
+      </w:r>
+      <w:proofErr w:type="spellEnd"/>
+      <w:r>
+        <w:rPr>
+          <w:rFonts w:hint="cs"/>
+          <w:rtl/>
+        </w:rPr>
+        <w:t xml:space="preserve"> הם:</w:t>
+      </w:r>
+      <w:r>
+        <w:t xml:space="preserve"> </w:t>
       </w:r>
       <w:proofErr w:type="spellStart"/>
       <w:r>
@@ -2860,11 +2375,174 @@
       </w:r>
       <w:proofErr w:type="spellEnd"/>
       <w:r>
-        <w:rPr>
-          <w:rFonts w:hint="cs"/>
-          <w:rtl/>
-        </w:rPr>
-        <w:t>, ו-</w:t>
+        <w:t xml:space="preserve"> </w:t>
+      </w:r>
+      <w:r>
+        <w:rPr>
+          <w:rFonts w:hint="cs"/>
+          <w:rtl/>
+        </w:rPr>
+        <w:t xml:space="preserve">, ו- </w:t>
+      </w:r>
+      <w:proofErr w:type="spellStart"/>
+      <w:r>
+        <w:t>userBindingSource</w:t>
+      </w:r>
+      <w:proofErr w:type="spellEnd"/>
+      <w:r>
+        <w:rPr>
+          <w:rFonts w:hint="cs"/>
+          <w:rtl/>
+        </w:rPr>
+        <w:t>.</w:t>
+      </w:r>
+      <w:r>
+        <w:rPr>
+          <w:rtl/>
+        </w:rPr>
+        <w:br/>
+      </w:r>
+      <w:r>
+        <w:rPr>
+          <w:rFonts w:hint="cs"/>
+          <w:rtl/>
+        </w:rPr>
+        <w:t xml:space="preserve">השימוש בביינדינג של אובייקט </w:t>
+      </w:r>
+      <w:proofErr w:type="spellStart"/>
+      <w:r>
+        <w:t>iFriendFilterBindingSource</w:t>
+      </w:r>
+      <w:proofErr w:type="spellEnd"/>
+      <w:r>
+        <w:t xml:space="preserve"> </w:t>
+      </w:r>
+      <w:r>
+        <w:rPr>
+          <w:rFonts w:hint="cs"/>
+          <w:rtl/>
+        </w:rPr>
+        <w:t xml:space="preserve"> </w:t>
+      </w:r>
+      <w:r>
+        <w:rPr>
+          <w:rFonts w:hint="cs"/>
+          <w:rtl/>
+        </w:rPr>
+        <w:t xml:space="preserve">נעשה כדי </w:t>
+      </w:r>
+      <w:r>
+        <w:rPr>
+          <w:rFonts w:hint="cs"/>
+          <w:rtl/>
+        </w:rPr>
+        <w:t xml:space="preserve">למלא את </w:t>
+      </w:r>
+      <w:proofErr w:type="spellStart"/>
+      <w:r>
+        <w:t>friendFilterComboBox</w:t>
+      </w:r>
+      <w:proofErr w:type="spellEnd"/>
+      <w:r>
+        <w:rPr>
+          <w:rFonts w:cs="Arial" w:hint="cs"/>
+          <w:rtl/>
+        </w:rPr>
+        <w:t xml:space="preserve"> </w:t>
+      </w:r>
+      <w:r>
+        <w:rPr>
+          <w:rFonts w:cs="Arial" w:hint="cs"/>
+          <w:rtl/>
+        </w:rPr>
+        <w:t>ו</w:t>
+      </w:r>
+      <w:r>
+        <w:rPr>
+          <w:rFonts w:hint="cs"/>
+          <w:rtl/>
+        </w:rPr>
+        <w:t>לזהות מתי יש שינוי ב</w:t>
+      </w:r>
+      <w:r>
+        <w:rPr>
+          <w:rFonts w:hint="cs"/>
+          <w:rtl/>
+        </w:rPr>
+        <w:t xml:space="preserve">בחירת </w:t>
+      </w:r>
+      <w:r>
+        <w:rPr>
+          <w:rFonts w:hint="cs"/>
+          <w:rtl/>
+        </w:rPr>
+        <w:t>פילטר</w:t>
+      </w:r>
+      <w:r>
+        <w:rPr>
+          <w:rFonts w:hint="cs"/>
+          <w:rtl/>
+        </w:rPr>
+        <w:t xml:space="preserve">, </w:t>
+      </w:r>
+      <w:r>
+        <w:rPr>
+          <w:rtl/>
+        </w:rPr>
+        <w:br/>
+      </w:r>
+      <w:r>
+        <w:rPr>
+          <w:rFonts w:hint="cs"/>
+          <w:rtl/>
+        </w:rPr>
+        <w:t>כאשר ב</w:t>
+      </w:r>
+      <w:proofErr w:type="spellStart"/>
+      <w:r>
+        <w:t>combobox</w:t>
+      </w:r>
+      <w:proofErr w:type="spellEnd"/>
+      <w:r>
+        <w:rPr>
+          <w:rFonts w:hint="cs"/>
+          <w:rtl/>
+        </w:rPr>
+        <w:t xml:space="preserve"> של הפילטרים משתנה הבחירה הרשימה של החברים/</w:t>
+      </w:r>
+      <w:r>
+        <w:rPr>
+          <w:rFonts w:hint="cs"/>
+          <w:rtl/>
+        </w:rPr>
+        <w:t xml:space="preserve">שרשורי </w:t>
+      </w:r>
+      <w:r>
+        <w:rPr>
+          <w:rFonts w:hint="cs"/>
+          <w:rtl/>
+        </w:rPr>
+        <w:t>הודעות משתנה בהתאם</w:t>
+      </w:r>
+      <w:r>
+        <w:rPr>
+          <w:rFonts w:hint="cs"/>
+          <w:rtl/>
+        </w:rPr>
+        <w:t>.</w:t>
+      </w:r>
+      <w:r>
+        <w:rPr>
+          <w:rtl/>
+        </w:rPr>
+        <w:br/>
+      </w:r>
+      <w:r>
+        <w:rPr>
+          <w:rFonts w:hint="cs"/>
+          <w:rtl/>
+        </w:rPr>
+        <w:t xml:space="preserve">השימוש בביינדינג של אובייקט </w:t>
       </w:r>
       <w:proofErr w:type="spellStart"/>
       <w:r>
@@ -2880,6 +2558,20 @@
       </w:r>
       <w:r>
         <w:rPr>
+          <w:rFonts w:hint="cs"/>
+          <w:rtl/>
+        </w:rPr>
+        <w:t xml:space="preserve">נעשה כדי </w:t>
+      </w:r>
+      <w:r>
+        <w:rPr>
+          <w:rFonts w:hint="cs"/>
+          <w:rtl/>
+        </w:rPr>
+        <w:t>שמתי שנבחר שרשור הודעות ברשימת שרשורי הודעות, ההודעה תוצג בפנל הימיני.</w:t>
+      </w:r>
+      <w:r>
+        <w:rPr>
           <w:rtl/>
         </w:rPr>
         <w:br/>
@@ -2889,64 +2581,7 @@
           <w:rFonts w:hint="cs"/>
           <w:rtl/>
         </w:rPr>
-        <w:t>האובייקטים של ה</w:t>
-      </w:r>
-      <w:r>
-        <w:rPr>
-          <w:rFonts w:hint="cs"/>
-        </w:rPr>
-        <w:t>DATAMINDING</w:t>
-      </w:r>
-      <w:r>
-        <w:rPr>
-          <w:rFonts w:hint="cs"/>
-          <w:rtl/>
-        </w:rPr>
-        <w:t xml:space="preserve"> במחלקה </w:t>
-      </w:r>
-      <w:proofErr w:type="spellStart"/>
-      <w:r>
-        <w:t>FriendsPage</w:t>
-      </w:r>
-      <w:proofErr w:type="spellEnd"/>
-      <w:r>
-        <w:rPr>
-          <w:rFonts w:hint="cs"/>
-          <w:rtl/>
-        </w:rPr>
-        <w:t xml:space="preserve"> </w:t>
-      </w:r>
-      <w:r>
-        <w:rPr>
-          <w:rFonts w:hint="cs"/>
-          <w:rtl/>
-        </w:rPr>
-        <w:t>הם:</w:t>
-      </w:r>
-      <w:r>
-        <w:t xml:space="preserve"> </w:t>
-      </w:r>
-      <w:proofErr w:type="spellStart"/>
-      <w:r>
-        <w:t>iFriendFilterBindingSource</w:t>
-      </w:r>
-      <w:proofErr w:type="spellEnd"/>
-      <w:r>
-        <w:t xml:space="preserve"> </w:t>
-      </w:r>
-      <w:r>
-        <w:rPr>
-          <w:rFonts w:hint="cs"/>
-          <w:rtl/>
-        </w:rPr>
-        <w:t xml:space="preserve">, </w:t>
-      </w:r>
-      <w:r>
-        <w:rPr>
-          <w:rFonts w:hint="cs"/>
-          <w:rtl/>
-        </w:rPr>
-        <w:t xml:space="preserve">ו- </w:t>
+        <w:t xml:space="preserve">השימוש בביינדינג של אובייקט </w:t>
       </w:r>
       <w:proofErr w:type="spellStart"/>
       <w:r>
@@ -2958,298 +2593,7 @@
           <w:rFonts w:hint="cs"/>
           <w:rtl/>
         </w:rPr>
-        <w:t>.</w:t>
-      </w:r>
-      <w:r>
-        <w:rPr>
-          <w:rtl/>
-        </w:rPr>
-        <w:br/>
-      </w:r>
-      <w:r>
-        <w:rPr>
-          <w:rFonts w:hint="cs"/>
-          <w:rtl/>
-        </w:rPr>
-        <w:t xml:space="preserve">השימוש </w:t>
-      </w:r>
-      <w:proofErr w:type="spellStart"/>
-      <w:r>
-        <w:rPr>
-          <w:rFonts w:hint="cs"/>
-          <w:rtl/>
-        </w:rPr>
-        <w:t>בביינדינג</w:t>
-      </w:r>
-      <w:proofErr w:type="spellEnd"/>
-      <w:r>
-        <w:rPr>
-          <w:rFonts w:hint="cs"/>
-          <w:rtl/>
-        </w:rPr>
-        <w:t xml:space="preserve"> של אובייקט </w:t>
-      </w:r>
-      <w:proofErr w:type="spellStart"/>
-      <w:r>
-        <w:t>iFriendFilterBindingSource</w:t>
-      </w:r>
-      <w:proofErr w:type="spellEnd"/>
-      <w:r>
-        <w:t xml:space="preserve"> </w:t>
-      </w:r>
-      <w:r>
-        <w:rPr>
-          <w:rFonts w:hint="cs"/>
-          <w:rtl/>
-        </w:rPr>
-        <w:t xml:space="preserve"> </w:t>
-      </w:r>
-      <w:r>
-        <w:rPr>
-          <w:rFonts w:hint="cs"/>
-          <w:rtl/>
-        </w:rPr>
-        <w:t xml:space="preserve">נעשה כדי </w:t>
-      </w:r>
-      <w:r>
-        <w:rPr>
-          <w:rFonts w:hint="cs"/>
-          <w:rtl/>
-        </w:rPr>
-        <w:t xml:space="preserve">למלא את </w:t>
-      </w:r>
-      <w:proofErr w:type="spellStart"/>
-      <w:r>
-        <w:t>friendFilterComboBox</w:t>
-      </w:r>
-      <w:proofErr w:type="spellEnd"/>
-      <w:r>
-        <w:rPr>
-          <w:rFonts w:cs="Arial" w:hint="cs"/>
-          <w:rtl/>
-        </w:rPr>
-        <w:t xml:space="preserve"> </w:t>
-      </w:r>
-      <w:r>
-        <w:rPr>
-          <w:rFonts w:cs="Arial" w:hint="cs"/>
-          <w:rtl/>
-        </w:rPr>
-        <w:t>ו</w:t>
-      </w:r>
-      <w:r>
-        <w:rPr>
-          <w:rFonts w:hint="cs"/>
-          <w:rtl/>
-        </w:rPr>
-        <w:t>לזהות מתי יש שינוי ב</w:t>
-      </w:r>
-      <w:r>
-        <w:rPr>
-          <w:rFonts w:hint="cs"/>
-          <w:rtl/>
-        </w:rPr>
-        <w:t xml:space="preserve">בחירת </w:t>
-      </w:r>
-      <w:r>
-        <w:rPr>
-          <w:rFonts w:hint="cs"/>
-          <w:rtl/>
-        </w:rPr>
-        <w:t>פילטר</w:t>
-      </w:r>
-      <w:r>
-        <w:rPr>
-          <w:rFonts w:hint="cs"/>
-          <w:rtl/>
-        </w:rPr>
-        <w:t xml:space="preserve">, </w:t>
-      </w:r>
-      <w:r>
-        <w:rPr>
-          <w:rtl/>
-        </w:rPr>
-        <w:br/>
-      </w:r>
-      <w:r>
-        <w:rPr>
-          <w:rFonts w:hint="cs"/>
-          <w:rtl/>
-        </w:rPr>
-        <w:t>כאשר ב</w:t>
-      </w:r>
-      <w:proofErr w:type="spellStart"/>
-      <w:r>
-        <w:t>combobox</w:t>
-      </w:r>
-      <w:proofErr w:type="spellEnd"/>
-      <w:r>
-        <w:rPr>
-          <w:rFonts w:hint="cs"/>
-          <w:rtl/>
-        </w:rPr>
-        <w:t xml:space="preserve"> של הפילטרים משתנה הבחירה הרשימה של החברים/</w:t>
-      </w:r>
-      <w:r>
-        <w:rPr>
-          <w:rFonts w:hint="cs"/>
-          <w:rtl/>
-        </w:rPr>
-        <w:t xml:space="preserve">שרשורי </w:t>
-      </w:r>
-      <w:r>
-        <w:rPr>
-          <w:rFonts w:hint="cs"/>
-          <w:rtl/>
-        </w:rPr>
-        <w:t>הודעות משתנה בהתאם</w:t>
-      </w:r>
-      <w:r>
-        <w:rPr>
-          <w:rFonts w:hint="cs"/>
-          <w:rtl/>
-        </w:rPr>
-        <w:t>.</w:t>
-      </w:r>
-      <w:r>
-        <w:rPr>
-          <w:rtl/>
-        </w:rPr>
-        <w:br/>
-      </w:r>
-      <w:r>
-        <w:rPr>
-          <w:rFonts w:hint="cs"/>
-          <w:rtl/>
-        </w:rPr>
-        <w:t xml:space="preserve">השימוש </w:t>
-      </w:r>
-      <w:proofErr w:type="spellStart"/>
-      <w:r>
-        <w:rPr>
-          <w:rFonts w:hint="cs"/>
-          <w:rtl/>
-        </w:rPr>
-        <w:t>בביינדינג</w:t>
-      </w:r>
-      <w:proofErr w:type="spellEnd"/>
-      <w:r>
-        <w:rPr>
-          <w:rFonts w:hint="cs"/>
-          <w:rtl/>
-        </w:rPr>
-        <w:t xml:space="preserve"> של אובייקט </w:t>
-      </w:r>
-      <w:proofErr w:type="spellStart"/>
-      <w:r>
-        <w:t>inboxThreadDisplayBindingSource</w:t>
-      </w:r>
-      <w:proofErr w:type="spellEnd"/>
-      <w:r>
-        <w:rPr>
-          <w:rFonts w:hint="cs"/>
-          <w:rtl/>
-        </w:rPr>
-        <w:t xml:space="preserve"> </w:t>
-      </w:r>
-      <w:r>
-        <w:rPr>
-          <w:rFonts w:hint="cs"/>
-          <w:rtl/>
-        </w:rPr>
-        <w:t xml:space="preserve">נעשה כדי </w:t>
-      </w:r>
-      <w:r>
-        <w:rPr>
-          <w:rFonts w:hint="cs"/>
-          <w:rtl/>
-        </w:rPr>
-        <w:t>שמתי שנבחר שרשור הודעות ברשימת שרשורי הודעות, ההודעה תוצג בפנל הימיני.</w:t>
-      </w:r>
-      <w:r>
-        <w:rPr>
-          <w:rtl/>
-        </w:rPr>
-        <w:br/>
-      </w:r>
-      <w:r>
-        <w:rPr>
-          <w:rFonts w:hint="cs"/>
-          <w:rtl/>
-        </w:rPr>
-        <w:t xml:space="preserve">השימוש </w:t>
-      </w:r>
-      <w:proofErr w:type="spellStart"/>
-      <w:r>
-        <w:rPr>
-          <w:rFonts w:hint="cs"/>
-          <w:rtl/>
-        </w:rPr>
-        <w:t>בביינדינג</w:t>
-      </w:r>
-      <w:proofErr w:type="spellEnd"/>
-      <w:r>
-        <w:rPr>
-          <w:rFonts w:hint="cs"/>
-          <w:rtl/>
-        </w:rPr>
-        <w:t xml:space="preserve"> של אובייקט </w:t>
-      </w:r>
-      <w:proofErr w:type="spellStart"/>
-      <w:r>
-        <w:t>userBindingSource</w:t>
-      </w:r>
-      <w:proofErr w:type="spellEnd"/>
-      <w:r>
-        <w:rPr>
-          <w:rFonts w:hint="cs"/>
-          <w:rtl/>
-        </w:rPr>
-        <w:t xml:space="preserve"> </w:t>
-      </w:r>
-      <w:r>
-        <w:rPr>
-          <w:rFonts w:hint="cs"/>
-          <w:rtl/>
-        </w:rPr>
-        <w:t xml:space="preserve">נעשה כדי שמתי שנבחר </w:t>
-      </w:r>
-      <w:r>
-        <w:rPr>
-          <w:rFonts w:hint="cs"/>
-          <w:rtl/>
-        </w:rPr>
-        <w:t>חבר/ה</w:t>
-      </w:r>
-      <w:r>
-        <w:rPr>
-          <w:rFonts w:hint="cs"/>
-          <w:rtl/>
-        </w:rPr>
-        <w:t xml:space="preserve"> ברשימת </w:t>
-      </w:r>
-      <w:r>
-        <w:rPr>
-          <w:rFonts w:hint="cs"/>
-          <w:rtl/>
-        </w:rPr>
-        <w:t>החברים, התמונה של החבר/</w:t>
-      </w:r>
-      <w:r>
-        <w:rPr>
-          <w:rFonts w:hint="cs"/>
-          <w:rtl/>
-        </w:rPr>
-        <w:t>ה תוצג ב</w:t>
-      </w:r>
-      <w:bookmarkStart w:id="0" w:name="_GoBack"/>
-      <w:bookmarkEnd w:id="0"/>
-      <w:r>
-        <w:rPr>
-          <w:rFonts w:hint="cs"/>
-          <w:rtl/>
-        </w:rPr>
-        <w:t>פנל הימיני</w:t>
+        <w:t xml:space="preserve"> נעשה כדי שמתי שנבחר חבר/ה ברשימת החברים, התמונה של החבר/ה תוצג בפנל הימיני</w:t>
       </w:r>
       <w:r>
         <w:rPr>
@@ -3333,7 +2677,7 @@
     <w:sdtContent>
       <w:p>
         <w:pPr>
-          <w:pStyle w:val="a5"/>
+          <w:pStyle w:val="Footer"/>
         </w:pPr>
         <w:r>
           <w:rPr>
@@ -3651,7 +2995,7 @@
 <w:hdr xmlns:wpc="http://schemas.microsoft.com/office/word/2010/wordprocessingCanvas" xmlns:mc="http://schemas.openxmlformats.org/markup-compatibility/2006" xmlns:o="urn:schemas-microsoft-com:office:office" xmlns:r="http://schemas.openxmlformats.org/officeDocument/2006/relationships" xmlns:m="http://schemas.openxmlformats.org/officeDocument/2006/math" xmlns:v="urn:schemas-microsoft-com:vml" xmlns:wp14="http://schemas.microsoft.com/office/word/2010/wordprocessingDrawing" xmlns:wp="http://schemas.openxmlformats.org/drawingml/2006/wordprocessingDrawing" xmlns:w10="urn:schemas-microsoft-com:office:word" xmlns:w="http://schemas.openxmlformats.org/wordprocessingml/2006/main" xmlns:w14="http://schemas.microsoft.com/office/word/2010/wordml" xmlns:w15="http://schemas.microsoft.com/office/word/2012/wordml" xmlns:wpg="http://schemas.microsoft.com/office/word/2010/wordprocessingGroup" xmlns:wpi="http://schemas.microsoft.com/office/word/2010/wordprocessingInk" xmlns:wne="http://schemas.microsoft.com/office/word/2006/wordml" xmlns:wps="http://schemas.microsoft.com/office/word/2010/wordprocessingShape" mc:Ignorable="w14 w15 wp14">
   <w:p>
     <w:pPr>
-      <w:pStyle w:val="a3"/>
+      <w:pStyle w:val="Header"/>
       <w:tabs>
         <w:tab w:val="clear" w:pos="4153"/>
         <w:tab w:val="clear" w:pos="8306"/>
@@ -3787,7 +3131,7 @@
   </w:p>
   <w:p>
     <w:pPr>
-      <w:pStyle w:val="a3"/>
+      <w:pStyle w:val="Header"/>
       <w:tabs>
         <w:tab w:val="clear" w:pos="4153"/>
         <w:tab w:val="clear" w:pos="8306"/>
@@ -3804,7 +3148,7 @@
   </w:p>
   <w:p>
     <w:pPr>
-      <w:pStyle w:val="a3"/>
+      <w:pStyle w:val="Header"/>
       <w:tabs>
         <w:tab w:val="clear" w:pos="4153"/>
         <w:tab w:val="clear" w:pos="8306"/>
@@ -3829,29 +3173,7 @@
         <w:color w:val="595959" w:themeColor="text1" w:themeTint="A6"/>
         <w:rtl/>
       </w:rPr>
-      <w:t xml:space="preserve">מגישים: </w:t>
-    </w:r>
-    <w:proofErr w:type="spellStart"/>
-    <w:r>
-      <w:rPr>
-        <w:rFonts w:ascii="Arial" w:hAnsi="Arial" w:cs="Arial" w:hint="cs"/>
-        <w:b/>
-        <w:bCs/>
-        <w:color w:val="595959" w:themeColor="text1" w:themeTint="A6"/>
-        <w:rtl/>
-      </w:rPr>
-      <w:t>ברקרס</w:t>
-    </w:r>
-    <w:proofErr w:type="spellEnd"/>
-    <w:r>
-      <w:rPr>
-        <w:rFonts w:ascii="Arial" w:hAnsi="Arial" w:cs="Arial" w:hint="cs"/>
-        <w:b/>
-        <w:bCs/>
-        <w:color w:val="595959" w:themeColor="text1" w:themeTint="A6"/>
-        <w:rtl/>
-      </w:rPr>
-      <w:t xml:space="preserve"> קרן אור, 043464072, </w:t>
+      <w:t xml:space="preserve">מגישים: ברקרס קרן אור, 043464072, </w:t>
     </w:r>
     <w:r>
       <w:rPr>
@@ -3873,7 +3195,6 @@
       </w:rPr>
       <w:t xml:space="preserve"> </w:t>
     </w:r>
-    <w:proofErr w:type="spellStart"/>
     <w:r>
       <w:rPr>
         <w:rFonts w:ascii="Arial" w:hAnsi="Arial" w:cs="Arial" w:hint="cs"/>
@@ -3884,7 +3205,6 @@
       </w:rPr>
       <w:t>לנגבהיים</w:t>
     </w:r>
-    <w:proofErr w:type="spellEnd"/>
     <w:r>
       <w:rPr>
         <w:rFonts w:ascii="Arial" w:hAnsi="Arial" w:cs="Arial" w:hint="cs"/>
@@ -4447,7 +3767,7 @@
     <w:lsdException w:name="List Table 6 Colorful Accent 6" w:uiPriority="51"/>
     <w:lsdException w:name="List Table 7 Colorful Accent 6" w:uiPriority="52"/>
   </w:latentStyles>
-  <w:style w:type="paragraph" w:default="1" w:styleId="a">
+  <w:style w:type="paragraph" w:default="1" w:styleId="Normal">
     <w:name w:val="Normal"/>
     <w:aliases w:val="01 - רגיל"/>
     <w:qFormat/>
@@ -4457,12 +3777,12 @@
       <w:spacing w:after="120" w:line="276" w:lineRule="auto"/>
     </w:pPr>
   </w:style>
-  <w:style w:type="paragraph" w:styleId="3">
+  <w:style w:type="paragraph" w:styleId="Heading3">
     <w:name w:val="heading 3"/>
     <w:aliases w:val="03 - כותרת 3"/>
-    <w:basedOn w:val="a"/>
-    <w:next w:val="a"/>
-    <w:link w:val="30"/>
+    <w:basedOn w:val="Normal"/>
+    <w:next w:val="Normal"/>
+    <w:link w:val="Heading3Char"/>
     <w:unhideWhenUsed/>
     <w:qFormat/>
     <w:rsid w:val="005B0F9B"/>
@@ -4481,13 +3801,13 @@
       <w:szCs w:val="28"/>
     </w:rPr>
   </w:style>
-  <w:style w:type="character" w:default="1" w:styleId="a0">
+  <w:style w:type="character" w:default="1" w:styleId="DefaultParagraphFont">
     <w:name w:val="Default Paragraph Font"/>
     <w:uiPriority w:val="1"/>
     <w:semiHidden/>
     <w:unhideWhenUsed/>
   </w:style>
-  <w:style w:type="table" w:default="1" w:styleId="a1">
+  <w:style w:type="table" w:default="1" w:styleId="TableNormal">
     <w:name w:val="Normal Table"/>
     <w:uiPriority w:val="99"/>
     <w:semiHidden/>
@@ -4502,17 +3822,17 @@
       </w:tblCellMar>
     </w:tblPr>
   </w:style>
-  <w:style w:type="numbering" w:default="1" w:styleId="a2">
+  <w:style w:type="numbering" w:default="1" w:styleId="NoList">
     <w:name w:val="No List"/>
     <w:uiPriority w:val="99"/>
     <w:semiHidden/>
     <w:unhideWhenUsed/>
   </w:style>
-  <w:style w:type="character" w:customStyle="1" w:styleId="30">
-    <w:name w:val="כותרת 3 תו"/>
-    <w:aliases w:val="03 - כותרת 3 תו"/>
-    <w:basedOn w:val="a0"/>
-    <w:link w:val="3"/>
+  <w:style w:type="character" w:customStyle="1" w:styleId="Heading3Char">
+    <w:name w:val="Heading 3 Char"/>
+    <w:aliases w:val="03 - כותרת 3 Char"/>
+    <w:basedOn w:val="DefaultParagraphFont"/>
+    <w:link w:val="Heading3"/>
     <w:rsid w:val="005B0F9B"/>
     <w:rPr>
       <w:rFonts w:eastAsiaTheme="majorEastAsia" w:cs="Arial"/>
@@ -4523,10 +3843,10 @@
       <w:szCs w:val="28"/>
     </w:rPr>
   </w:style>
-  <w:style w:type="paragraph" w:styleId="a3">
+  <w:style w:type="paragraph" w:styleId="Header">
     <w:name w:val="header"/>
-    <w:basedOn w:val="a"/>
-    <w:link w:val="a4"/>
+    <w:basedOn w:val="Normal"/>
+    <w:link w:val="HeaderChar"/>
     <w:unhideWhenUsed/>
     <w:rsid w:val="005B0F9B"/>
     <w:pPr>
@@ -4537,16 +3857,16 @@
       <w:spacing w:after="0" w:line="240" w:lineRule="auto"/>
     </w:pPr>
   </w:style>
-  <w:style w:type="character" w:customStyle="1" w:styleId="a4">
-    <w:name w:val="כותרת עליונה תו"/>
-    <w:basedOn w:val="a0"/>
-    <w:link w:val="a3"/>
+  <w:style w:type="character" w:customStyle="1" w:styleId="HeaderChar">
+    <w:name w:val="Header Char"/>
+    <w:basedOn w:val="DefaultParagraphFont"/>
+    <w:link w:val="Header"/>
     <w:rsid w:val="005B0F9B"/>
   </w:style>
-  <w:style w:type="paragraph" w:styleId="a5">
+  <w:style w:type="paragraph" w:styleId="Footer">
     <w:name w:val="footer"/>
-    <w:basedOn w:val="a"/>
-    <w:link w:val="a6"/>
+    <w:basedOn w:val="Normal"/>
+    <w:link w:val="FooterChar"/>
     <w:uiPriority w:val="99"/>
     <w:unhideWhenUsed/>
     <w:rsid w:val="005B0F9B"/>
@@ -4558,16 +3878,16 @@
       <w:spacing w:after="0" w:line="240" w:lineRule="auto"/>
     </w:pPr>
   </w:style>
-  <w:style w:type="character" w:customStyle="1" w:styleId="a6">
-    <w:name w:val="כותרת תחתונה תו"/>
-    <w:basedOn w:val="a0"/>
-    <w:link w:val="a5"/>
+  <w:style w:type="character" w:customStyle="1" w:styleId="FooterChar">
+    <w:name w:val="Footer Char"/>
+    <w:basedOn w:val="DefaultParagraphFont"/>
+    <w:link w:val="Footer"/>
     <w:uiPriority w:val="99"/>
     <w:rsid w:val="005B0F9B"/>
   </w:style>
-  <w:style w:type="paragraph" w:styleId="a7">
+  <w:style w:type="paragraph" w:styleId="ListParagraph">
     <w:name w:val="List Paragraph"/>
-    <w:basedOn w:val="a"/>
+    <w:basedOn w:val="Normal"/>
     <w:uiPriority w:val="34"/>
     <w:qFormat/>
     <w:rsid w:val="000B3433"/>

</xml_diff>

<commit_message>
finished all code changes in filters
removed old data objects
</commit_message>
<xml_diff>
--- a/ex02/A15 Ex02 ShacharLangbeheim 066679580 KerenorBerkers 043464072.docx
+++ b/ex02/A15 Ex02 ShacharLangbeheim 066679580 KerenorBerkers 043464072.docx
@@ -2317,26 +2317,165 @@
         <w:spacing w:after="0" w:line="240" w:lineRule="auto"/>
         <w:ind w:right="720"/>
         <w:rPr>
-          <w:rtl/>
-        </w:rPr>
-      </w:pPr>
-      <w:r>
-        <w:rPr>
-          <w:rFonts w:hint="cs"/>
-          <w:rtl/>
-        </w:rPr>
-        <w:t>[</w:t>
-      </w:r>
-      <w:r>
-        <w:t>sequence diagram</w:t>
-      </w:r>
-      <w:r>
-        <w:rPr>
-          <w:rFonts w:hint="cs"/>
-          <w:rtl/>
-        </w:rPr>
-        <w:t xml:space="preserve"> שמציגה את התהליך שקשור לתבנית והאינטראקציה בין המחלקות]</w:t>
-      </w:r>
+          <w:rFonts w:hint="cs"/>
+          <w:rtl/>
+        </w:rPr>
+      </w:pPr>
+      <w:r>
+        <w:rPr>
+          <w:rFonts w:hint="cs"/>
+          <w:rtl/>
+        </w:rPr>
+        <w:t xml:space="preserve">חלקי </w:t>
+      </w:r>
+      <w:r>
+        <w:rPr>
+          <w:rtl/>
+        </w:rPr>
+        <w:t>–</w:t>
+      </w:r>
+      <w:r>
+        <w:rPr>
+          <w:rFonts w:hint="cs"/>
+          <w:rtl/>
+        </w:rPr>
+        <w:t xml:space="preserve"> רק המחלקות שקשורות לתבנית:</w:t>
+      </w:r>
+      <w:r>
+        <w:rPr>
+          <w:rtl/>
+        </w:rPr>
+        <w:br/>
+      </w:r>
+      <w:r>
+        <w:rPr>
+          <w:rFonts w:hint="cs"/>
+          <w:noProof/>
+        </w:rPr>
+        <w:drawing>
+          <wp:inline distT="0" distB="0" distL="0" distR="0">
+            <wp:extent cx="5303520" cy="2011680"/>
+            <wp:effectExtent l="0" t="0" r="0" b="7620"/>
+            <wp:docPr id="7" name="תמונה 7"/>
+            <wp:cNvGraphicFramePr>
+              <a:graphicFrameLocks xmlns:a="http://schemas.openxmlformats.org/drawingml/2006/main" noChangeAspect="1"/>
+            </wp:cNvGraphicFramePr>
+            <a:graphic xmlns:a="http://schemas.openxmlformats.org/drawingml/2006/main">
+              <a:graphicData uri="http://schemas.openxmlformats.org/drawingml/2006/picture">
+                <pic:pic xmlns:pic="http://schemas.openxmlformats.org/drawingml/2006/picture">
+                  <pic:nvPicPr>
+                    <pic:cNvPr id="0" name="Picture 2"/>
+                    <pic:cNvPicPr>
+                      <a:picLocks noChangeAspect="1" noChangeArrowheads="1"/>
+                    </pic:cNvPicPr>
+                  </pic:nvPicPr>
+                  <pic:blipFill>
+                    <a:blip r:embed="rId9">
+                      <a:extLst>
+                        <a:ext uri="{28A0092B-C50C-407E-A947-70E740481C1C}">
+                          <a14:useLocalDpi xmlns:a14="http://schemas.microsoft.com/office/drawing/2010/main" val="0"/>
+                        </a:ext>
+                      </a:extLst>
+                    </a:blip>
+                    <a:srcRect/>
+                    <a:stretch>
+                      <a:fillRect/>
+                    </a:stretch>
+                  </pic:blipFill>
+                  <pic:spPr bwMode="auto">
+                    <a:xfrm>
+                      <a:off x="0" y="0"/>
+                      <a:ext cx="5303520" cy="2011680"/>
+                    </a:xfrm>
+                    <a:prstGeom prst="rect">
+                      <a:avLst/>
+                    </a:prstGeom>
+                    <a:noFill/>
+                    <a:ln>
+                      <a:noFill/>
+                    </a:ln>
+                  </pic:spPr>
+                </pic:pic>
+              </a:graphicData>
+            </a:graphic>
+          </wp:inline>
+        </w:drawing>
+      </w:r>
+      <w:r>
+        <w:rPr>
+          <w:rtl/>
+        </w:rPr>
+        <w:br/>
+      </w:r>
+      <w:r>
+        <w:rPr>
+          <w:rFonts w:hint="cs"/>
+          <w:rtl/>
+        </w:rPr>
+        <w:t>מלא:</w:t>
+      </w:r>
+      <w:r>
+        <w:rPr>
+          <w:rtl/>
+        </w:rPr>
+        <w:br/>
+      </w:r>
+      <w:r>
+        <w:rPr>
+          <w:rFonts w:hint="cs"/>
+          <w:noProof/>
+        </w:rPr>
+        <w:drawing>
+          <wp:inline distT="0" distB="0" distL="0" distR="0">
+            <wp:extent cx="5257800" cy="1724025"/>
+            <wp:effectExtent l="0" t="0" r="0" b="9525"/>
+            <wp:docPr id="8" name="תמונה 8"/>
+            <wp:cNvGraphicFramePr>
+              <a:graphicFrameLocks xmlns:a="http://schemas.openxmlformats.org/drawingml/2006/main" noChangeAspect="1"/>
+            </wp:cNvGraphicFramePr>
+            <a:graphic xmlns:a="http://schemas.openxmlformats.org/drawingml/2006/main">
+              <a:graphicData uri="http://schemas.openxmlformats.org/drawingml/2006/picture">
+                <pic:pic xmlns:pic="http://schemas.openxmlformats.org/drawingml/2006/picture">
+                  <pic:nvPicPr>
+                    <pic:cNvPr id="0" name="Picture 3"/>
+                    <pic:cNvPicPr>
+                      <a:picLocks noChangeAspect="1" noChangeArrowheads="1"/>
+                    </pic:cNvPicPr>
+                  </pic:nvPicPr>
+                  <pic:blipFill>
+                    <a:blip r:embed="rId10" cstate="print">
+                      <a:extLst>
+                        <a:ext uri="{28A0092B-C50C-407E-A947-70E740481C1C}">
+                          <a14:useLocalDpi xmlns:a14="http://schemas.microsoft.com/office/drawing/2010/main" val="0"/>
+                        </a:ext>
+                      </a:extLst>
+                    </a:blip>
+                    <a:srcRect/>
+                    <a:stretch>
+                      <a:fillRect/>
+                    </a:stretch>
+                  </pic:blipFill>
+                  <pic:spPr bwMode="auto">
+                    <a:xfrm>
+                      <a:off x="0" y="0"/>
+                      <a:ext cx="5257800" cy="1724025"/>
+                    </a:xfrm>
+                    <a:prstGeom prst="rect">
+                      <a:avLst/>
+                    </a:prstGeom>
+                    <a:noFill/>
+                    <a:ln>
+                      <a:noFill/>
+                    </a:ln>
+                  </pic:spPr>
+                </pic:pic>
+              </a:graphicData>
+            </a:graphic>
+          </wp:inline>
+        </w:drawing>
+      </w:r>
+      <w:bookmarkStart w:id="0" w:name="_GoBack"/>
+      <w:bookmarkEnd w:id="0"/>
     </w:p>
     <w:p>
       <w:pPr>
@@ -2535,7 +2674,15 @@
           <w:rFonts w:hint="cs"/>
           <w:rtl/>
         </w:rPr>
-        <w:t xml:space="preserve"> והערכים השמורים במערכת מתעדכנים. </w:t>
+        <w:t xml:space="preserve"> והערכים השמורים במערכת </w:t>
+      </w:r>
+      <w:r>
+        <w:rPr>
+          <w:rFonts w:hint="cs"/>
+          <w:rtl/>
+        </w:rPr>
+        <w:lastRenderedPageBreak/>
+        <w:t xml:space="preserve">מתעדכנים. </w:t>
       </w:r>
       <w:r>
         <w:rPr>
@@ -3240,16 +3387,7 @@
           <w:rFonts w:hint="cs"/>
           <w:rtl/>
         </w:rPr>
-        <w:t>ה תוצג ב</w:t>
-      </w:r>
-      <w:bookmarkStart w:id="0" w:name="_GoBack"/>
-      <w:bookmarkEnd w:id="0"/>
-      <w:r>
-        <w:rPr>
-          <w:rFonts w:hint="cs"/>
-          <w:rtl/>
-        </w:rPr>
-        <w:t>פנל הימיני</w:t>
+        <w:t>ה תוצג בפנל הימיני</w:t>
       </w:r>
       <w:r>
         <w:rPr>
@@ -3261,7 +3399,6 @@
         <w:rPr>
           <w:rtl/>
         </w:rPr>
-        <w:lastRenderedPageBreak/>
         <w:br/>
       </w:r>
       <w:r>
@@ -3278,8 +3415,8 @@
       </w:r>
     </w:p>
     <w:sectPr>
-      <w:headerReference w:type="default" r:id="rId9"/>
-      <w:footerReference w:type="default" r:id="rId10"/>
+      <w:headerReference w:type="default" r:id="rId11"/>
+      <w:footerReference w:type="default" r:id="rId12"/>
       <w:pgSz w:w="11906" w:h="16838"/>
       <w:pgMar w:top="825" w:right="1800" w:bottom="426" w:left="1800" w:header="142" w:footer="271" w:gutter="0"/>
       <w:cols w:space="708"/>

</xml_diff>

<commit_message>
finished class diagrams and changing public in them to private
add class diagram
</commit_message>
<xml_diff>
--- a/ex02/A15 Ex02 ShacharLangbeheim 066679580 KerenorBerkers 043464072.docx
+++ b/ex02/A15 Ex02 ShacharLangbeheim 066679580 KerenorBerkers 043464072.docx
@@ -5,6 +5,9 @@
     <w:p>
       <w:pPr>
         <w:pStyle w:val="3"/>
+        <w:rPr>
+          <w:rFonts w:hint="cs"/>
+        </w:rPr>
       </w:pPr>
     </w:p>
     <w:p>
@@ -627,48 +630,76 @@
       <w:pPr>
         <w:spacing w:after="0" w:line="240" w:lineRule="auto"/>
         <w:ind w:right="720"/>
-      </w:pPr>
-      <w:r>
-        <w:rPr>
-          <w:rtl/>
-        </w:rPr>
-        <w:t>[</w:t>
-      </w:r>
-      <w:r>
-        <w:t>class diagram</w:t>
-      </w:r>
-      <w:r>
-        <w:rPr>
-          <w:rtl/>
-        </w:rPr>
-        <w:t xml:space="preserve"> שמתארת את המחלקות שלכם שמעורבות בתבנית (תיאור מלא שכולל </w:t>
-      </w:r>
-      <w:r>
-        <w:t>Properties</w:t>
-      </w:r>
-      <w:r>
-        <w:rPr>
-          <w:rtl/>
-        </w:rPr>
-        <w:t xml:space="preserve"> ו- </w:t>
-      </w:r>
-      <w:r>
-        <w:t>Methods</w:t>
-      </w:r>
-      <w:r>
-        <w:rPr>
-          <w:rtl/>
-        </w:rPr>
-        <w:t>) והיחסים ביניהם (תאור מלא עבור כל יחס כפי שלמדנו בכיתה). עבור כל מחלקה שלכם, כיתבו מי המקבילה שלה (אם יש כזו) בתבנית (</w:t>
-      </w:r>
-      <w:r>
-        <w:t>Pattern</w:t>
-      </w:r>
-      <w:r>
-        <w:rPr>
-          <w:rtl/>
-        </w:rPr>
-        <w:t>) שבחרתם</w:t>
+        <w:rPr>
+          <w:rFonts w:hint="cs"/>
+          <w:rtl/>
+        </w:rPr>
+      </w:pPr>
+      <w:r>
+        <w:rPr>
+          <w:noProof/>
+        </w:rPr>
+        <w:drawing>
+          <wp:inline distT="0" distB="0" distL="0" distR="0">
+            <wp:extent cx="5257800" cy="1104900"/>
+            <wp:effectExtent l="0" t="0" r="0" b="0"/>
+            <wp:docPr id="15" name="תמונה 15"/>
+            <wp:cNvGraphicFramePr>
+              <a:graphicFrameLocks xmlns:a="http://schemas.openxmlformats.org/drawingml/2006/main" noChangeAspect="1"/>
+            </wp:cNvGraphicFramePr>
+            <a:graphic xmlns:a="http://schemas.openxmlformats.org/drawingml/2006/main">
+              <a:graphicData uri="http://schemas.openxmlformats.org/drawingml/2006/picture">
+                <pic:pic xmlns:pic="http://schemas.openxmlformats.org/drawingml/2006/picture">
+                  <pic:nvPicPr>
+                    <pic:cNvPr id="0" name="Picture 5"/>
+                    <pic:cNvPicPr>
+                      <a:picLocks noChangeAspect="1" noChangeArrowheads="1"/>
+                    </pic:cNvPicPr>
+                  </pic:nvPicPr>
+                  <pic:blipFill>
+                    <a:blip r:embed="rId7" cstate="print">
+                      <a:extLst>
+                        <a:ext uri="{28A0092B-C50C-407E-A947-70E740481C1C}">
+                          <a14:useLocalDpi xmlns:a14="http://schemas.microsoft.com/office/drawing/2010/main" val="0"/>
+                        </a:ext>
+                      </a:extLst>
+                    </a:blip>
+                    <a:srcRect/>
+                    <a:stretch>
+                      <a:fillRect/>
+                    </a:stretch>
+                  </pic:blipFill>
+                  <pic:spPr bwMode="auto">
+                    <a:xfrm>
+                      <a:off x="0" y="0"/>
+                      <a:ext cx="5257800" cy="1104900"/>
+                    </a:xfrm>
+                    <a:prstGeom prst="rect">
+                      <a:avLst/>
+                    </a:prstGeom>
+                    <a:noFill/>
+                    <a:ln>
+                      <a:noFill/>
+                    </a:ln>
+                  </pic:spPr>
+                </pic:pic>
+              </a:graphicData>
+            </a:graphic>
+          </wp:inline>
+        </w:drawing>
+      </w:r>
+      <w:r>
+        <w:br/>
+      </w:r>
+      <w:r>
+        <w:rPr>
+          <w:rFonts w:hint="cs"/>
+          <w:rtl/>
+        </w:rPr>
+        <w:t xml:space="preserve">יש קובץ מצורף </w:t>
+      </w:r>
+      <w:r>
+        <w:t>CompositeClassDiagram.jpg</w:t>
       </w:r>
     </w:p>
     <w:p>
@@ -778,6 +809,7 @@
         <w:rPr>
           <w:rtl/>
         </w:rPr>
+        <w:lastRenderedPageBreak/>
         <w:t>אופן המימוש:</w:t>
       </w:r>
     </w:p>
@@ -857,7 +889,6 @@
         <w:rPr>
           <w:rtl/>
         </w:rPr>
-        <w:lastRenderedPageBreak/>
         <w:br/>
       </w:r>
     </w:p>
@@ -903,7 +934,7 @@
                     </pic:cNvPicPr>
                   </pic:nvPicPr>
                   <pic:blipFill>
-                    <a:blip r:embed="rId7">
+                    <a:blip r:embed="rId8">
                       <a:extLst>
                         <a:ext uri="{28A0092B-C50C-407E-A947-70E740481C1C}">
                           <a14:useLocalDpi xmlns:a14="http://schemas.microsoft.com/office/drawing/2010/main" val="0"/>
@@ -985,7 +1016,7 @@
                     </pic:cNvPicPr>
                   </pic:nvPicPr>
                   <pic:blipFill>
-                    <a:blip r:embed="rId8" cstate="print">
+                    <a:blip r:embed="rId9" cstate="print">
                       <a:extLst>
                         <a:ext uri="{28A0092B-C50C-407E-A947-70E740481C1C}">
                           <a14:useLocalDpi xmlns:a14="http://schemas.microsoft.com/office/drawing/2010/main" val="0"/>
@@ -1368,6 +1399,10 @@
       <w:pPr>
         <w:spacing w:after="0" w:line="240" w:lineRule="auto"/>
         <w:ind w:right="720"/>
+        <w:rPr>
+          <w:rFonts w:hint="cs"/>
+          <w:rtl/>
+        </w:rPr>
       </w:pPr>
       <w:r>
         <w:rPr>
@@ -1386,7 +1421,7 @@
           <w:noProof/>
         </w:rPr>
         <w:drawing>
-          <wp:inline distT="0" distB="0" distL="0" distR="0">
+          <wp:inline distT="0" distB="0" distL="0" distR="0" wp14:anchorId="272FD2E7" wp14:editId="70BABE75">
             <wp:extent cx="5305425" cy="2009775"/>
             <wp:effectExtent l="0" t="0" r="9525" b="9525"/>
             <wp:docPr id="9" name="תמונה 9"/>
@@ -1403,7 +1438,7 @@
                     </pic:cNvPicPr>
                   </pic:nvPicPr>
                   <pic:blipFill>
-                    <a:blip r:embed="rId9">
+                    <a:blip r:embed="rId10">
                       <a:extLst>
                         <a:ext uri="{28A0092B-C50C-407E-A947-70E740481C1C}">
                           <a14:useLocalDpi xmlns:a14="http://schemas.microsoft.com/office/drawing/2010/main" val="0"/>
@@ -1452,7 +1487,7 @@
           <w:noProof/>
         </w:rPr>
         <w:drawing>
-          <wp:inline distT="0" distB="0" distL="0" distR="0">
+          <wp:inline distT="0" distB="0" distL="0" distR="0" wp14:anchorId="472986D7" wp14:editId="1F26B528">
             <wp:extent cx="5257800" cy="1724025"/>
             <wp:effectExtent l="0" t="0" r="0" b="9525"/>
             <wp:docPr id="6" name="תמונה 6"/>
@@ -1469,7 +1504,7 @@
                     </pic:cNvPicPr>
                   </pic:nvPicPr>
                   <pic:blipFill>
-                    <a:blip r:embed="rId10">
+                    <a:blip r:embed="rId11">
                       <a:extLst>
                         <a:ext uri="{28A0092B-C50C-407E-A947-70E740481C1C}">
                           <a14:useLocalDpi xmlns:a14="http://schemas.microsoft.com/office/drawing/2010/main" val="0"/>
@@ -1500,15 +1535,40 @@
           </wp:inline>
         </w:drawing>
       </w:r>
-    </w:p>
-    <w:p>
-      <w:pPr>
-        <w:spacing w:after="0" w:line="240" w:lineRule="auto"/>
-        <w:ind w:right="720"/>
-        <w:rPr>
-          <w:rtl/>
-        </w:rPr>
-      </w:pPr>
+      <w:r>
+        <w:rPr>
+          <w:rtl/>
+        </w:rPr>
+        <w:br/>
+      </w:r>
+      <w:r>
+        <w:rPr>
+          <w:rFonts w:hint="cs"/>
+          <w:rtl/>
+        </w:rPr>
+        <w:t xml:space="preserve">יש קבצים מצורפים: </w:t>
+      </w:r>
+      <w:r>
+        <w:rPr>
+          <w:rtl/>
+        </w:rPr>
+        <w:br/>
+      </w:r>
+      <w:r>
+        <w:t>FactoryMethodSequenceDiagram.jpg</w:t>
+      </w:r>
+      <w:r>
+        <w:rPr>
+          <w:rFonts w:hint="cs"/>
+          <w:rtl/>
+        </w:rPr>
+        <w:t xml:space="preserve">, </w:t>
+      </w:r>
+      <w:r>
+        <w:t>FactoryMethodFullSequenceDiagram.jpg</w:t>
+      </w:r>
+      <w:bookmarkStart w:id="0" w:name="_GoBack"/>
+      <w:bookmarkEnd w:id="0"/>
     </w:p>
     <w:p>
       <w:pPr>
@@ -1532,55 +1592,90 @@
       </w:r>
     </w:p>
     <w:p>
-      <w:r>
-        <w:rPr>
-          <w:rtl/>
-        </w:rPr>
-        <w:t>[</w:t>
-      </w:r>
-      <w:r>
-        <w:t>class diagram</w:t>
-      </w:r>
-      <w:r>
-        <w:rPr>
-          <w:rtl/>
-        </w:rPr>
-        <w:t xml:space="preserve"> שמתארת את המחלקות שלכם שמעורבות בתבנית (תיאור מלא שכולל </w:t>
-      </w:r>
-      <w:r>
-        <w:t>Properties</w:t>
-      </w:r>
-      <w:r>
-        <w:rPr>
-          <w:rtl/>
-        </w:rPr>
-        <w:t xml:space="preserve"> ו- </w:t>
-      </w:r>
-      <w:r>
-        <w:t>Methods</w:t>
-      </w:r>
-      <w:r>
-        <w:rPr>
-          <w:rtl/>
-        </w:rPr>
-        <w:t>) והיחסים ביניהם (תאור מלא עבור כל יחס כפי שלמדנו בכיתה). עבור כל מחלקה שלכם, כיתבו מי המקבילה שלה (אם יש כזו) בתבנית (</w:t>
-      </w:r>
-      <w:r>
-        <w:t>Pattern</w:t>
-      </w:r>
-      <w:r>
-        <w:rPr>
-          <w:rtl/>
-        </w:rPr>
-        <w:t>) שבחרתם</w:t>
-      </w:r>
-    </w:p>
-    <w:p>
-      <w:pPr>
-        <w:rPr>
-          <w:rtl/>
-        </w:rPr>
-      </w:pPr>
+      <w:pPr>
+        <w:rPr>
+          <w:rFonts w:hint="cs"/>
+          <w:rtl/>
+        </w:rPr>
+      </w:pPr>
+      <w:r>
+        <w:rPr>
+          <w:noProof/>
+        </w:rPr>
+        <w:drawing>
+          <wp:inline distT="0" distB="0" distL="0" distR="0">
+            <wp:extent cx="5267325" cy="1190625"/>
+            <wp:effectExtent l="0" t="0" r="9525" b="9525"/>
+            <wp:docPr id="14" name="תמונה 14"/>
+            <wp:cNvGraphicFramePr>
+              <a:graphicFrameLocks xmlns:a="http://schemas.openxmlformats.org/drawingml/2006/main" noChangeAspect="1"/>
+            </wp:cNvGraphicFramePr>
+            <a:graphic xmlns:a="http://schemas.openxmlformats.org/drawingml/2006/main">
+              <a:graphicData uri="http://schemas.openxmlformats.org/drawingml/2006/picture">
+                <pic:pic xmlns:pic="http://schemas.openxmlformats.org/drawingml/2006/picture">
+                  <pic:nvPicPr>
+                    <pic:cNvPr id="0" name="Picture 4"/>
+                    <pic:cNvPicPr>
+                      <a:picLocks noChangeAspect="1" noChangeArrowheads="1"/>
+                    </pic:cNvPicPr>
+                  </pic:nvPicPr>
+                  <pic:blipFill>
+                    <a:blip r:embed="rId12" cstate="print">
+                      <a:extLst>
+                        <a:ext uri="{28A0092B-C50C-407E-A947-70E740481C1C}">
+                          <a14:useLocalDpi xmlns:a14="http://schemas.microsoft.com/office/drawing/2010/main" val="0"/>
+                        </a:ext>
+                      </a:extLst>
+                    </a:blip>
+                    <a:srcRect/>
+                    <a:stretch>
+                      <a:fillRect/>
+                    </a:stretch>
+                  </pic:blipFill>
+                  <pic:spPr bwMode="auto">
+                    <a:xfrm>
+                      <a:off x="0" y="0"/>
+                      <a:ext cx="5267325" cy="1190625"/>
+                    </a:xfrm>
+                    <a:prstGeom prst="rect">
+                      <a:avLst/>
+                    </a:prstGeom>
+                    <a:noFill/>
+                    <a:ln>
+                      <a:noFill/>
+                    </a:ln>
+                  </pic:spPr>
+                </pic:pic>
+              </a:graphicData>
+            </a:graphic>
+          </wp:inline>
+        </w:drawing>
+      </w:r>
+      <w:r>
+        <w:rPr>
+          <w:rtl/>
+        </w:rPr>
+        <w:br/>
+      </w:r>
+      <w:r>
+        <w:rPr>
+          <w:rFonts w:hint="cs"/>
+          <w:rtl/>
+        </w:rPr>
+        <w:t>יש קובץ מצורף בשם  :</w:t>
+      </w:r>
+      <w:r>
+        <w:rPr>
+          <w:rtl/>
+        </w:rPr>
+        <w:br/>
+      </w:r>
+      <w:r>
+        <w:rPr>
+          <w:rFonts w:ascii="Calibri" w:hAnsi="Calibri" w:cs="Calibri"/>
+        </w:rPr>
+        <w:t>FactoryMethodClassDiagram.jpg</w:t>
+      </w:r>
     </w:p>
     <w:p>
       <w:pPr>
@@ -1593,6 +1688,7 @@
           <w:rStyle w:val="30"/>
           <w:rtl/>
         </w:rPr>
+        <w:lastRenderedPageBreak/>
         <w:t>עבודה אסינכרונית</w:t>
       </w:r>
       <w:r>
@@ -1621,14 +1717,7 @@
         <w:rPr>
           <w:rtl/>
         </w:rPr>
-        <w:t xml:space="preserve">) נעשות באופן אסינכרוני, על מנת לא לעצור את ממשק המשתמש בזמן שהקריאה נשלחת לפייסבוק והערכים השמורים במערכת </w:t>
-      </w:r>
-      <w:r>
-        <w:rPr>
-          <w:rtl/>
-        </w:rPr>
-        <w:lastRenderedPageBreak/>
-        <w:t>מתעדכנים. את הקריאות מימשנו בעזרת עטיפת הפונקציות הקודמות ב-</w:t>
+        <w:t>) נעשות באופן אסינכרוני, על מנת לא לעצור את ממשק המשתמש בזמן שהקריאה נשלחת לפייסבוק והערכים השמורים במערכת מתעדכנים. את הקריאות מימשנו בעזרת עטיפת הפונקציות הקודמות ב-</w:t>
       </w:r>
       <w:r>
         <w:t>Task</w:t>
@@ -2052,12 +2141,10 @@
           <w:rtl/>
         </w:rPr>
       </w:pPr>
-      <w:bookmarkStart w:id="0" w:name="_GoBack"/>
-      <w:bookmarkEnd w:id="0"/>
     </w:p>
     <w:sectPr>
-      <w:headerReference w:type="default" r:id="rId11"/>
-      <w:footerReference w:type="default" r:id="rId12"/>
+      <w:headerReference w:type="default" r:id="rId13"/>
+      <w:footerReference w:type="default" r:id="rId14"/>
       <w:pgSz w:w="11906" w:h="16838"/>
       <w:pgMar w:top="825" w:right="1800" w:bottom="426" w:left="1800" w:header="142" w:footer="271" w:gutter="0"/>
       <w:cols w:space="708"/>
@@ -2209,7 +2296,7 @@
                                     <w:rtl/>
                                     <w:lang w:val="he-IL"/>
                                   </w:rPr>
-                                  <w:t>3</w:t>
+                                  <w:t>4</w:t>
                                 </w:r>
                                 <w:r>
                                   <w:rPr>
@@ -2358,7 +2445,7 @@
                               <w:rtl/>
                               <w:lang w:val="he-IL"/>
                             </w:rPr>
-                            <w:t>3</w:t>
+                            <w:t>4</w:t>
                           </w:r>
                           <w:r>
                             <w:rPr>
@@ -2810,15 +2897,6 @@
   </w:num>
   <w:num w:numId="2">
     <w:abstractNumId w:val="0"/>
-    <w:lvlOverride w:ilvl="0"/>
-    <w:lvlOverride w:ilvl="1"/>
-    <w:lvlOverride w:ilvl="2"/>
-    <w:lvlOverride w:ilvl="3"/>
-    <w:lvlOverride w:ilvl="4"/>
-    <w:lvlOverride w:ilvl="5"/>
-    <w:lvlOverride w:ilvl="6"/>
-    <w:lvlOverride w:ilvl="7"/>
-    <w:lvlOverride w:ilvl="8"/>
   </w:num>
 </w:numbering>
 </file>

</xml_diff>

<commit_message>
updated the document, too.
</commit_message>
<xml_diff>
--- a/ex02/A15 Ex02 ShacharLangbeheim 066679580 KerenorBerkers 043464072.docx
+++ b/ex02/A15 Ex02 ShacharLangbeheim 066679580 KerenorBerkers 043464072.docx
@@ -4,7 +4,7 @@
   <w:body>
     <w:p>
       <w:pPr>
-        <w:pStyle w:val="3"/>
+        <w:pStyle w:val="Heading3"/>
         <w:rPr>
           <w:b w:val="0"/>
           <w:bCs w:val="0"/>
@@ -40,35 +40,7 @@
         <w:rPr>
           <w:rtl/>
         </w:rPr>
-        <w:t xml:space="preserve">בדיקה אלו אנשים מתעניינים </w:t>
-      </w:r>
-      <w:proofErr w:type="spellStart"/>
-      <w:r>
-        <w:rPr>
-          <w:rtl/>
-        </w:rPr>
-        <w:t>בפוסטים</w:t>
-      </w:r>
-      <w:proofErr w:type="spellEnd"/>
-      <w:r>
-        <w:rPr>
-          <w:rtl/>
-        </w:rPr>
-        <w:t xml:space="preserve"> (סטטוסים וכו') </w:t>
-      </w:r>
-      <w:proofErr w:type="spellStart"/>
-      <w:r>
-        <w:rPr>
-          <w:rtl/>
-        </w:rPr>
-        <w:t>שהיוזר</w:t>
-      </w:r>
-      <w:proofErr w:type="spellEnd"/>
-      <w:r>
-        <w:rPr>
-          <w:rtl/>
-        </w:rPr>
-        <w:t xml:space="preserve"> מפרסם בפרק זמן ספציפי.  </w:t>
+        <w:t xml:space="preserve">בדיקה אלו אנשים מתעניינים בפוסטים (סטטוסים וכו') שהיוזר מפרסם בפרק זמן ספציפי.  </w:t>
       </w:r>
       <w:r>
         <w:rPr>
@@ -84,21 +56,7 @@
         <w:rPr>
           <w:rtl/>
         </w:rPr>
-        <w:t xml:space="preserve">) </w:t>
-      </w:r>
-      <w:proofErr w:type="spellStart"/>
-      <w:r>
-        <w:rPr>
-          <w:rtl/>
-        </w:rPr>
-        <w:t>לפוסטים</w:t>
-      </w:r>
-      <w:proofErr w:type="spellEnd"/>
-      <w:r>
-        <w:rPr>
-          <w:rtl/>
-        </w:rPr>
-        <w:t>.</w:t>
+        <w:t>) לפוסטים.</w:t>
       </w:r>
       <w:r>
         <w:rPr>
@@ -126,33 +84,11 @@
         <w:spacing w:after="0" w:line="240" w:lineRule="auto"/>
         <w:ind w:right="-426"/>
       </w:pPr>
-      <w:proofErr w:type="spellStart"/>
-      <w:r>
-        <w:rPr>
-          <w:rtl/>
-        </w:rPr>
-        <w:t>פילטור</w:t>
-      </w:r>
-      <w:proofErr w:type="spellEnd"/>
-      <w:r>
-        <w:rPr>
-          <w:rtl/>
-        </w:rPr>
-        <w:t xml:space="preserve"> חברים ומיילים ע"י פילטרים </w:t>
-      </w:r>
-      <w:proofErr w:type="spellStart"/>
-      <w:r>
-        <w:rPr>
-          <w:rtl/>
-        </w:rPr>
-        <w:t>מקונפגים</w:t>
-      </w:r>
-      <w:proofErr w:type="spellEnd"/>
-      <w:r>
-        <w:rPr>
-          <w:rtl/>
-        </w:rPr>
-        <w:t xml:space="preserve"> מראש.</w:t>
+      <w:r>
+        <w:rPr>
+          <w:rtl/>
+        </w:rPr>
+        <w:t>פילטור חברים ומיילים ע"י פילטרים מקונפגים מראש.</w:t>
       </w:r>
       <w:r>
         <w:rPr>
@@ -189,21 +125,7 @@
         <w:rPr>
           <w:rtl/>
         </w:rPr>
-        <w:t xml:space="preserve"> </w:t>
-      </w:r>
-      <w:proofErr w:type="spellStart"/>
-      <w:r>
-        <w:rPr>
-          <w:rtl/>
-        </w:rPr>
-        <w:t>באפלקיציה</w:t>
-      </w:r>
-      <w:proofErr w:type="spellEnd"/>
-      <w:r>
-        <w:rPr>
-          <w:rtl/>
-        </w:rPr>
-        <w:t>.</w:t>
+        <w:t xml:space="preserve"> באפלקיציה.</w:t>
       </w:r>
       <w:r>
         <w:rPr>
@@ -240,7 +162,7 @@
     </w:p>
     <w:p>
       <w:pPr>
-        <w:pStyle w:val="3"/>
+        <w:pStyle w:val="Heading3"/>
       </w:pPr>
       <w:r>
         <w:rPr>
@@ -287,21 +209,7 @@
         <w:rPr>
           <w:rtl/>
         </w:rPr>
-        <w:t xml:space="preserve">במערכת ישנם פילטרים בסיסיים שבודקים קיום תנאי אחד ספציפי על קבוצת </w:t>
-      </w:r>
-      <w:proofErr w:type="spellStart"/>
-      <w:r>
-        <w:rPr>
-          <w:rtl/>
-        </w:rPr>
-        <w:t>יוזרים</w:t>
-      </w:r>
-      <w:proofErr w:type="spellEnd"/>
-      <w:r>
-        <w:rPr>
-          <w:rtl/>
-        </w:rPr>
-        <w:t>/חברים,</w:t>
+        <w:t>במערכת ישנם פילטרים בסיסיים שבודקים קיום תנאי אחד ספציפי על קבוצת יוזרים/חברים,</w:t>
       </w:r>
       <w:r>
         <w:rPr>
@@ -315,70 +223,14 @@
           <w:rtl/>
         </w:rPr>
         <w:br/>
-        <w:t xml:space="preserve">אופן השימוש של </w:t>
-      </w:r>
-      <w:proofErr w:type="spellStart"/>
-      <w:r>
-        <w:rPr>
-          <w:rtl/>
-        </w:rPr>
-        <w:t>הקלינט</w:t>
-      </w:r>
-      <w:proofErr w:type="spellEnd"/>
-      <w:r>
-        <w:rPr>
-          <w:rtl/>
-        </w:rPr>
-        <w:t xml:space="preserve"> בפילטר בסיסי ופילטר המורכב ממספר פילטרים הינו זהה, </w:t>
-      </w:r>
-      <w:r>
-        <w:rPr>
-          <w:rtl/>
-        </w:rPr>
-        <w:br/>
-        <w:t xml:space="preserve">בכולם הוא נותן קבוצת </w:t>
-      </w:r>
-      <w:proofErr w:type="spellStart"/>
-      <w:r>
-        <w:rPr>
-          <w:rtl/>
-        </w:rPr>
-        <w:t>יוזרים</w:t>
-      </w:r>
-      <w:proofErr w:type="spellEnd"/>
-      <w:r>
-        <w:rPr>
-          <w:rtl/>
-        </w:rPr>
-        <w:t xml:space="preserve"> ומקבל קבוצה </w:t>
-      </w:r>
-      <w:proofErr w:type="spellStart"/>
-      <w:r>
-        <w:rPr>
-          <w:rtl/>
-        </w:rPr>
-        <w:t>מפולטרת</w:t>
-      </w:r>
-      <w:proofErr w:type="spellEnd"/>
-      <w:r>
-        <w:rPr>
-          <w:rtl/>
-        </w:rPr>
-        <w:t xml:space="preserve"> ואין זה מעניין אם </w:t>
-      </w:r>
-      <w:proofErr w:type="spellStart"/>
-      <w:r>
-        <w:rPr>
-          <w:rtl/>
-        </w:rPr>
-        <w:t>הפילטור</w:t>
-      </w:r>
-      <w:proofErr w:type="spellEnd"/>
-      <w:r>
-        <w:rPr>
-          <w:rtl/>
-        </w:rPr>
-        <w:t xml:space="preserve"> נעשה ע"י קבוצת פילטרים או פילטר בסיסי.</w:t>
+        <w:t xml:space="preserve">אופן השימוש של הקלינט בפילטר בסיסי ופילטר המורכב ממספר פילטרים הינו זהה, </w:t>
+      </w:r>
+      <w:r>
+        <w:rPr>
+          <w:rtl/>
+        </w:rPr>
+        <w:br/>
+        <w:t>בכולם הוא נותן קבוצת יוזרים ומקבל קבוצה מפולטרת ואין זה מעניין אם הפילטור נעשה ע"י קבוצת פילטרים או פילטר בסיסי.</w:t>
       </w:r>
       <w:r>
         <w:rPr>
@@ -494,23 +346,7 @@
           <w:rFonts w:cs="Arial" w:hint="cs"/>
           <w:rtl/>
         </w:rPr>
-        <w:t xml:space="preserve">אשר </w:t>
-      </w:r>
-      <w:proofErr w:type="spellStart"/>
-      <w:r>
-        <w:rPr>
-          <w:rFonts w:cs="Arial" w:hint="cs"/>
-          <w:rtl/>
-        </w:rPr>
-        <w:t>ממשת</w:t>
-      </w:r>
-      <w:proofErr w:type="spellEnd"/>
-      <w:r>
-        <w:rPr>
-          <w:rFonts w:cs="Arial" w:hint="cs"/>
-          <w:rtl/>
-        </w:rPr>
-        <w:t xml:space="preserve"> את </w:t>
+        <w:t xml:space="preserve">אשר ממשת את </w:t>
       </w:r>
       <w:proofErr w:type="spellStart"/>
       <w:r>
@@ -959,7 +795,7 @@
     </w:p>
     <w:p>
       <w:pPr>
-        <w:pStyle w:val="3"/>
+        <w:pStyle w:val="Heading3"/>
       </w:pPr>
       <w:r>
         <w:rPr>
@@ -1016,154 +852,14 @@
         <w:rPr>
           <w:rtl/>
         </w:rPr>
-        <w:t xml:space="preserve"> יש </w:t>
-      </w:r>
-      <w:proofErr w:type="spellStart"/>
-      <w:r>
-        <w:rPr>
-          <w:rtl/>
-        </w:rPr>
-        <w:t>יוזר</w:t>
-      </w:r>
-      <w:proofErr w:type="spellEnd"/>
-      <w:r>
-        <w:rPr>
-          <w:rtl/>
-        </w:rPr>
-        <w:t xml:space="preserve"> אחד שמחובר. נרצה שכל הרכיבים יפנו באופן יזום </w:t>
-      </w:r>
-      <w:proofErr w:type="spellStart"/>
-      <w:r>
-        <w:rPr>
-          <w:rtl/>
-        </w:rPr>
-        <w:t>לאינסטנס</w:t>
-      </w:r>
-      <w:proofErr w:type="spellEnd"/>
-      <w:r>
-        <w:rPr>
-          <w:rtl/>
-        </w:rPr>
-        <w:t xml:space="preserve"> של </w:t>
-      </w:r>
-      <w:proofErr w:type="spellStart"/>
-      <w:r>
-        <w:rPr>
-          <w:rtl/>
-        </w:rPr>
-        <w:t>היוזר</w:t>
-      </w:r>
-      <w:proofErr w:type="spellEnd"/>
-      <w:r>
-        <w:rPr>
-          <w:rtl/>
-        </w:rPr>
-        <w:t xml:space="preserve"> הזה במערכת, שכן כל עדכון שיעשה </w:t>
-      </w:r>
-      <w:proofErr w:type="spellStart"/>
-      <w:r>
-        <w:rPr>
-          <w:rtl/>
-        </w:rPr>
-        <w:t>ביוזר</w:t>
-      </w:r>
-      <w:proofErr w:type="spellEnd"/>
-      <w:r>
-        <w:rPr>
-          <w:rtl/>
-        </w:rPr>
-        <w:t xml:space="preserve"> (כגון רשימת </w:t>
-      </w:r>
-      <w:proofErr w:type="spellStart"/>
-      <w:r>
-        <w:rPr>
-          <w:rtl/>
-        </w:rPr>
-        <w:t>פוסטים</w:t>
-      </w:r>
-      <w:proofErr w:type="spellEnd"/>
-      <w:r>
-        <w:rPr>
-          <w:rtl/>
-        </w:rPr>
-        <w:t xml:space="preserve">/ רשימת חברים) יצטרך </w:t>
-      </w:r>
-      <w:proofErr w:type="spellStart"/>
-      <w:r>
-        <w:rPr>
-          <w:rtl/>
-        </w:rPr>
-        <w:t>להעשות</w:t>
-      </w:r>
-      <w:proofErr w:type="spellEnd"/>
-      <w:r>
-        <w:rPr>
-          <w:rtl/>
-        </w:rPr>
-        <w:t xml:space="preserve"> על </w:t>
-      </w:r>
-      <w:proofErr w:type="spellStart"/>
-      <w:r>
-        <w:rPr>
-          <w:rtl/>
-        </w:rPr>
-        <w:t>היוזר</w:t>
-      </w:r>
-      <w:proofErr w:type="spellEnd"/>
-      <w:r>
-        <w:rPr>
-          <w:rtl/>
-        </w:rPr>
-        <w:t xml:space="preserve"> הזה.</w:t>
-      </w:r>
-      <w:r>
-        <w:rPr>
-          <w:rtl/>
-        </w:rPr>
-        <w:br/>
-        <w:t xml:space="preserve">נרצה שהמידע של מי </w:t>
-      </w:r>
-      <w:proofErr w:type="spellStart"/>
-      <w:r>
-        <w:rPr>
-          <w:rtl/>
-        </w:rPr>
-        <w:t>היוזר</w:t>
-      </w:r>
-      <w:proofErr w:type="spellEnd"/>
-      <w:r>
-        <w:rPr>
-          <w:rtl/>
-        </w:rPr>
-        <w:t xml:space="preserve"> ופרטי </w:t>
-      </w:r>
-      <w:proofErr w:type="spellStart"/>
-      <w:r>
-        <w:rPr>
-          <w:rtl/>
-        </w:rPr>
-        <w:t>היוזר</w:t>
-      </w:r>
-      <w:proofErr w:type="spellEnd"/>
-      <w:r>
-        <w:rPr>
-          <w:rtl/>
-        </w:rPr>
-        <w:t xml:space="preserve"> יהיה מעודכן ומסונכרן בכל הרכיבים שצריכים לפנות </w:t>
-      </w:r>
-      <w:proofErr w:type="spellStart"/>
-      <w:r>
-        <w:rPr>
-          <w:rtl/>
-        </w:rPr>
-        <w:t>ליוזר</w:t>
-      </w:r>
-      <w:proofErr w:type="spellEnd"/>
-      <w:r>
-        <w:rPr>
-          <w:rtl/>
-        </w:rPr>
-        <w:t xml:space="preserve"> המחובר. </w:t>
+        <w:t xml:space="preserve"> יש יוזר אחד שמחובר. נרצה שכל הרכיבים יפנו באופן יזום לאינסטנס של היוזר הזה במערכת, שכן כל עדכון שיעשה ביוזר (כגון רשימת פוסטים/ רשימת חברים) יצטרך להעשות על היוזר הזה.</w:t>
+      </w:r>
+      <w:r>
+        <w:rPr>
+          <w:rtl/>
+        </w:rPr>
+        <w:br/>
+        <w:t xml:space="preserve">נרצה שהמידע של מי היוזר ופרטי היוזר יהיה מעודכן ומסונכרן בכל הרכיבים שצריכים לפנות ליוזר המחובר. </w:t>
       </w:r>
     </w:p>
     <w:p>
@@ -1297,10 +993,10 @@
           <w:noProof/>
         </w:rPr>
         <w:drawing>
-          <wp:inline distT="0" distB="0" distL="0" distR="0">
-            <wp:extent cx="5267325" cy="3695700"/>
-            <wp:effectExtent l="0" t="0" r="9525" b="0"/>
-            <wp:docPr id="11" name="תמונה 11"/>
+          <wp:inline distT="0" distB="0" distL="0" distR="0" wp14:anchorId="2C8B3BA1" wp14:editId="1FE458E1">
+            <wp:extent cx="5274310" cy="3926205"/>
+            <wp:effectExtent l="0" t="0" r="2540" b="0"/>
+            <wp:docPr id="8" name="Picture 8"/>
             <wp:cNvGraphicFramePr>
               <a:graphicFrameLocks xmlns:a="http://schemas.openxmlformats.org/drawingml/2006/main" noChangeAspect="1"/>
             </wp:cNvGraphicFramePr>
@@ -1308,36 +1004,23 @@
               <a:graphicData uri="http://schemas.openxmlformats.org/drawingml/2006/picture">
                 <pic:pic xmlns:pic="http://schemas.openxmlformats.org/drawingml/2006/picture">
                   <pic:nvPicPr>
-                    <pic:cNvPr id="0" name="Picture 26"/>
-                    <pic:cNvPicPr>
-                      <a:picLocks noChangeAspect="1" noChangeArrowheads="1"/>
-                    </pic:cNvPicPr>
+                    <pic:cNvPr id="1" name=""/>
+                    <pic:cNvPicPr/>
                   </pic:nvPicPr>
                   <pic:blipFill>
-                    <a:blip r:embed="rId9">
-                      <a:extLst>
-                        <a:ext uri="{28A0092B-C50C-407E-A947-70E740481C1C}">
-                          <a14:useLocalDpi xmlns:a14="http://schemas.microsoft.com/office/drawing/2010/main" val="0"/>
-                        </a:ext>
-                      </a:extLst>
-                    </a:blip>
-                    <a:srcRect/>
+                    <a:blip r:embed="rId9"/>
                     <a:stretch>
                       <a:fillRect/>
                     </a:stretch>
                   </pic:blipFill>
-                  <pic:spPr bwMode="auto">
+                  <pic:spPr>
                     <a:xfrm>
                       <a:off x="0" y="0"/>
-                      <a:ext cx="5267325" cy="3695700"/>
+                      <a:ext cx="5274310" cy="3926205"/>
                     </a:xfrm>
                     <a:prstGeom prst="rect">
                       <a:avLst/>
                     </a:prstGeom>
-                    <a:noFill/>
-                    <a:ln>
-                      <a:noFill/>
-                    </a:ln>
                   </pic:spPr>
                 </pic:pic>
               </a:graphicData>
@@ -1345,6 +1028,8 @@
           </wp:inline>
         </w:drawing>
       </w:r>
+      <w:bookmarkStart w:id="0" w:name="_GoBack"/>
+      <w:bookmarkEnd w:id="0"/>
     </w:p>
     <w:p>
       <w:pPr>
@@ -1372,6 +1057,7 @@
         <w:rPr>
           <w:noProof/>
         </w:rPr>
+        <w:lastRenderedPageBreak/>
         <w:drawing>
           <wp:inline distT="0" distB="0" distL="0" distR="0" wp14:anchorId="41C2F0A5" wp14:editId="6E96C7E6">
             <wp:extent cx="4867275" cy="2728491"/>
@@ -1431,13 +1117,11 @@
     </w:p>
     <w:p>
       <w:pPr>
-        <w:pStyle w:val="3"/>
-        <w:rPr>
-          <w:rtl/>
-        </w:rPr>
-      </w:pPr>
-      <w:bookmarkStart w:id="0" w:name="_GoBack"/>
-      <w:bookmarkEnd w:id="0"/>
+        <w:pStyle w:val="Heading3"/>
+        <w:rPr>
+          <w:rtl/>
+        </w:rPr>
+      </w:pPr>
       <w:r>
         <w:rPr>
           <w:b w:val="0"/>
@@ -1483,42 +1167,14 @@
         <w:rPr>
           <w:rtl/>
         </w:rPr>
-        <w:t xml:space="preserve">במערכת ישנה משפחה פולימורפית של מחלקות פילטרים. </w:t>
-      </w:r>
-      <w:proofErr w:type="spellStart"/>
-      <w:r>
-        <w:rPr>
-          <w:rtl/>
-        </w:rPr>
-        <w:t>הקלינט</w:t>
-      </w:r>
-      <w:proofErr w:type="spellEnd"/>
-      <w:r>
-        <w:rPr>
-          <w:rtl/>
-        </w:rPr>
-        <w:t xml:space="preserve"> יודע ערכי קונפיגורציה שקיבל ממשתמש המערכת, בסופו של דבר הוא משתמש בכל מחלקה מהמשפחה באותו האופן.</w:t>
-      </w:r>
-      <w:r>
-        <w:rPr>
-          <w:rtl/>
-        </w:rPr>
-        <w:br/>
-        <w:t xml:space="preserve">לכן נרצה את היצירה של המחלקות להוציא </w:t>
-      </w:r>
-      <w:proofErr w:type="spellStart"/>
-      <w:r>
-        <w:rPr>
-          <w:rtl/>
-        </w:rPr>
-        <w:t>מהקלינט</w:t>
-      </w:r>
-      <w:proofErr w:type="spellEnd"/>
-      <w:r>
-        <w:rPr>
-          <w:rtl/>
-        </w:rPr>
-        <w:t xml:space="preserve"> למחלקה נפרדת שמקבלת מידע ומחזירה מחלקה מתאימה.</w:t>
+        <w:t>במערכת ישנה משפחה פולימורפית של מחלקות פילטרים. הקלינט יודע ערכי קונפיגורציה שקיבל ממשתמש המערכת, בסופו של דבר הוא משתמש בכל מחלקה מהמשפחה באותו האופן.</w:t>
+      </w:r>
+      <w:r>
+        <w:rPr>
+          <w:rtl/>
+        </w:rPr>
+        <w:br/>
+        <w:t>לכן נרצה את היצירה של המחלקות להוציא מהקלינט למחלקה נפרדת שמקבלת מידע ומחזירה מחלקה מתאימה.</w:t>
       </w:r>
     </w:p>
     <w:p>
@@ -1529,19 +1185,11 @@
           <w:rtl/>
         </w:rPr>
       </w:pPr>
-      <w:proofErr w:type="spellStart"/>
-      <w:r>
-        <w:rPr>
-          <w:rtl/>
-        </w:rPr>
-        <w:t>הקלינט</w:t>
-      </w:r>
-      <w:proofErr w:type="spellEnd"/>
-      <w:r>
-        <w:rPr>
-          <w:rtl/>
-        </w:rPr>
-        <w:t xml:space="preserve"> לא צריך לדעת איזו מחלקה יוצרים, שכן השימוש זהה.</w:t>
+      <w:r>
+        <w:rPr>
+          <w:rtl/>
+        </w:rPr>
+        <w:t>הקלינט לא צריך לדעת איזו מחלקה יוצרים, שכן השימוש זהה.</w:t>
       </w:r>
       <w:r>
         <w:rPr>
@@ -1620,20 +1268,7 @@
           <w:rtl/>
         </w:rPr>
         <w:br/>
-      </w:r>
-      <w:proofErr w:type="spellStart"/>
-      <w:r>
-        <w:rPr>
-          <w:rtl/>
-        </w:rPr>
-        <w:t>הקלינט</w:t>
-      </w:r>
-      <w:proofErr w:type="spellEnd"/>
-      <w:r>
-        <w:rPr>
-          <w:rtl/>
-        </w:rPr>
-        <w:t xml:space="preserve"> הינו </w:t>
+        <w:t xml:space="preserve">הקלינט הינו </w:t>
       </w:r>
       <w:proofErr w:type="spellStart"/>
       <w:r>
@@ -1655,21 +1290,7 @@
         <w:rPr>
           <w:rtl/>
         </w:rPr>
-        <w:t xml:space="preserve"> שזהו </w:t>
-      </w:r>
-      <w:proofErr w:type="spellStart"/>
-      <w:r>
-        <w:rPr>
-          <w:rtl/>
-        </w:rPr>
-        <w:t>הפרודקט</w:t>
-      </w:r>
-      <w:proofErr w:type="spellEnd"/>
-      <w:r>
-        <w:rPr>
-          <w:rtl/>
-        </w:rPr>
-        <w:t xml:space="preserve"> האבסטרקטי של התבנית.</w:t>
+        <w:t xml:space="preserve"> שזהו הפרודקט האבסטרקטי של התבנית.</w:t>
       </w:r>
       <w:r>
         <w:rPr>
@@ -1790,79 +1411,35 @@
           <w:rFonts w:cs="Arial" w:hint="cs"/>
           <w:rtl/>
         </w:rPr>
-        <w:t xml:space="preserve">, את </w:t>
-      </w:r>
-      <w:proofErr w:type="spellStart"/>
+        <w:t xml:space="preserve">, את השניה יורשת המחלקה </w:t>
+      </w:r>
+      <w:proofErr w:type="spellStart"/>
+      <w:r>
+        <w:rPr>
+          <w:rFonts w:cs="Arial"/>
+        </w:rPr>
+        <w:t>AndFilter</w:t>
+      </w:r>
+      <w:proofErr w:type="spellEnd"/>
+      <w:r>
+        <w:rPr>
+          <w:rFonts w:cs="Arial"/>
+          <w:rtl/>
+        </w:rPr>
+        <w:t xml:space="preserve"> </w:t>
+      </w:r>
       <w:r>
         <w:rPr>
           <w:rFonts w:cs="Arial" w:hint="cs"/>
           <w:rtl/>
         </w:rPr>
-        <w:t>השניה</w:t>
-      </w:r>
-      <w:proofErr w:type="spellEnd"/>
-      <w:r>
-        <w:rPr>
-          <w:rFonts w:cs="Arial" w:hint="cs"/>
-          <w:rtl/>
-        </w:rPr>
-        <w:t xml:space="preserve"> יורשת המחלקה </w:t>
-      </w:r>
-      <w:proofErr w:type="spellStart"/>
-      <w:r>
-        <w:rPr>
-          <w:rFonts w:cs="Arial"/>
-        </w:rPr>
-        <w:t>AndFilter</w:t>
-      </w:r>
-      <w:proofErr w:type="spellEnd"/>
-      <w:r>
-        <w:rPr>
-          <w:rFonts w:cs="Arial"/>
-          <w:rtl/>
-        </w:rPr>
-        <w:t xml:space="preserve"> </w:t>
-      </w:r>
-      <w:r>
-        <w:rPr>
-          <w:rFonts w:cs="Arial" w:hint="cs"/>
-          <w:rtl/>
-        </w:rPr>
         <w:t>והן מהוות את</w:t>
       </w:r>
       <w:r>
         <w:rPr>
           <w:rtl/>
         </w:rPr>
-        <w:t xml:space="preserve"> </w:t>
-      </w:r>
-      <w:proofErr w:type="spellStart"/>
-      <w:r>
-        <w:rPr>
-          <w:rtl/>
-        </w:rPr>
-        <w:t>הפרודקטס</w:t>
-      </w:r>
-      <w:proofErr w:type="spellEnd"/>
-      <w:r>
-        <w:rPr>
-          <w:rtl/>
-        </w:rPr>
-        <w:t xml:space="preserve"> </w:t>
-      </w:r>
-      <w:proofErr w:type="spellStart"/>
-      <w:r>
-        <w:rPr>
-          <w:rtl/>
-        </w:rPr>
-        <w:t>הקונקרטים</w:t>
-      </w:r>
-      <w:proofErr w:type="spellEnd"/>
-      <w:r>
-        <w:rPr>
-          <w:rtl/>
-        </w:rPr>
-        <w:t xml:space="preserve">. </w:t>
+        <w:t xml:space="preserve"> הפרודקטס הקונקרטים. </w:t>
       </w:r>
     </w:p>
     <w:p>
@@ -1976,6 +1553,7 @@
         <w:rPr>
           <w:noProof/>
         </w:rPr>
+        <w:lastRenderedPageBreak/>
         <w:drawing>
           <wp:inline distT="0" distB="0" distL="0" distR="0" wp14:anchorId="472986D7" wp14:editId="1F26B528">
             <wp:extent cx="5257800" cy="1724025"/>
@@ -2172,10 +1750,9 @@
       </w:pPr>
       <w:r>
         <w:rPr>
-          <w:rStyle w:val="30"/>
-          <w:rtl/>
-        </w:rPr>
-        <w:lastRenderedPageBreak/>
+          <w:rStyle w:val="Heading3Char"/>
+          <w:rtl/>
+        </w:rPr>
         <w:t>עבודה אסינכרונית</w:t>
       </w:r>
       <w:r>
@@ -2195,21 +1772,7 @@
         <w:rPr>
           <w:rtl/>
         </w:rPr>
-        <w:t xml:space="preserve">הקריאות לפונקציות הבסיס של </w:t>
-      </w:r>
-      <w:proofErr w:type="spellStart"/>
-      <w:r>
-        <w:rPr>
-          <w:rtl/>
-        </w:rPr>
-        <w:t>פייסבוק</w:t>
-      </w:r>
-      <w:proofErr w:type="spellEnd"/>
-      <w:r>
-        <w:rPr>
-          <w:rtl/>
-        </w:rPr>
-        <w:t xml:space="preserve"> (</w:t>
+        <w:t>הקריאות לפונקציות הבסיס של פייסבוק (</w:t>
       </w:r>
       <w:r>
         <w:t>Like, Commit, Post</w:t>
@@ -2218,21 +1781,7 @@
         <w:rPr>
           <w:rtl/>
         </w:rPr>
-        <w:t xml:space="preserve">) נעשות באופן אסינכרוני, על מנת לא לעצור את ממשק המשתמש בזמן שהקריאה נשלחת </w:t>
-      </w:r>
-      <w:proofErr w:type="spellStart"/>
-      <w:r>
-        <w:rPr>
-          <w:rtl/>
-        </w:rPr>
-        <w:t>לפייסבוק</w:t>
-      </w:r>
-      <w:proofErr w:type="spellEnd"/>
-      <w:r>
-        <w:rPr>
-          <w:rtl/>
-        </w:rPr>
-        <w:t xml:space="preserve"> והערכים השמורים במערכת מתעדכנים. את הקריאות מימשנו בעזרת עטיפת הפונקציות הקודמות ב-</w:t>
+        <w:t>) נעשות באופן אסינכרוני, על מנת לא לעצור את ממשק המשתמש בזמן שהקריאה נשלחת לפייסבוק והערכים השמורים במערכת מתעדכנים. את הקריאות מימשנו בעזרת עטיפת הפונקציות הקודמות ב-</w:t>
       </w:r>
       <w:r>
         <w:t>Task</w:t>
@@ -2247,7 +1796,7 @@
     <w:p>
       <w:pPr>
         <w:rPr>
-          <w:rStyle w:val="30"/>
+          <w:rStyle w:val="Heading3Char"/>
           <w:rtl/>
         </w:rPr>
       </w:pPr>
@@ -2329,7 +1878,7 @@
       </w:r>
       <w:r>
         <w:rPr>
-          <w:rStyle w:val="30"/>
+          <w:rStyle w:val="Heading3Char"/>
           <w:b w:val="0"/>
           <w:bCs w:val="0"/>
           <w:rtl/>
@@ -2338,7 +1887,7 @@
       </w:r>
       <w:r>
         <w:rPr>
-          <w:rStyle w:val="30"/>
+          <w:rStyle w:val="Heading3Char"/>
           <w:b w:val="0"/>
           <w:bCs w:val="0"/>
         </w:rPr>
@@ -2346,7 +1895,7 @@
       </w:r>
       <w:r>
         <w:rPr>
-          <w:rStyle w:val="30"/>
+          <w:rStyle w:val="Heading3Char"/>
           <w:b w:val="0"/>
           <w:bCs w:val="0"/>
           <w:rtl/>
@@ -2355,7 +1904,7 @@
       </w:r>
       <w:r>
         <w:rPr>
-          <w:rStyle w:val="30"/>
+          <w:rStyle w:val="Heading3Char"/>
           <w:b w:val="0"/>
           <w:bCs w:val="0"/>
         </w:rPr>
@@ -2363,7 +1912,7 @@
       </w:r>
       <w:r>
         <w:rPr>
-          <w:rStyle w:val="30"/>
+          <w:rStyle w:val="Heading3Char"/>
           <w:b w:val="0"/>
           <w:bCs w:val="0"/>
           <w:rtl/>
@@ -2556,21 +2105,7 @@
           <w:rtl/>
         </w:rPr>
         <w:br/>
-        <w:t xml:space="preserve">השימוש </w:t>
-      </w:r>
-      <w:proofErr w:type="spellStart"/>
-      <w:r>
-        <w:rPr>
-          <w:rtl/>
-        </w:rPr>
-        <w:t>בביינדינג</w:t>
-      </w:r>
-      <w:proofErr w:type="spellEnd"/>
-      <w:r>
-        <w:rPr>
-          <w:rtl/>
-        </w:rPr>
-        <w:t xml:space="preserve"> של אובייקט </w:t>
+        <w:t xml:space="preserve">השימוש בביינדינג של אובייקט </w:t>
       </w:r>
       <w:proofErr w:type="spellStart"/>
       <w:r>
@@ -2641,21 +2176,7 @@
           <w:rtl/>
         </w:rPr>
         <w:br/>
-        <w:t xml:space="preserve">השימוש </w:t>
-      </w:r>
-      <w:proofErr w:type="spellStart"/>
-      <w:r>
-        <w:rPr>
-          <w:rtl/>
-        </w:rPr>
-        <w:t>בביינדינג</w:t>
-      </w:r>
-      <w:proofErr w:type="spellEnd"/>
-      <w:r>
-        <w:rPr>
-          <w:rtl/>
-        </w:rPr>
-        <w:t xml:space="preserve"> של אובייקט </w:t>
+        <w:t xml:space="preserve">השימוש בביינדינג של אובייקט </w:t>
       </w:r>
       <w:proofErr w:type="spellStart"/>
       <w:r>
@@ -2681,23 +2202,7 @@
           <w:rtl/>
         </w:rPr>
         <w:br/>
-        <w:t xml:space="preserve">השימוש </w:t>
-      </w:r>
-      <w:proofErr w:type="spellStart"/>
-      <w:r>
-        <w:rPr>
-          <w:rFonts w:hint="cs"/>
-          <w:rtl/>
-        </w:rPr>
-        <w:t>בביינדינג</w:t>
-      </w:r>
-      <w:proofErr w:type="spellEnd"/>
-      <w:r>
-        <w:rPr>
-          <w:rFonts w:hint="cs"/>
-          <w:rtl/>
-        </w:rPr>
-        <w:t xml:space="preserve"> של אובייקט </w:t>
+        <w:t xml:space="preserve">השימוש בביינדינג של אובייקט </w:t>
       </w:r>
       <w:proofErr w:type="spellStart"/>
       <w:r>
@@ -2738,7 +2243,7 @@
     <w:p>
       <w:pPr>
         <w:rPr>
-          <w:rStyle w:val="30"/>
+          <w:rStyle w:val="Heading3Char"/>
           <w:rFonts w:eastAsiaTheme="minorHAnsi" w:cstheme="minorBidi"/>
           <w:b w:val="0"/>
           <w:bCs w:val="0"/>
@@ -2805,7 +2310,7 @@
     <w:sdtContent>
       <w:p>
         <w:pPr>
-          <w:pStyle w:val="a5"/>
+          <w:pStyle w:val="Footer"/>
         </w:pPr>
         <w:r>
           <w:rPr>
@@ -2903,7 +2408,7 @@
                                     <w:rtl/>
                                     <w:lang w:val="he-IL"/>
                                   </w:rPr>
-                                  <w:t>4</w:t>
+                                  <w:t>2</w:t>
                                 </w:r>
                                 <w:r>
                                   <w:rPr>
@@ -3052,7 +2557,7 @@
                               <w:rtl/>
                               <w:lang w:val="he-IL"/>
                             </w:rPr>
-                            <w:t>4</w:t>
+                            <w:t>2</w:t>
                           </w:r>
                           <w:r>
                             <w:rPr>
@@ -3123,7 +2628,7 @@
 <w:hdr xmlns:wpc="http://schemas.microsoft.com/office/word/2010/wordprocessingCanvas" xmlns:mc="http://schemas.openxmlformats.org/markup-compatibility/2006" xmlns:o="urn:schemas-microsoft-com:office:office" xmlns:r="http://schemas.openxmlformats.org/officeDocument/2006/relationships" xmlns:m="http://schemas.openxmlformats.org/officeDocument/2006/math" xmlns:v="urn:schemas-microsoft-com:vml" xmlns:wp14="http://schemas.microsoft.com/office/word/2010/wordprocessingDrawing" xmlns:wp="http://schemas.openxmlformats.org/drawingml/2006/wordprocessingDrawing" xmlns:w10="urn:schemas-microsoft-com:office:word" xmlns:w="http://schemas.openxmlformats.org/wordprocessingml/2006/main" xmlns:w14="http://schemas.microsoft.com/office/word/2010/wordml" xmlns:w15="http://schemas.microsoft.com/office/word/2012/wordml" xmlns:wpg="http://schemas.microsoft.com/office/word/2010/wordprocessingGroup" xmlns:wpi="http://schemas.microsoft.com/office/word/2010/wordprocessingInk" xmlns:wne="http://schemas.microsoft.com/office/word/2006/wordml" xmlns:wps="http://schemas.microsoft.com/office/word/2010/wordprocessingShape" mc:Ignorable="w14 w15 wp14">
   <w:p>
     <w:pPr>
-      <w:pStyle w:val="a3"/>
+      <w:pStyle w:val="Header"/>
       <w:tabs>
         <w:tab w:val="clear" w:pos="4153"/>
         <w:tab w:val="clear" w:pos="8306"/>
@@ -3259,7 +2764,7 @@
   </w:p>
   <w:p>
     <w:pPr>
-      <w:pStyle w:val="a3"/>
+      <w:pStyle w:val="Header"/>
       <w:tabs>
         <w:tab w:val="clear" w:pos="4153"/>
         <w:tab w:val="clear" w:pos="8306"/>
@@ -3276,7 +2781,7 @@
   </w:p>
   <w:p>
     <w:pPr>
-      <w:pStyle w:val="a3"/>
+      <w:pStyle w:val="Header"/>
       <w:tabs>
         <w:tab w:val="clear" w:pos="4153"/>
         <w:tab w:val="clear" w:pos="8306"/>
@@ -3301,29 +2806,7 @@
         <w:color w:val="595959" w:themeColor="text1" w:themeTint="A6"/>
         <w:rtl/>
       </w:rPr>
-      <w:t xml:space="preserve">מגישים: </w:t>
-    </w:r>
-    <w:proofErr w:type="spellStart"/>
-    <w:r>
-      <w:rPr>
-        <w:rFonts w:ascii="Arial" w:hAnsi="Arial" w:cs="Arial" w:hint="cs"/>
-        <w:b/>
-        <w:bCs/>
-        <w:color w:val="595959" w:themeColor="text1" w:themeTint="A6"/>
-        <w:rtl/>
-      </w:rPr>
-      <w:t>ברקרס</w:t>
-    </w:r>
-    <w:proofErr w:type="spellEnd"/>
-    <w:r>
-      <w:rPr>
-        <w:rFonts w:ascii="Arial" w:hAnsi="Arial" w:cs="Arial" w:hint="cs"/>
-        <w:b/>
-        <w:bCs/>
-        <w:color w:val="595959" w:themeColor="text1" w:themeTint="A6"/>
-        <w:rtl/>
-      </w:rPr>
-      <w:t xml:space="preserve"> קרן אור, 043464072, </w:t>
+      <w:t xml:space="preserve">מגישים: ברקרס קרן אור, 043464072, </w:t>
     </w:r>
     <w:r>
       <w:rPr>
@@ -3345,7 +2828,6 @@
       </w:rPr>
       <w:t xml:space="preserve"> </w:t>
     </w:r>
-    <w:proofErr w:type="spellStart"/>
     <w:r>
       <w:rPr>
         <w:rFonts w:ascii="Arial" w:hAnsi="Arial" w:cs="Arial" w:hint="cs"/>
@@ -3356,7 +2838,6 @@
       </w:rPr>
       <w:t>לנגבהיים</w:t>
     </w:r>
-    <w:proofErr w:type="spellEnd"/>
     <w:r>
       <w:rPr>
         <w:rFonts w:ascii="Arial" w:hAnsi="Arial" w:cs="Arial" w:hint="cs"/>
@@ -3922,7 +3403,7 @@
     <w:lsdException w:name="List Table 6 Colorful Accent 6" w:uiPriority="51"/>
     <w:lsdException w:name="List Table 7 Colorful Accent 6" w:uiPriority="52"/>
   </w:latentStyles>
-  <w:style w:type="paragraph" w:default="1" w:styleId="a">
+  <w:style w:type="paragraph" w:default="1" w:styleId="Normal">
     <w:name w:val="Normal"/>
     <w:aliases w:val="01 - רגיל"/>
     <w:qFormat/>
@@ -3932,12 +3413,12 @@
       <w:spacing w:after="120" w:line="276" w:lineRule="auto"/>
     </w:pPr>
   </w:style>
-  <w:style w:type="paragraph" w:styleId="3">
+  <w:style w:type="paragraph" w:styleId="Heading3">
     <w:name w:val="heading 3"/>
     <w:aliases w:val="03 - כותרת 3"/>
-    <w:basedOn w:val="a"/>
-    <w:next w:val="a"/>
-    <w:link w:val="30"/>
+    <w:basedOn w:val="Normal"/>
+    <w:next w:val="Normal"/>
+    <w:link w:val="Heading3Char"/>
     <w:unhideWhenUsed/>
     <w:qFormat/>
     <w:rsid w:val="005B0F9B"/>
@@ -3956,13 +3437,13 @@
       <w:szCs w:val="28"/>
     </w:rPr>
   </w:style>
-  <w:style w:type="character" w:default="1" w:styleId="a0">
+  <w:style w:type="character" w:default="1" w:styleId="DefaultParagraphFont">
     <w:name w:val="Default Paragraph Font"/>
     <w:uiPriority w:val="1"/>
     <w:semiHidden/>
     <w:unhideWhenUsed/>
   </w:style>
-  <w:style w:type="table" w:default="1" w:styleId="a1">
+  <w:style w:type="table" w:default="1" w:styleId="TableNormal">
     <w:name w:val="Normal Table"/>
     <w:uiPriority w:val="99"/>
     <w:semiHidden/>
@@ -3977,17 +3458,17 @@
       </w:tblCellMar>
     </w:tblPr>
   </w:style>
-  <w:style w:type="numbering" w:default="1" w:styleId="a2">
+  <w:style w:type="numbering" w:default="1" w:styleId="NoList">
     <w:name w:val="No List"/>
     <w:uiPriority w:val="99"/>
     <w:semiHidden/>
     <w:unhideWhenUsed/>
   </w:style>
-  <w:style w:type="character" w:customStyle="1" w:styleId="30">
-    <w:name w:val="כותרת 3 תו"/>
-    <w:aliases w:val="03 - כותרת 3 תו"/>
-    <w:basedOn w:val="a0"/>
-    <w:link w:val="3"/>
+  <w:style w:type="character" w:customStyle="1" w:styleId="Heading3Char">
+    <w:name w:val="Heading 3 Char"/>
+    <w:aliases w:val="03 - כותרת 3 Char"/>
+    <w:basedOn w:val="DefaultParagraphFont"/>
+    <w:link w:val="Heading3"/>
     <w:rsid w:val="005B0F9B"/>
     <w:rPr>
       <w:rFonts w:eastAsiaTheme="majorEastAsia" w:cs="Arial"/>
@@ -3998,10 +3479,10 @@
       <w:szCs w:val="28"/>
     </w:rPr>
   </w:style>
-  <w:style w:type="paragraph" w:styleId="a3">
+  <w:style w:type="paragraph" w:styleId="Header">
     <w:name w:val="header"/>
-    <w:basedOn w:val="a"/>
-    <w:link w:val="a4"/>
+    <w:basedOn w:val="Normal"/>
+    <w:link w:val="HeaderChar"/>
     <w:unhideWhenUsed/>
     <w:rsid w:val="005B0F9B"/>
     <w:pPr>
@@ -4012,16 +3493,16 @@
       <w:spacing w:after="0" w:line="240" w:lineRule="auto"/>
     </w:pPr>
   </w:style>
-  <w:style w:type="character" w:customStyle="1" w:styleId="a4">
-    <w:name w:val="כותרת עליונה תו"/>
-    <w:basedOn w:val="a0"/>
-    <w:link w:val="a3"/>
+  <w:style w:type="character" w:customStyle="1" w:styleId="HeaderChar">
+    <w:name w:val="Header Char"/>
+    <w:basedOn w:val="DefaultParagraphFont"/>
+    <w:link w:val="Header"/>
     <w:rsid w:val="005B0F9B"/>
   </w:style>
-  <w:style w:type="paragraph" w:styleId="a5">
+  <w:style w:type="paragraph" w:styleId="Footer">
     <w:name w:val="footer"/>
-    <w:basedOn w:val="a"/>
-    <w:link w:val="a6"/>
+    <w:basedOn w:val="Normal"/>
+    <w:link w:val="FooterChar"/>
     <w:uiPriority w:val="99"/>
     <w:unhideWhenUsed/>
     <w:rsid w:val="005B0F9B"/>
@@ -4033,16 +3514,16 @@
       <w:spacing w:after="0" w:line="240" w:lineRule="auto"/>
     </w:pPr>
   </w:style>
-  <w:style w:type="character" w:customStyle="1" w:styleId="a6">
-    <w:name w:val="כותרת תחתונה תו"/>
-    <w:basedOn w:val="a0"/>
-    <w:link w:val="a5"/>
+  <w:style w:type="character" w:customStyle="1" w:styleId="FooterChar">
+    <w:name w:val="Footer Char"/>
+    <w:basedOn w:val="DefaultParagraphFont"/>
+    <w:link w:val="Footer"/>
     <w:uiPriority w:val="99"/>
     <w:rsid w:val="005B0F9B"/>
   </w:style>
-  <w:style w:type="paragraph" w:styleId="a7">
+  <w:style w:type="paragraph" w:styleId="ListParagraph">
     <w:name w:val="List Paragraph"/>
-    <w:basedOn w:val="a"/>
+    <w:basedOn w:val="Normal"/>
     <w:uiPriority w:val="34"/>
     <w:qFormat/>
     <w:rsid w:val="000B3433"/>

</xml_diff>